<commit_message>
update para entregar pr1
</commit_message>
<xml_diff>
--- a/Memoria Practica 1.docx
+++ b/Memoria Practica 1.docx
@@ -558,90 +558,120 @@
         <w:spacing w:after="0" w:line="240" w:lineRule="auto"/>
         <w:rPr>
           <w:rFonts w:ascii="Times New Roman" w:eastAsia="Times New Roman" w:hAnsi="Times New Roman" w:cs="Times New Roman"/>
-          <w:i/>
-          <w:iCs/>
-          <w:color w:val="000000"/>
-          <w:lang w:eastAsia="es-ES"/>
-        </w:rPr>
-      </w:pPr>
-    </w:p>
-    <w:p>
-      <w:pPr>
-        <w:rPr>
-          <w:rFonts w:ascii="Times New Roman" w:eastAsia="Times New Roman" w:hAnsi="Times New Roman" w:cs="Times New Roman"/>
-          <w:sz w:val="24"/>
-          <w:szCs w:val="24"/>
-          <w:lang w:eastAsia="es-ES"/>
-        </w:rPr>
-      </w:pPr>
-      <w:r>
-        <w:rPr>
-          <w:rFonts w:ascii="Times New Roman" w:eastAsia="Times New Roman" w:hAnsi="Times New Roman" w:cs="Times New Roman"/>
-          <w:sz w:val="24"/>
-          <w:szCs w:val="24"/>
-          <w:lang w:eastAsia="es-ES"/>
-        </w:rPr>
-        <w:t>Todos los resultados obtenidos con diferentes selecciones y cruces dan resultados parecidos en un rango aproximado de [26.0, 27.9].</w:t>
-      </w:r>
-      <w:r>
-        <w:rPr>
-          <w:rFonts w:ascii="Times New Roman" w:eastAsia="Times New Roman" w:hAnsi="Times New Roman" w:cs="Times New Roman"/>
-          <w:sz w:val="24"/>
-          <w:szCs w:val="24"/>
-          <w:lang w:eastAsia="es-ES"/>
-        </w:rPr>
-        <w:t xml:space="preserve"> El mejor </w:t>
-      </w:r>
-      <w:r>
-        <w:rPr>
-          <w:rFonts w:ascii="Times New Roman" w:eastAsia="Times New Roman" w:hAnsi="Times New Roman" w:cs="Times New Roman"/>
-          <w:sz w:val="24"/>
-          <w:szCs w:val="24"/>
-          <w:lang w:eastAsia="es-ES"/>
-        </w:rPr>
-        <w:t>resultado</w:t>
-      </w:r>
-      <w:r>
-        <w:rPr>
-          <w:rFonts w:ascii="Times New Roman" w:eastAsia="Times New Roman" w:hAnsi="Times New Roman" w:cs="Times New Roman"/>
-          <w:sz w:val="24"/>
-          <w:szCs w:val="24"/>
-          <w:lang w:eastAsia="es-ES"/>
-        </w:rPr>
-        <w:t xml:space="preserve"> (27.83)</w:t>
-      </w:r>
-      <w:r>
-        <w:rPr>
-          <w:rFonts w:ascii="Times New Roman" w:eastAsia="Times New Roman" w:hAnsi="Times New Roman" w:cs="Times New Roman"/>
-          <w:sz w:val="24"/>
-          <w:szCs w:val="24"/>
-          <w:lang w:eastAsia="es-ES"/>
-        </w:rPr>
-        <w:t xml:space="preserve"> se ha conseguido con:</w:t>
-      </w:r>
+          <w:color w:val="000000"/>
+          <w:sz w:val="24"/>
+          <w:szCs w:val="24"/>
+          <w:lang w:eastAsia="es-ES"/>
+        </w:rPr>
+      </w:pPr>
+      <w:r>
+        <w:rPr>
+          <w:rFonts w:ascii="Times New Roman" w:eastAsia="Times New Roman" w:hAnsi="Times New Roman" w:cs="Times New Roman"/>
+          <w:color w:val="000000"/>
+          <w:sz w:val="24"/>
+          <w:szCs w:val="24"/>
+          <w:lang w:eastAsia="es-ES"/>
+        </w:rPr>
+        <w:t>En esta</w:t>
+      </w:r>
+      <w:r>
+        <w:rPr>
+          <w:rFonts w:ascii="Times New Roman" w:eastAsia="Times New Roman" w:hAnsi="Times New Roman" w:cs="Times New Roman"/>
+          <w:color w:val="000000"/>
+          <w:sz w:val="24"/>
+          <w:szCs w:val="24"/>
+          <w:lang w:eastAsia="es-ES"/>
+        </w:rPr>
+        <w:t xml:space="preserve"> función hemos encontrado el máximo</w:t>
+      </w:r>
+      <w:r>
+        <w:rPr>
+          <w:rFonts w:ascii="Times New Roman" w:eastAsia="Times New Roman" w:hAnsi="Times New Roman" w:cs="Times New Roman"/>
+          <w:color w:val="000000"/>
+          <w:sz w:val="24"/>
+          <w:szCs w:val="24"/>
+          <w:lang w:eastAsia="es-ES"/>
+        </w:rPr>
+        <w:t xml:space="preserve"> (38.849)</w:t>
+      </w:r>
+      <w:r>
+        <w:rPr>
+          <w:rFonts w:ascii="Times New Roman" w:eastAsia="Times New Roman" w:hAnsi="Times New Roman" w:cs="Times New Roman"/>
+          <w:color w:val="000000"/>
+          <w:sz w:val="24"/>
+          <w:szCs w:val="24"/>
+          <w:lang w:eastAsia="es-ES"/>
+        </w:rPr>
+        <w:t xml:space="preserve"> con varias funciones. En general muestran resultados muy parecidos. </w:t>
+      </w:r>
+      <w:r>
+        <w:rPr>
+          <w:rFonts w:ascii="Times New Roman" w:eastAsia="Times New Roman" w:hAnsi="Times New Roman" w:cs="Times New Roman"/>
+          <w:color w:val="000000"/>
+          <w:sz w:val="24"/>
+          <w:szCs w:val="24"/>
+          <w:lang w:eastAsia="es-ES"/>
+        </w:rPr>
+        <w:t>La mejor selección y el mejor cruce son:</w:t>
+      </w:r>
+    </w:p>
+    <w:p>
+      <w:pPr>
+        <w:spacing w:after="0" w:line="240" w:lineRule="auto"/>
+        <w:rPr>
+          <w:rFonts w:ascii="Times New Roman" w:eastAsia="Times New Roman" w:hAnsi="Times New Roman" w:cs="Times New Roman"/>
+          <w:color w:val="000000"/>
+          <w:sz w:val="24"/>
+          <w:szCs w:val="24"/>
+          <w:lang w:eastAsia="es-ES"/>
+        </w:rPr>
+      </w:pPr>
     </w:p>
     <w:p>
       <w:pPr>
         <w:pStyle w:val="Prrafodelista"/>
         <w:numPr>
           <w:ilvl w:val="0"/>
-          <w:numId w:val="1"/>
+          <w:numId w:val="2"/>
         </w:numPr>
-        <w:rPr>
-          <w:rFonts w:ascii="Times New Roman" w:eastAsia="Times New Roman" w:hAnsi="Times New Roman" w:cs="Times New Roman"/>
-          <w:sz w:val="24"/>
-          <w:szCs w:val="24"/>
-          <w:lang w:eastAsia="es-ES"/>
-        </w:rPr>
-      </w:pPr>
-      <w:r>
-        <w:rPr>
-          <w:rFonts w:ascii="Times New Roman" w:eastAsia="Times New Roman" w:hAnsi="Times New Roman" w:cs="Times New Roman"/>
-          <w:sz w:val="24"/>
-          <w:szCs w:val="24"/>
-          <w:lang w:eastAsia="es-ES"/>
-        </w:rPr>
-        <w:t>Selección Torneo Determinístico</w:t>
+        <w:spacing w:after="0" w:line="240" w:lineRule="auto"/>
+        <w:rPr>
+          <w:rFonts w:ascii="Times New Roman" w:eastAsia="Times New Roman" w:hAnsi="Times New Roman" w:cs="Times New Roman"/>
+          <w:color w:val="000000"/>
+          <w:sz w:val="24"/>
+          <w:szCs w:val="24"/>
+          <w:lang w:eastAsia="es-ES"/>
+        </w:rPr>
+      </w:pPr>
+      <w:r>
+        <w:rPr>
+          <w:rFonts w:ascii="Times New Roman" w:eastAsia="Times New Roman" w:hAnsi="Times New Roman" w:cs="Times New Roman"/>
+          <w:color w:val="000000"/>
+          <w:sz w:val="24"/>
+          <w:szCs w:val="24"/>
+          <w:lang w:eastAsia="es-ES"/>
+        </w:rPr>
+        <w:t xml:space="preserve">Selección por Torneo </w:t>
+      </w:r>
+      <w:r>
+        <w:rPr>
+          <w:rFonts w:ascii="Times New Roman" w:eastAsia="Times New Roman" w:hAnsi="Times New Roman" w:cs="Times New Roman"/>
+          <w:color w:val="000000"/>
+          <w:sz w:val="24"/>
+          <w:szCs w:val="24"/>
+          <w:lang w:eastAsia="es-ES"/>
+        </w:rPr>
+        <w:t>Determinístico</w:t>
+      </w:r>
+      <w:r>
+        <w:rPr>
+          <w:rFonts w:ascii="Times New Roman" w:eastAsia="Times New Roman" w:hAnsi="Times New Roman" w:cs="Times New Roman"/>
+          <w:color w:val="000000"/>
+          <w:sz w:val="24"/>
+          <w:szCs w:val="24"/>
+          <w:lang w:eastAsia="es-ES"/>
+        </w:rPr>
+        <w:t>.</w:t>
       </w:r>
     </w:p>
     <w:p>
@@ -649,18 +679,21 @@
         <w:pStyle w:val="Prrafodelista"/>
         <w:numPr>
           <w:ilvl w:val="0"/>
-          <w:numId w:val="1"/>
+          <w:numId w:val="2"/>
         </w:numPr>
-        <w:rPr>
-          <w:rFonts w:ascii="Times New Roman" w:eastAsia="Times New Roman" w:hAnsi="Times New Roman" w:cs="Times New Roman"/>
-          <w:sz w:val="24"/>
-          <w:szCs w:val="24"/>
-          <w:lang w:eastAsia="es-ES"/>
-        </w:rPr>
-      </w:pPr>
-      <w:r>
-        <w:rPr>
-          <w:rFonts w:ascii="Times New Roman" w:eastAsia="Times New Roman" w:hAnsi="Times New Roman" w:cs="Times New Roman"/>
+        <w:spacing w:after="0" w:line="240" w:lineRule="auto"/>
+        <w:rPr>
+          <w:rFonts w:ascii="Times New Roman" w:eastAsia="Times New Roman" w:hAnsi="Times New Roman" w:cs="Times New Roman"/>
+          <w:color w:val="000000"/>
+          <w:sz w:val="24"/>
+          <w:szCs w:val="24"/>
+          <w:lang w:eastAsia="es-ES"/>
+        </w:rPr>
+      </w:pPr>
+      <w:r>
+        <w:rPr>
+          <w:rFonts w:ascii="Times New Roman" w:eastAsia="Times New Roman" w:hAnsi="Times New Roman" w:cs="Times New Roman"/>
+          <w:color w:val="000000"/>
           <w:sz w:val="24"/>
           <w:szCs w:val="24"/>
           <w:lang w:eastAsia="es-ES"/>
@@ -670,55 +703,58 @@
     </w:p>
     <w:p>
       <w:pPr>
-        <w:rPr>
-          <w:rFonts w:ascii="Times New Roman" w:eastAsia="Times New Roman" w:hAnsi="Times New Roman" w:cs="Times New Roman"/>
-          <w:sz w:val="24"/>
-          <w:szCs w:val="24"/>
-          <w:lang w:eastAsia="es-ES"/>
-        </w:rPr>
-      </w:pPr>
-      <w:r>
-        <w:rPr>
-          <w:rFonts w:ascii="Times New Roman" w:eastAsia="Times New Roman" w:hAnsi="Times New Roman" w:cs="Times New Roman"/>
-          <w:sz w:val="24"/>
-          <w:szCs w:val="24"/>
-          <w:lang w:eastAsia="es-ES"/>
-        </w:rPr>
-        <w:t xml:space="preserve">En general, en pocas generaciones se obtiene un máximo global y a partir de la generación 50 aproximandamente ya no se ven signos de mejoría. Aunque se hagan variaciones en las probabilidades de cruce y de mutación no se observan cambios significativos. </w:t>
-      </w:r>
-    </w:p>
-    <w:p>
-      <w:pPr>
-        <w:rPr>
-          <w:rFonts w:ascii="Times New Roman" w:eastAsia="Times New Roman" w:hAnsi="Times New Roman" w:cs="Times New Roman"/>
-          <w:sz w:val="24"/>
-          <w:szCs w:val="24"/>
-          <w:lang w:eastAsia="es-ES"/>
-        </w:rPr>
-      </w:pPr>
-      <w:r>
-        <w:rPr>
-          <w:rFonts w:ascii="Times New Roman" w:eastAsia="Times New Roman" w:hAnsi="Times New Roman" w:cs="Times New Roman"/>
-          <w:sz w:val="24"/>
-          <w:szCs w:val="24"/>
-          <w:lang w:eastAsia="es-ES"/>
-        </w:rPr>
-        <w:t>Si que se puede ver una pequeña mejora cuando se aumenta el porcentaje de élite</w:t>
-      </w:r>
-      <w:r>
-        <w:rPr>
-          <w:rFonts w:ascii="Times New Roman" w:eastAsia="Times New Roman" w:hAnsi="Times New Roman" w:cs="Times New Roman"/>
-          <w:sz w:val="24"/>
-          <w:szCs w:val="24"/>
-          <w:lang w:eastAsia="es-ES"/>
-        </w:rPr>
-        <w:t>, pero no ayuda a la mejora a largo plazo de las generaciones.</w:t>
-      </w:r>
-    </w:p>
-    <w:p>
-      <w:pPr>
-        <w:rPr>
-          <w:rFonts w:ascii="Times New Roman" w:eastAsia="Times New Roman" w:hAnsi="Times New Roman" w:cs="Times New Roman"/>
+        <w:pStyle w:val="Prrafodelista"/>
+        <w:spacing w:after="0" w:line="240" w:lineRule="auto"/>
+        <w:rPr>
+          <w:rFonts w:ascii="Times New Roman" w:eastAsia="Times New Roman" w:hAnsi="Times New Roman" w:cs="Times New Roman"/>
+          <w:color w:val="000000"/>
+          <w:sz w:val="24"/>
+          <w:szCs w:val="24"/>
+          <w:lang w:eastAsia="es-ES"/>
+        </w:rPr>
+      </w:pPr>
+    </w:p>
+    <w:p>
+      <w:pPr>
+        <w:spacing w:after="0" w:line="240" w:lineRule="auto"/>
+        <w:rPr>
+          <w:rFonts w:ascii="Times New Roman" w:eastAsia="Times New Roman" w:hAnsi="Times New Roman" w:cs="Times New Roman"/>
+          <w:color w:val="000000"/>
+          <w:sz w:val="24"/>
+          <w:szCs w:val="24"/>
+          <w:lang w:eastAsia="es-ES"/>
+        </w:rPr>
+      </w:pPr>
+      <w:r>
+        <w:rPr>
+          <w:rFonts w:ascii="Times New Roman" w:eastAsia="Times New Roman" w:hAnsi="Times New Roman" w:cs="Times New Roman"/>
+          <w:color w:val="000000"/>
+          <w:sz w:val="24"/>
+          <w:szCs w:val="24"/>
+          <w:lang w:eastAsia="es-ES"/>
+        </w:rPr>
+        <w:t>Aunque la mejor combinación ha sido Selección Torneo Determinístico con cruce Uniforme que ha dado una media de 38.8478 en varias ejecuciones. Aquí se muestra una gráfica en la que alcanza el máximo</w:t>
+      </w:r>
+      <w:r>
+        <w:rPr>
+          <w:rFonts w:ascii="Times New Roman" w:eastAsia="Times New Roman" w:hAnsi="Times New Roman" w:cs="Times New Roman"/>
+          <w:color w:val="000000"/>
+          <w:sz w:val="24"/>
+          <w:szCs w:val="24"/>
+          <w:lang w:eastAsia="es-ES"/>
+        </w:rPr>
+        <w:t>.</w:t>
+      </w:r>
+    </w:p>
+    <w:p>
+      <w:pPr>
+        <w:spacing w:after="0" w:line="240" w:lineRule="auto"/>
+        <w:jc w:val="center"/>
+        <w:rPr>
+          <w:rFonts w:ascii="Times New Roman" w:eastAsia="Times New Roman" w:hAnsi="Times New Roman" w:cs="Times New Roman"/>
+          <w:i/>
+          <w:iCs/>
+          <w:color w:val="000000"/>
           <w:sz w:val="24"/>
           <w:szCs w:val="24"/>
           <w:lang w:eastAsia="es-ES"/>
@@ -727,28 +763,14 @@
       <w:r>
         <w:rPr>
           <w:noProof/>
+          <w:sz w:val="24"/>
+          <w:szCs w:val="24"/>
         </w:rPr>
         <w:drawing>
-          <wp:anchor distT="0" distB="0" distL="114300" distR="114300" simplePos="0" relativeHeight="251658240" behindDoc="0" locked="0" layoutInCell="1" allowOverlap="1" wp14:anchorId="2408ED78" wp14:editId="7DF80BBD">
-            <wp:simplePos x="0" y="0"/>
-            <wp:positionH relativeFrom="column">
-              <wp:posOffset>2378075</wp:posOffset>
-            </wp:positionH>
-            <wp:positionV relativeFrom="paragraph">
-              <wp:posOffset>258887</wp:posOffset>
-            </wp:positionV>
-            <wp:extent cx="3663315" cy="4476115"/>
-            <wp:effectExtent l="0" t="0" r="0" b="635"/>
-            <wp:wrapThrough wrapText="bothSides">
-              <wp:wrapPolygon edited="0">
-                <wp:start x="0" y="0"/>
-                <wp:lineTo x="0" y="21511"/>
-                <wp:lineTo x="21454" y="21511"/>
-                <wp:lineTo x="21454" y="0"/>
-                <wp:lineTo x="0" y="0"/>
-              </wp:wrapPolygon>
-            </wp:wrapThrough>
-            <wp:docPr id="3" name="Imagen 3" descr="Gráfico, Gráfico de líneas, Histograma&#10;&#10;Descripción generada automáticamente"/>
+          <wp:inline distT="0" distB="0" distL="0" distR="0" wp14:anchorId="16E0FC64" wp14:editId="2925AF40">
+            <wp:extent cx="4818491" cy="5245719"/>
+            <wp:effectExtent l="0" t="0" r="1270" b="0"/>
+            <wp:docPr id="2" name="Imagen 2" descr="Gráfico, Gráfico de líneas&#10;&#10;Descripción generada automáticamente"/>
             <wp:cNvGraphicFramePr>
               <a:graphicFrameLocks xmlns:a="http://schemas.openxmlformats.org/drawingml/2006/main" noChangeAspect="1"/>
             </wp:cNvGraphicFramePr>
@@ -756,17 +778,11 @@
               <a:graphicData uri="http://schemas.openxmlformats.org/drawingml/2006/picture">
                 <pic:pic xmlns:pic="http://schemas.openxmlformats.org/drawingml/2006/picture">
                   <pic:nvPicPr>
-                    <pic:cNvPr id="3" name="Imagen 3" descr="Gráfico, Gráfico de líneas, Histograma&#10;&#10;Descripción generada automáticamente"/>
+                    <pic:cNvPr id="2" name="Imagen 2" descr="Gráfico, Gráfico de líneas&#10;&#10;Descripción generada automáticamente"/>
                     <pic:cNvPicPr/>
                   </pic:nvPicPr>
                   <pic:blipFill>
-                    <a:blip r:embed="rId6">
-                      <a:extLst>
-                        <a:ext uri="{28A0092B-C50C-407E-A947-70E740481C1C}">
-                          <a14:useLocalDpi xmlns:a14="http://schemas.microsoft.com/office/drawing/2010/main" val="0"/>
-                        </a:ext>
-                      </a:extLst>
-                    </a:blip>
+                    <a:blip r:embed="rId6"/>
                     <a:stretch>
                       <a:fillRect/>
                     </a:stretch>
@@ -774,7 +790,7 @@
                   <pic:spPr>
                     <a:xfrm>
                       <a:off x="0" y="0"/>
-                      <a:ext cx="3663315" cy="4476115"/>
+                      <a:ext cx="4824590" cy="5252359"/>
                     </a:xfrm>
                     <a:prstGeom prst="rect">
                       <a:avLst/>
@@ -783,152 +799,296 @@
                 </pic:pic>
               </a:graphicData>
             </a:graphic>
-          </wp:anchor>
+          </wp:inline>
         </w:drawing>
       </w:r>
-      <w:r>
-        <w:rPr>
-          <w:rFonts w:ascii="Times New Roman" w:eastAsia="Times New Roman" w:hAnsi="Times New Roman" w:cs="Times New Roman"/>
-          <w:sz w:val="24"/>
-          <w:szCs w:val="24"/>
-          <w:lang w:eastAsia="es-ES"/>
-        </w:rPr>
-        <w:br/>
-      </w:r>
-    </w:p>
-    <w:p>
-      <w:pPr>
-        <w:rPr>
-          <w:rFonts w:ascii="Times New Roman" w:eastAsia="Times New Roman" w:hAnsi="Times New Roman" w:cs="Times New Roman"/>
-          <w:sz w:val="24"/>
-          <w:szCs w:val="24"/>
-          <w:lang w:eastAsia="es-ES"/>
-        </w:rPr>
-      </w:pPr>
-      <w:r>
-        <w:rPr>
-          <w:rFonts w:ascii="Times New Roman" w:eastAsia="Times New Roman" w:hAnsi="Times New Roman" w:cs="Times New Roman"/>
-          <w:sz w:val="24"/>
-          <w:szCs w:val="24"/>
-          <w:lang w:eastAsia="es-ES"/>
-        </w:rPr>
-        <w:t>Imagen de ejemplo de cómo funcionan en general los algoritmos independientemente del tipo de selección y de cruce.</w:t>
-      </w:r>
-    </w:p>
-    <w:p>
-      <w:pPr>
-        <w:rPr>
-          <w:rFonts w:ascii="Times New Roman" w:eastAsia="Times New Roman" w:hAnsi="Times New Roman" w:cs="Times New Roman"/>
-          <w:sz w:val="24"/>
-          <w:szCs w:val="24"/>
-          <w:lang w:eastAsia="es-ES"/>
-        </w:rPr>
-      </w:pPr>
-    </w:p>
-    <w:p>
-      <w:pPr>
-        <w:rPr>
-          <w:rFonts w:ascii="Times New Roman" w:eastAsia="Times New Roman" w:hAnsi="Times New Roman" w:cs="Times New Roman"/>
-          <w:sz w:val="24"/>
-          <w:szCs w:val="24"/>
-          <w:lang w:eastAsia="es-ES"/>
-        </w:rPr>
-      </w:pPr>
-    </w:p>
-    <w:p>
-      <w:pPr>
-        <w:rPr>
-          <w:rFonts w:ascii="Times New Roman" w:eastAsia="Times New Roman" w:hAnsi="Times New Roman" w:cs="Times New Roman"/>
-          <w:sz w:val="24"/>
-          <w:szCs w:val="24"/>
-          <w:lang w:eastAsia="es-ES"/>
-        </w:rPr>
-      </w:pPr>
-    </w:p>
-    <w:p>
-      <w:pPr>
-        <w:rPr>
-          <w:rFonts w:ascii="Times New Roman" w:eastAsia="Times New Roman" w:hAnsi="Times New Roman" w:cs="Times New Roman"/>
-          <w:sz w:val="24"/>
-          <w:szCs w:val="24"/>
-          <w:lang w:eastAsia="es-ES"/>
-        </w:rPr>
-      </w:pPr>
-    </w:p>
-    <w:p>
-      <w:pPr>
-        <w:rPr>
-          <w:rFonts w:ascii="Times New Roman" w:eastAsia="Times New Roman" w:hAnsi="Times New Roman" w:cs="Times New Roman"/>
-          <w:sz w:val="24"/>
-          <w:szCs w:val="24"/>
-          <w:lang w:eastAsia="es-ES"/>
-        </w:rPr>
-      </w:pPr>
-    </w:p>
-    <w:p>
-      <w:pPr>
-        <w:rPr>
-          <w:rFonts w:ascii="Times New Roman" w:eastAsia="Times New Roman" w:hAnsi="Times New Roman" w:cs="Times New Roman"/>
-          <w:sz w:val="24"/>
-          <w:szCs w:val="24"/>
-          <w:lang w:eastAsia="es-ES"/>
-        </w:rPr>
-      </w:pPr>
-    </w:p>
-    <w:p>
-      <w:pPr>
-        <w:rPr>
-          <w:rFonts w:ascii="Times New Roman" w:eastAsia="Times New Roman" w:hAnsi="Times New Roman" w:cs="Times New Roman"/>
-          <w:sz w:val="24"/>
-          <w:szCs w:val="24"/>
-          <w:lang w:eastAsia="es-ES"/>
-        </w:rPr>
-      </w:pPr>
-    </w:p>
-    <w:p>
-      <w:pPr>
-        <w:rPr>
-          <w:rFonts w:ascii="Times New Roman" w:eastAsia="Times New Roman" w:hAnsi="Times New Roman" w:cs="Times New Roman"/>
-          <w:sz w:val="24"/>
-          <w:szCs w:val="24"/>
-          <w:lang w:eastAsia="es-ES"/>
-        </w:rPr>
-      </w:pPr>
-    </w:p>
-    <w:p>
-      <w:pPr>
-        <w:rPr>
-          <w:rFonts w:ascii="Times New Roman" w:eastAsia="Times New Roman" w:hAnsi="Times New Roman" w:cs="Times New Roman"/>
-          <w:sz w:val="24"/>
-          <w:szCs w:val="24"/>
-          <w:lang w:eastAsia="es-ES"/>
-        </w:rPr>
-      </w:pPr>
-    </w:p>
-    <w:p>
-      <w:pPr>
-        <w:rPr>
-          <w:rFonts w:ascii="Times New Roman" w:eastAsia="Times New Roman" w:hAnsi="Times New Roman" w:cs="Times New Roman"/>
-          <w:sz w:val="24"/>
-          <w:szCs w:val="24"/>
-          <w:lang w:eastAsia="es-ES"/>
-        </w:rPr>
-      </w:pPr>
-    </w:p>
-    <w:p>
-      <w:pPr>
-        <w:rPr>
-          <w:rFonts w:ascii="Times New Roman" w:eastAsia="Times New Roman" w:hAnsi="Times New Roman" w:cs="Times New Roman"/>
-          <w:sz w:val="24"/>
-          <w:szCs w:val="24"/>
-          <w:lang w:eastAsia="es-ES"/>
-        </w:rPr>
-      </w:pPr>
-    </w:p>
-    <w:p>
-      <w:pPr>
-        <w:rPr>
-          <w:rFonts w:ascii="Times New Roman" w:eastAsia="Times New Roman" w:hAnsi="Times New Roman" w:cs="Times New Roman"/>
+    </w:p>
+    <w:p>
+      <w:pPr>
+        <w:spacing w:after="0" w:line="240" w:lineRule="auto"/>
+        <w:rPr>
+          <w:rFonts w:ascii="Times New Roman" w:eastAsia="Times New Roman" w:hAnsi="Times New Roman" w:cs="Times New Roman"/>
+          <w:i/>
+          <w:iCs/>
+          <w:color w:val="000000"/>
+          <w:sz w:val="24"/>
+          <w:szCs w:val="24"/>
+          <w:lang w:eastAsia="es-ES"/>
+        </w:rPr>
+      </w:pPr>
+    </w:p>
+    <w:p>
+      <w:pPr>
+        <w:spacing w:after="0" w:line="240" w:lineRule="auto"/>
+        <w:rPr>
+          <w:rFonts w:ascii="Times New Roman" w:eastAsia="Times New Roman" w:hAnsi="Times New Roman" w:cs="Times New Roman"/>
+          <w:color w:val="000000"/>
+          <w:sz w:val="24"/>
+          <w:szCs w:val="24"/>
+          <w:lang w:eastAsia="es-ES"/>
+        </w:rPr>
+      </w:pPr>
+      <w:r>
+        <w:rPr>
+          <w:rFonts w:ascii="Times New Roman" w:eastAsia="Times New Roman" w:hAnsi="Times New Roman" w:cs="Times New Roman"/>
+          <w:color w:val="000000"/>
+          <w:sz w:val="24"/>
+          <w:szCs w:val="24"/>
+          <w:lang w:eastAsia="es-ES"/>
+        </w:rPr>
+        <w:t xml:space="preserve">Solución: </w:t>
+      </w:r>
+      <w:r>
+        <w:rPr>
+          <w:rFonts w:ascii="Times New Roman" w:eastAsia="Times New Roman" w:hAnsi="Times New Roman" w:cs="Times New Roman"/>
+          <w:color w:val="000000"/>
+          <w:sz w:val="24"/>
+          <w:szCs w:val="24"/>
+          <w:lang w:eastAsia="es-ES"/>
+        </w:rPr>
+        <w:t>X0 = 11.626223904285192, X1 = 5.725219941348973</w:t>
+      </w:r>
+    </w:p>
+    <w:p>
+      <w:pPr>
+        <w:spacing w:after="0" w:line="240" w:lineRule="auto"/>
+        <w:rPr>
+          <w:rFonts w:ascii="Times New Roman" w:eastAsia="Times New Roman" w:hAnsi="Times New Roman" w:cs="Times New Roman"/>
+          <w:color w:val="000000"/>
+          <w:sz w:val="24"/>
+          <w:szCs w:val="24"/>
+          <w:lang w:eastAsia="es-ES"/>
+        </w:rPr>
+      </w:pPr>
+      <w:r>
+        <w:rPr>
+          <w:rFonts w:ascii="Times New Roman" w:eastAsia="Times New Roman" w:hAnsi="Times New Roman" w:cs="Times New Roman"/>
+          <w:color w:val="000000"/>
+          <w:sz w:val="24"/>
+          <w:szCs w:val="24"/>
+          <w:lang w:eastAsia="es-ES"/>
+        </w:rPr>
+        <w:t>Valor de la función: 38.84952213298394</w:t>
+      </w:r>
+    </w:p>
+    <w:p>
+      <w:pPr>
+        <w:spacing w:after="0" w:line="240" w:lineRule="auto"/>
+        <w:rPr>
+          <w:rFonts w:ascii="Times New Roman" w:eastAsia="Times New Roman" w:hAnsi="Times New Roman" w:cs="Times New Roman"/>
+          <w:color w:val="000000"/>
+          <w:sz w:val="24"/>
+          <w:szCs w:val="24"/>
+          <w:lang w:eastAsia="es-ES"/>
+        </w:rPr>
+      </w:pPr>
+      <w:r>
+        <w:rPr>
+          <w:rFonts w:ascii="Times New Roman" w:eastAsia="Times New Roman" w:hAnsi="Times New Roman" w:cs="Times New Roman"/>
+          <w:color w:val="000000"/>
+          <w:sz w:val="24"/>
+          <w:szCs w:val="24"/>
+          <w:lang w:eastAsia="es-ES"/>
+        </w:rPr>
+        <w:lastRenderedPageBreak/>
+        <w:t>Estos datos han sido calculados con un 2% de elitismo. En está práctica el elitismo funciona de tal manera que mantiene a los individuos élite en el proceso de selección cruce y mutación. Por eso hace que la media de la generación converja rápidamente.</w:t>
+      </w:r>
+    </w:p>
+    <w:p>
+      <w:pPr>
+        <w:spacing w:after="0" w:line="240" w:lineRule="auto"/>
+        <w:rPr>
+          <w:rFonts w:ascii="Times New Roman" w:eastAsia="Times New Roman" w:hAnsi="Times New Roman" w:cs="Times New Roman"/>
+          <w:color w:val="000000"/>
+          <w:sz w:val="24"/>
+          <w:szCs w:val="24"/>
+          <w:lang w:eastAsia="es-ES"/>
+        </w:rPr>
+      </w:pPr>
+    </w:p>
+    <w:p>
+      <w:pPr>
+        <w:spacing w:after="0" w:line="240" w:lineRule="auto"/>
+        <w:rPr>
+          <w:rFonts w:ascii="Times New Roman" w:eastAsia="Times New Roman" w:hAnsi="Times New Roman" w:cs="Times New Roman"/>
+          <w:color w:val="000000"/>
+          <w:sz w:val="24"/>
+          <w:szCs w:val="24"/>
+          <w:lang w:eastAsia="es-ES"/>
+        </w:rPr>
+      </w:pPr>
+      <w:r>
+        <w:rPr>
+          <w:rFonts w:ascii="Times New Roman" w:eastAsia="Times New Roman" w:hAnsi="Times New Roman" w:cs="Times New Roman"/>
+          <w:color w:val="000000"/>
+          <w:sz w:val="24"/>
+          <w:szCs w:val="24"/>
+          <w:lang w:eastAsia="es-ES"/>
+        </w:rPr>
+        <w:t>Los resultados obtenidos sin</w:t>
+      </w:r>
+      <w:r>
+        <w:rPr>
+          <w:rFonts w:ascii="Times New Roman" w:eastAsia="Times New Roman" w:hAnsi="Times New Roman" w:cs="Times New Roman"/>
+          <w:color w:val="000000"/>
+          <w:sz w:val="24"/>
+          <w:szCs w:val="24"/>
+          <w:lang w:eastAsia="es-ES"/>
+        </w:rPr>
+        <w:t xml:space="preserve"> elitismo son significativamente peores para este problema. Tras varias ejecuciones el mejor resultado ha sido 38.7512 conseguido con Selección Torneo Determinístico y Cruce Uniforme.</w:t>
+      </w:r>
+    </w:p>
+    <w:p>
+      <w:pPr>
+        <w:spacing w:after="0" w:line="240" w:lineRule="auto"/>
+        <w:rPr>
+          <w:rFonts w:ascii="Times New Roman" w:eastAsia="Times New Roman" w:hAnsi="Times New Roman" w:cs="Times New Roman"/>
+          <w:i/>
+          <w:iCs/>
+          <w:color w:val="000000"/>
+          <w:lang w:eastAsia="es-ES"/>
+        </w:rPr>
+      </w:pPr>
+    </w:p>
+    <w:p>
+      <w:pPr>
+        <w:spacing w:after="0" w:line="240" w:lineRule="auto"/>
+        <w:jc w:val="center"/>
+        <w:rPr>
+          <w:rFonts w:ascii="Times New Roman" w:eastAsia="Times New Roman" w:hAnsi="Times New Roman" w:cs="Times New Roman"/>
+          <w:i/>
+          <w:iCs/>
+          <w:color w:val="000000"/>
+          <w:lang w:eastAsia="es-ES"/>
+        </w:rPr>
+      </w:pPr>
+      <w:r>
+        <w:rPr>
+          <w:noProof/>
+        </w:rPr>
+        <w:drawing>
+          <wp:inline distT="0" distB="0" distL="0" distR="0" wp14:anchorId="7AD98841" wp14:editId="73D7B78C">
+            <wp:extent cx="5400040" cy="5982335"/>
+            <wp:effectExtent l="0" t="0" r="0" b="0"/>
+            <wp:docPr id="12" name="Imagen 12" descr="Gráfico&#10;&#10;Descripción generada automáticamente"/>
+            <wp:cNvGraphicFramePr>
+              <a:graphicFrameLocks xmlns:a="http://schemas.openxmlformats.org/drawingml/2006/main" noChangeAspect="1"/>
+            </wp:cNvGraphicFramePr>
+            <a:graphic xmlns:a="http://schemas.openxmlformats.org/drawingml/2006/main">
+              <a:graphicData uri="http://schemas.openxmlformats.org/drawingml/2006/picture">
+                <pic:pic xmlns:pic="http://schemas.openxmlformats.org/drawingml/2006/picture">
+                  <pic:nvPicPr>
+                    <pic:cNvPr id="12" name="Imagen 12" descr="Gráfico&#10;&#10;Descripción generada automáticamente"/>
+                    <pic:cNvPicPr/>
+                  </pic:nvPicPr>
+                  <pic:blipFill>
+                    <a:blip r:embed="rId7"/>
+                    <a:stretch>
+                      <a:fillRect/>
+                    </a:stretch>
+                  </pic:blipFill>
+                  <pic:spPr>
+                    <a:xfrm>
+                      <a:off x="0" y="0"/>
+                      <a:ext cx="5400040" cy="5982335"/>
+                    </a:xfrm>
+                    <a:prstGeom prst="rect">
+                      <a:avLst/>
+                    </a:prstGeom>
+                  </pic:spPr>
+                </pic:pic>
+              </a:graphicData>
+            </a:graphic>
+          </wp:inline>
+        </w:drawing>
+      </w:r>
+    </w:p>
+    <w:p>
+      <w:pPr>
+        <w:spacing w:after="0" w:line="240" w:lineRule="auto"/>
+        <w:rPr>
+          <w:rFonts w:ascii="Times New Roman" w:eastAsia="Times New Roman" w:hAnsi="Times New Roman" w:cs="Times New Roman"/>
+          <w:color w:val="000000"/>
+          <w:sz w:val="24"/>
+          <w:szCs w:val="24"/>
+          <w:lang w:eastAsia="es-ES"/>
+        </w:rPr>
+      </w:pPr>
+      <w:r>
+        <w:rPr>
+          <w:rFonts w:ascii="Times New Roman" w:eastAsia="Times New Roman" w:hAnsi="Times New Roman" w:cs="Times New Roman"/>
+          <w:color w:val="000000"/>
+          <w:sz w:val="24"/>
+          <w:szCs w:val="24"/>
+          <w:lang w:eastAsia="es-ES"/>
+        </w:rPr>
+        <w:t>X0 = 11.615162983762666, X1 = 5.725219941348973</w:t>
+      </w:r>
+    </w:p>
+    <w:p>
+      <w:pPr>
+        <w:spacing w:after="0" w:line="240" w:lineRule="auto"/>
+        <w:rPr>
+          <w:rFonts w:ascii="Times New Roman" w:eastAsia="Times New Roman" w:hAnsi="Times New Roman" w:cs="Times New Roman"/>
+          <w:color w:val="000000"/>
+          <w:sz w:val="24"/>
+          <w:szCs w:val="24"/>
+          <w:lang w:eastAsia="es-ES"/>
+        </w:rPr>
+      </w:pPr>
+      <w:r>
+        <w:rPr>
+          <w:rFonts w:ascii="Times New Roman" w:eastAsia="Times New Roman" w:hAnsi="Times New Roman" w:cs="Times New Roman"/>
+          <w:color w:val="000000"/>
+          <w:sz w:val="24"/>
+          <w:szCs w:val="24"/>
+          <w:lang w:eastAsia="es-ES"/>
+        </w:rPr>
+        <w:t>Valor de la función: 38.751204624921186</w:t>
+      </w:r>
+    </w:p>
+    <w:p>
+      <w:pPr>
+        <w:spacing w:after="0" w:line="240" w:lineRule="auto"/>
+        <w:rPr>
+          <w:rFonts w:ascii="Times New Roman" w:eastAsia="Times New Roman" w:hAnsi="Times New Roman" w:cs="Times New Roman"/>
+          <w:color w:val="000000"/>
+          <w:sz w:val="24"/>
+          <w:szCs w:val="24"/>
+          <w:lang w:eastAsia="es-ES"/>
+        </w:rPr>
+      </w:pPr>
+    </w:p>
+    <w:p>
+      <w:pPr>
+        <w:spacing w:after="0" w:line="240" w:lineRule="auto"/>
+        <w:rPr>
+          <w:rFonts w:ascii="Times New Roman" w:eastAsia="Times New Roman" w:hAnsi="Times New Roman" w:cs="Times New Roman"/>
+          <w:color w:val="000000"/>
+          <w:sz w:val="24"/>
+          <w:szCs w:val="24"/>
+          <w:lang w:eastAsia="es-ES"/>
+        </w:rPr>
+      </w:pPr>
+    </w:p>
+    <w:p>
+      <w:pPr>
+        <w:spacing w:after="0" w:line="240" w:lineRule="auto"/>
+        <w:rPr>
+          <w:rFonts w:ascii="Times New Roman" w:eastAsia="Times New Roman" w:hAnsi="Times New Roman" w:cs="Times New Roman"/>
+          <w:color w:val="000000"/>
+          <w:sz w:val="24"/>
+          <w:szCs w:val="24"/>
+          <w:lang w:eastAsia="es-ES"/>
+        </w:rPr>
+      </w:pPr>
+    </w:p>
+    <w:p>
+      <w:pPr>
+        <w:spacing w:after="0" w:line="240" w:lineRule="auto"/>
+        <w:rPr>
+          <w:rFonts w:ascii="Times New Roman" w:eastAsia="Times New Roman" w:hAnsi="Times New Roman" w:cs="Times New Roman"/>
+          <w:color w:val="000000"/>
           <w:sz w:val="24"/>
           <w:szCs w:val="24"/>
           <w:lang w:eastAsia="es-ES"/>
@@ -947,7 +1107,10 @@
           <w:szCs w:val="32"/>
         </w:rPr>
       </w:pPr>
-      <w:r>
+    </w:p>
+    <w:p>
+      <w:pPr>
+        <w:spacing w:after="0" w:line="240" w:lineRule="auto"/>
         <w:rPr>
           <w:rFonts w:ascii="Times New Roman" w:hAnsi="Times New Roman" w:cs="Times New Roman"/>
           <w:b/>
@@ -956,6 +1119,29 @@
           <w:sz w:val="32"/>
           <w:szCs w:val="32"/>
         </w:rPr>
+      </w:pPr>
+    </w:p>
+    <w:p>
+      <w:pPr>
+        <w:spacing w:after="0" w:line="240" w:lineRule="auto"/>
+        <w:rPr>
+          <w:rFonts w:ascii="Times New Roman" w:hAnsi="Times New Roman" w:cs="Times New Roman"/>
+          <w:b/>
+          <w:bCs/>
+          <w:color w:val="000000"/>
+          <w:sz w:val="32"/>
+          <w:szCs w:val="32"/>
+        </w:rPr>
+      </w:pPr>
+      <w:r>
+        <w:rPr>
+          <w:rFonts w:ascii="Times New Roman" w:hAnsi="Times New Roman" w:cs="Times New Roman"/>
+          <w:b/>
+          <w:bCs/>
+          <w:color w:val="000000"/>
+          <w:sz w:val="32"/>
+          <w:szCs w:val="32"/>
+        </w:rPr>
         <w:lastRenderedPageBreak/>
         <w:t xml:space="preserve">Función </w:t>
       </w:r>
@@ -1012,25 +1198,7 @@
           <w:sz w:val="24"/>
           <w:szCs w:val="24"/>
         </w:rPr>
-        <w:t xml:space="preserve">Encontrar el </w:t>
-      </w:r>
-      <w:r>
-        <w:rPr>
-          <w:rFonts w:ascii="Times New Roman" w:hAnsi="Times New Roman" w:cs="Times New Roman"/>
-          <w:color w:val="000000"/>
-          <w:sz w:val="24"/>
-          <w:szCs w:val="24"/>
-        </w:rPr>
-        <w:t>mínimo</w:t>
-      </w:r>
-      <w:r>
-        <w:rPr>
-          <w:rFonts w:ascii="Times New Roman" w:hAnsi="Times New Roman" w:cs="Times New Roman"/>
-          <w:color w:val="000000"/>
-          <w:sz w:val="24"/>
-          <w:szCs w:val="24"/>
-        </w:rPr>
-        <w:t xml:space="preserve"> de la función:</w:t>
+        <w:t>Encontrar el mínimo de la función:</w:t>
       </w:r>
     </w:p>
     <w:p>
@@ -1062,7 +1230,7 @@
                     <pic:cNvPicPr/>
                   </pic:nvPicPr>
                   <pic:blipFill>
-                    <a:blip r:embed="rId7"/>
+                    <a:blip r:embed="rId8"/>
                     <a:stretch>
                       <a:fillRect/>
                     </a:stretch>
@@ -1085,58 +1253,134 @@
     </w:p>
     <w:p>
       <w:pPr>
-        <w:rPr>
-          <w:rFonts w:ascii="Times New Roman" w:eastAsia="Times New Roman" w:hAnsi="Times New Roman" w:cs="Times New Roman"/>
-          <w:sz w:val="24"/>
-          <w:szCs w:val="24"/>
-          <w:lang w:eastAsia="es-ES"/>
-        </w:rPr>
-      </w:pPr>
-    </w:p>
-    <w:p>
-      <w:pPr>
-        <w:rPr>
-          <w:rFonts w:ascii="Times New Roman" w:eastAsia="Times New Roman" w:hAnsi="Times New Roman" w:cs="Times New Roman"/>
-          <w:sz w:val="24"/>
-          <w:szCs w:val="24"/>
-          <w:lang w:eastAsia="es-ES"/>
-        </w:rPr>
-      </w:pPr>
-      <w:r>
-        <w:rPr>
-          <w:rFonts w:ascii="Times New Roman" w:eastAsia="Times New Roman" w:hAnsi="Times New Roman" w:cs="Times New Roman"/>
-          <w:sz w:val="24"/>
-          <w:szCs w:val="24"/>
-          <w:lang w:eastAsia="es-ES"/>
-        </w:rPr>
-        <w:t xml:space="preserve">Los resultados conseguidos son bastantes pobres. Están comprendidos en un rango de [7.1, 40.0] aproximadamente. </w:t>
-      </w:r>
-      <w:r>
-        <w:rPr>
-          <w:rFonts w:ascii="Times New Roman" w:eastAsia="Times New Roman" w:hAnsi="Times New Roman" w:cs="Times New Roman"/>
-          <w:sz w:val="24"/>
-          <w:szCs w:val="24"/>
-          <w:lang w:eastAsia="es-ES"/>
-        </w:rPr>
-        <w:t>El mejor resultado (</w:t>
-      </w:r>
-      <w:r>
-        <w:rPr>
-          <w:rFonts w:ascii="Times New Roman" w:eastAsia="Times New Roman" w:hAnsi="Times New Roman" w:cs="Times New Roman"/>
-          <w:sz w:val="24"/>
-          <w:szCs w:val="24"/>
-          <w:lang w:eastAsia="es-ES"/>
-        </w:rPr>
-        <w:t>7.19</w:t>
-      </w:r>
-      <w:r>
-        <w:rPr>
-          <w:rFonts w:ascii="Times New Roman" w:eastAsia="Times New Roman" w:hAnsi="Times New Roman" w:cs="Times New Roman"/>
-          <w:sz w:val="24"/>
-          <w:szCs w:val="24"/>
-          <w:lang w:eastAsia="es-ES"/>
-        </w:rPr>
-        <w:t>) se ha conseguido con:</w:t>
+        <w:spacing w:after="0" w:line="240" w:lineRule="auto"/>
+        <w:rPr>
+          <w:rFonts w:ascii="Times New Roman" w:eastAsia="Times New Roman" w:hAnsi="Times New Roman" w:cs="Times New Roman"/>
+          <w:color w:val="000000"/>
+          <w:sz w:val="24"/>
+          <w:szCs w:val="24"/>
+          <w:lang w:eastAsia="es-ES"/>
+        </w:rPr>
+      </w:pPr>
+      <w:r>
+        <w:rPr>
+          <w:rFonts w:ascii="Times New Roman" w:eastAsia="Times New Roman" w:hAnsi="Times New Roman" w:cs="Times New Roman"/>
+          <w:color w:val="000000"/>
+          <w:sz w:val="24"/>
+          <w:szCs w:val="24"/>
+          <w:lang w:eastAsia="es-ES"/>
+        </w:rPr>
+        <w:t>En esta</w:t>
+      </w:r>
+      <w:r>
+        <w:rPr>
+          <w:rFonts w:ascii="Times New Roman" w:eastAsia="Times New Roman" w:hAnsi="Times New Roman" w:cs="Times New Roman"/>
+          <w:color w:val="000000"/>
+          <w:sz w:val="24"/>
+          <w:szCs w:val="24"/>
+          <w:lang w:eastAsia="es-ES"/>
+        </w:rPr>
+        <w:t xml:space="preserve"> función hemos encontrado el </w:t>
+      </w:r>
+      <w:r>
+        <w:rPr>
+          <w:rFonts w:ascii="Times New Roman" w:eastAsia="Times New Roman" w:hAnsi="Times New Roman" w:cs="Times New Roman"/>
+          <w:color w:val="000000"/>
+          <w:sz w:val="24"/>
+          <w:szCs w:val="24"/>
+          <w:lang w:eastAsia="es-ES"/>
+        </w:rPr>
+        <w:t>mínimo</w:t>
+      </w:r>
+      <w:r>
+        <w:rPr>
+          <w:rFonts w:ascii="Times New Roman" w:eastAsia="Times New Roman" w:hAnsi="Times New Roman" w:cs="Times New Roman"/>
+          <w:color w:val="000000"/>
+          <w:sz w:val="24"/>
+          <w:szCs w:val="24"/>
+          <w:lang w:eastAsia="es-ES"/>
+        </w:rPr>
+        <w:t xml:space="preserve"> (</w:t>
+      </w:r>
+      <w:r>
+        <w:rPr>
+          <w:rFonts w:ascii="Times New Roman" w:eastAsia="Times New Roman" w:hAnsi="Times New Roman" w:cs="Times New Roman"/>
+          <w:color w:val="000000"/>
+          <w:sz w:val="24"/>
+          <w:szCs w:val="24"/>
+          <w:lang w:eastAsia="es-ES"/>
+        </w:rPr>
+        <w:t>-186</w:t>
+      </w:r>
+      <w:r>
+        <w:rPr>
+          <w:rFonts w:ascii="Times New Roman" w:eastAsia="Times New Roman" w:hAnsi="Times New Roman" w:cs="Times New Roman"/>
+          <w:color w:val="000000"/>
+          <w:sz w:val="24"/>
+          <w:szCs w:val="24"/>
+          <w:lang w:eastAsia="es-ES"/>
+        </w:rPr>
+        <w:t>.</w:t>
+      </w:r>
+      <w:r>
+        <w:rPr>
+          <w:rFonts w:ascii="Times New Roman" w:eastAsia="Times New Roman" w:hAnsi="Times New Roman" w:cs="Times New Roman"/>
+          <w:color w:val="000000"/>
+          <w:sz w:val="24"/>
+          <w:szCs w:val="24"/>
+          <w:lang w:eastAsia="es-ES"/>
+        </w:rPr>
+        <w:t>730</w:t>
+      </w:r>
+      <w:r>
+        <w:rPr>
+          <w:rFonts w:ascii="Times New Roman" w:eastAsia="Times New Roman" w:hAnsi="Times New Roman" w:cs="Times New Roman"/>
+          <w:color w:val="000000"/>
+          <w:sz w:val="24"/>
+          <w:szCs w:val="24"/>
+          <w:lang w:eastAsia="es-ES"/>
+        </w:rPr>
+        <w:t>8</w:t>
+      </w:r>
+      <w:r>
+        <w:rPr>
+          <w:rFonts w:ascii="Times New Roman" w:eastAsia="Times New Roman" w:hAnsi="Times New Roman" w:cs="Times New Roman"/>
+          <w:color w:val="000000"/>
+          <w:sz w:val="24"/>
+          <w:szCs w:val="24"/>
+          <w:lang w:eastAsia="es-ES"/>
+        </w:rPr>
+        <w:t xml:space="preserve">) con varias funciones. </w:t>
+      </w:r>
+      <w:r>
+        <w:rPr>
+          <w:rFonts w:ascii="Times New Roman" w:eastAsia="Times New Roman" w:hAnsi="Times New Roman" w:cs="Times New Roman"/>
+          <w:color w:val="000000"/>
+          <w:sz w:val="24"/>
+          <w:szCs w:val="24"/>
+          <w:lang w:eastAsia="es-ES"/>
+        </w:rPr>
+        <w:t xml:space="preserve">Ha habido una diferencia en los resultados obtenidos con diferentes </w:t>
+      </w:r>
+      <w:r>
+        <w:rPr>
+          <w:rFonts w:ascii="Times New Roman" w:eastAsia="Times New Roman" w:hAnsi="Times New Roman" w:cs="Times New Roman"/>
+          <w:color w:val="000000"/>
+          <w:sz w:val="24"/>
+          <w:szCs w:val="24"/>
+          <w:lang w:eastAsia="es-ES"/>
+        </w:rPr>
+        <w:t>cruces</w:t>
+      </w:r>
+      <w:r>
+        <w:rPr>
+          <w:rFonts w:ascii="Times New Roman" w:eastAsia="Times New Roman" w:hAnsi="Times New Roman" w:cs="Times New Roman"/>
+          <w:color w:val="000000"/>
+          <w:sz w:val="24"/>
+          <w:szCs w:val="24"/>
+          <w:lang w:eastAsia="es-ES"/>
+        </w:rPr>
+        <w:t>. El Cruce Monopunto ha demostrado ser más eficaz en este problema que el Uniforme</w:t>
       </w:r>
     </w:p>
     <w:p>
@@ -1144,32 +1388,26 @@
         <w:pStyle w:val="Prrafodelista"/>
         <w:numPr>
           <w:ilvl w:val="0"/>
-          <w:numId w:val="1"/>
+          <w:numId w:val="2"/>
         </w:numPr>
-        <w:rPr>
-          <w:rFonts w:ascii="Times New Roman" w:eastAsia="Times New Roman" w:hAnsi="Times New Roman" w:cs="Times New Roman"/>
-          <w:sz w:val="24"/>
-          <w:szCs w:val="24"/>
-          <w:lang w:eastAsia="es-ES"/>
-        </w:rPr>
-      </w:pPr>
-      <w:r>
-        <w:rPr>
-          <w:rFonts w:ascii="Times New Roman" w:eastAsia="Times New Roman" w:hAnsi="Times New Roman" w:cs="Times New Roman"/>
-          <w:sz w:val="24"/>
-          <w:szCs w:val="24"/>
-          <w:lang w:eastAsia="es-ES"/>
-        </w:rPr>
-        <w:t xml:space="preserve">Selección Torneo </w:t>
-      </w:r>
-      <w:r>
-        <w:rPr>
-          <w:rFonts w:ascii="Times New Roman" w:eastAsia="Times New Roman" w:hAnsi="Times New Roman" w:cs="Times New Roman"/>
-          <w:sz w:val="24"/>
-          <w:szCs w:val="24"/>
-          <w:lang w:eastAsia="es-ES"/>
-        </w:rPr>
-        <w:t>Probabilístico</w:t>
+        <w:spacing w:after="0" w:line="240" w:lineRule="auto"/>
+        <w:rPr>
+          <w:rFonts w:ascii="Times New Roman" w:eastAsia="Times New Roman" w:hAnsi="Times New Roman" w:cs="Times New Roman"/>
+          <w:color w:val="000000"/>
+          <w:sz w:val="24"/>
+          <w:szCs w:val="24"/>
+          <w:lang w:eastAsia="es-ES"/>
+        </w:rPr>
+      </w:pPr>
+      <w:r>
+        <w:rPr>
+          <w:rFonts w:ascii="Times New Roman" w:eastAsia="Times New Roman" w:hAnsi="Times New Roman" w:cs="Times New Roman"/>
+          <w:color w:val="000000"/>
+          <w:sz w:val="24"/>
+          <w:szCs w:val="24"/>
+          <w:lang w:eastAsia="es-ES"/>
+        </w:rPr>
+        <w:t>Media Cruce Monopunto: -186.72585</w:t>
       </w:r>
     </w:p>
     <w:p>
@@ -1177,68 +1415,86 @@
         <w:pStyle w:val="Prrafodelista"/>
         <w:numPr>
           <w:ilvl w:val="0"/>
-          <w:numId w:val="1"/>
+          <w:numId w:val="2"/>
         </w:numPr>
-        <w:rPr>
-          <w:rFonts w:ascii="Times New Roman" w:eastAsia="Times New Roman" w:hAnsi="Times New Roman" w:cs="Times New Roman"/>
-          <w:sz w:val="24"/>
-          <w:szCs w:val="24"/>
-          <w:lang w:eastAsia="es-ES"/>
-        </w:rPr>
-      </w:pPr>
-      <w:r>
-        <w:rPr>
-          <w:rFonts w:ascii="Times New Roman" w:eastAsia="Times New Roman" w:hAnsi="Times New Roman" w:cs="Times New Roman"/>
-          <w:sz w:val="24"/>
-          <w:szCs w:val="24"/>
-          <w:lang w:eastAsia="es-ES"/>
-        </w:rPr>
-        <w:t xml:space="preserve">Cruce </w:t>
-      </w:r>
-      <w:r>
-        <w:rPr>
-          <w:rFonts w:ascii="Times New Roman" w:eastAsia="Times New Roman" w:hAnsi="Times New Roman" w:cs="Times New Roman"/>
-          <w:sz w:val="24"/>
-          <w:szCs w:val="24"/>
-          <w:lang w:eastAsia="es-ES"/>
-        </w:rPr>
-        <w:t>Uniforme</w:t>
-      </w:r>
-    </w:p>
-    <w:p>
-      <w:pPr>
-        <w:rPr>
-          <w:rFonts w:ascii="Times New Roman" w:eastAsia="Times New Roman" w:hAnsi="Times New Roman" w:cs="Times New Roman"/>
-          <w:sz w:val="24"/>
-          <w:szCs w:val="24"/>
-          <w:lang w:eastAsia="es-ES"/>
-        </w:rPr>
-      </w:pPr>
+        <w:spacing w:after="0" w:line="240" w:lineRule="auto"/>
+        <w:rPr>
+          <w:rFonts w:ascii="Times New Roman" w:eastAsia="Times New Roman" w:hAnsi="Times New Roman" w:cs="Times New Roman"/>
+          <w:sz w:val="24"/>
+          <w:szCs w:val="24"/>
+          <w:lang w:eastAsia="es-ES"/>
+        </w:rPr>
+      </w:pPr>
+      <w:r>
+        <w:rPr>
+          <w:rFonts w:ascii="Times New Roman" w:eastAsia="Times New Roman" w:hAnsi="Times New Roman" w:cs="Times New Roman"/>
+          <w:color w:val="000000"/>
+          <w:sz w:val="24"/>
+          <w:szCs w:val="24"/>
+          <w:lang w:eastAsia="es-ES"/>
+        </w:rPr>
+        <w:t xml:space="preserve">Media Cruce Uniforme: </w:t>
+      </w:r>
+      <w:r>
+        <w:rPr>
+          <w:rFonts w:ascii="Times New Roman" w:eastAsia="Times New Roman" w:hAnsi="Times New Roman" w:cs="Times New Roman"/>
+          <w:color w:val="000000"/>
+          <w:sz w:val="24"/>
+          <w:szCs w:val="24"/>
+          <w:lang w:eastAsia="es-ES"/>
+        </w:rPr>
+        <w:t>-186.60255</w:t>
+      </w:r>
+    </w:p>
+    <w:p>
+      <w:pPr>
+        <w:spacing w:after="0" w:line="240" w:lineRule="auto"/>
+        <w:rPr>
+          <w:rFonts w:ascii="Times New Roman" w:eastAsia="Times New Roman" w:hAnsi="Times New Roman" w:cs="Times New Roman"/>
+          <w:sz w:val="24"/>
+          <w:szCs w:val="24"/>
+          <w:lang w:eastAsia="es-ES"/>
+        </w:rPr>
+      </w:pPr>
+      <w:r>
+        <w:rPr>
+          <w:rFonts w:ascii="Times New Roman" w:eastAsia="Times New Roman" w:hAnsi="Times New Roman" w:cs="Times New Roman"/>
+          <w:color w:val="000000"/>
+          <w:sz w:val="24"/>
+          <w:szCs w:val="24"/>
+          <w:lang w:eastAsia="es-ES"/>
+        </w:rPr>
+        <w:t xml:space="preserve">Han llegado al mínimo las selecciones Estocástica Universal y Torneo Determinístico junto con el Cruce Monopunto. Gráfica con selección </w:t>
+      </w:r>
+      <w:r>
+        <w:rPr>
+          <w:rFonts w:ascii="Times New Roman" w:eastAsia="Times New Roman" w:hAnsi="Times New Roman" w:cs="Times New Roman"/>
+          <w:color w:val="000000"/>
+          <w:sz w:val="24"/>
+          <w:szCs w:val="24"/>
+          <w:lang w:eastAsia="es-ES"/>
+        </w:rPr>
+        <w:t>Estocástica Universal</w:t>
+      </w:r>
+      <w:r>
+        <w:rPr>
+          <w:rFonts w:ascii="Times New Roman" w:eastAsia="Times New Roman" w:hAnsi="Times New Roman" w:cs="Times New Roman"/>
+          <w:color w:val="000000"/>
+          <w:sz w:val="24"/>
+          <w:szCs w:val="24"/>
+          <w:lang w:eastAsia="es-ES"/>
+        </w:rPr>
+        <w:t>:</w:t>
+      </w:r>
       <w:r>
         <w:rPr>
           <w:noProof/>
         </w:rPr>
         <w:drawing>
-          <wp:anchor distT="0" distB="0" distL="114300" distR="114300" simplePos="0" relativeHeight="251659264" behindDoc="0" locked="0" layoutInCell="1" allowOverlap="1" wp14:anchorId="143E756D" wp14:editId="0967A9FD">
-            <wp:simplePos x="0" y="0"/>
-            <wp:positionH relativeFrom="page">
-              <wp:posOffset>3371270</wp:posOffset>
-            </wp:positionH>
-            <wp:positionV relativeFrom="paragraph">
-              <wp:posOffset>507890</wp:posOffset>
-            </wp:positionV>
-            <wp:extent cx="4015409" cy="4566063"/>
-            <wp:effectExtent l="0" t="0" r="4445" b="6350"/>
-            <wp:wrapThrough wrapText="bothSides">
-              <wp:wrapPolygon edited="0">
-                <wp:start x="0" y="0"/>
-                <wp:lineTo x="0" y="21540"/>
-                <wp:lineTo x="21521" y="21540"/>
-                <wp:lineTo x="21521" y="0"/>
-                <wp:lineTo x="0" y="0"/>
-              </wp:wrapPolygon>
-            </wp:wrapThrough>
-            <wp:docPr id="5" name="Imagen 5" descr="Gráfico&#10;&#10;Descripción generada automáticamente"/>
+          <wp:inline distT="0" distB="0" distL="0" distR="0" wp14:anchorId="241BA593" wp14:editId="746000A5">
+            <wp:extent cx="4468598" cy="4923130"/>
+            <wp:effectExtent l="0" t="0" r="8255" b="0"/>
+            <wp:docPr id="13" name="Imagen 13" descr="Gráfico, Gráfico de líneas&#10;&#10;Descripción generada automáticamente"/>
             <wp:cNvGraphicFramePr>
               <a:graphicFrameLocks xmlns:a="http://schemas.openxmlformats.org/drawingml/2006/main" noChangeAspect="1"/>
             </wp:cNvGraphicFramePr>
@@ -1246,17 +1502,11 @@
               <a:graphicData uri="http://schemas.openxmlformats.org/drawingml/2006/picture">
                 <pic:pic xmlns:pic="http://schemas.openxmlformats.org/drawingml/2006/picture">
                   <pic:nvPicPr>
-                    <pic:cNvPr id="5" name="Imagen 5" descr="Gráfico&#10;&#10;Descripción generada automáticamente"/>
+                    <pic:cNvPr id="13" name="Imagen 13" descr="Gráfico, Gráfico de líneas&#10;&#10;Descripción generada automáticamente"/>
                     <pic:cNvPicPr/>
                   </pic:nvPicPr>
                   <pic:blipFill>
-                    <a:blip r:embed="rId8">
-                      <a:extLst>
-                        <a:ext uri="{28A0092B-C50C-407E-A947-70E740481C1C}">
-                          <a14:useLocalDpi xmlns:a14="http://schemas.microsoft.com/office/drawing/2010/main" val="0"/>
-                        </a:ext>
-                      </a:extLst>
-                    </a:blip>
+                    <a:blip r:embed="rId9"/>
                     <a:stretch>
                       <a:fillRect/>
                     </a:stretch>
@@ -1264,7 +1514,7 @@
                   <pic:spPr>
                     <a:xfrm>
                       <a:off x="0" y="0"/>
-                      <a:ext cx="4015409" cy="4566063"/>
+                      <a:ext cx="4491632" cy="4948507"/>
                     </a:xfrm>
                     <a:prstGeom prst="rect">
                       <a:avLst/>
@@ -1273,167 +1523,246 @@
                 </pic:pic>
               </a:graphicData>
             </a:graphic>
-            <wp14:sizeRelH relativeFrom="margin">
-              <wp14:pctWidth>0</wp14:pctWidth>
-            </wp14:sizeRelH>
-            <wp14:sizeRelV relativeFrom="margin">
-              <wp14:pctHeight>0</wp14:pctHeight>
-            </wp14:sizeRelV>
-          </wp:anchor>
+          </wp:inline>
         </w:drawing>
       </w:r>
-      <w:r>
-        <w:rPr>
-          <w:rFonts w:ascii="Times New Roman" w:eastAsia="Times New Roman" w:hAnsi="Times New Roman" w:cs="Times New Roman"/>
-          <w:sz w:val="24"/>
-          <w:szCs w:val="24"/>
-          <w:lang w:eastAsia="es-ES"/>
-        </w:rPr>
-        <w:t>Al igual que en la función 1 es difícil ver</w:t>
-      </w:r>
+    </w:p>
+    <w:p>
+      <w:pPr>
+        <w:rPr>
+          <w:rFonts w:ascii="Times New Roman" w:eastAsia="Times New Roman" w:hAnsi="Times New Roman" w:cs="Times New Roman"/>
+          <w:sz w:val="24"/>
+          <w:szCs w:val="24"/>
+          <w:lang w:eastAsia="es-ES"/>
+        </w:rPr>
+      </w:pPr>
+    </w:p>
+    <w:p>
+      <w:pPr>
+        <w:rPr>
+          <w:rFonts w:ascii="Times New Roman" w:eastAsia="Times New Roman" w:hAnsi="Times New Roman" w:cs="Times New Roman"/>
+          <w:sz w:val="24"/>
+          <w:szCs w:val="24"/>
+          <w:lang w:eastAsia="es-ES"/>
+        </w:rPr>
+      </w:pPr>
+      <w:r>
+        <w:rPr>
+          <w:rFonts w:ascii="Times New Roman" w:eastAsia="Times New Roman" w:hAnsi="Times New Roman" w:cs="Times New Roman"/>
+          <w:sz w:val="24"/>
+          <w:szCs w:val="24"/>
+          <w:lang w:eastAsia="es-ES"/>
+        </w:rPr>
+        <w:lastRenderedPageBreak/>
+        <w:t>X0 = -1.4252578892754677, X1 = -7.083562229139963</w:t>
+      </w:r>
+    </w:p>
+    <w:p>
+      <w:pPr>
+        <w:rPr>
+          <w:rFonts w:ascii="Times New Roman" w:eastAsia="Times New Roman" w:hAnsi="Times New Roman" w:cs="Times New Roman"/>
+          <w:sz w:val="24"/>
+          <w:szCs w:val="24"/>
+          <w:lang w:eastAsia="es-ES"/>
+        </w:rPr>
+      </w:pPr>
+      <w:r>
+        <w:rPr>
+          <w:rFonts w:ascii="Times New Roman" w:eastAsia="Times New Roman" w:hAnsi="Times New Roman" w:cs="Times New Roman"/>
+          <w:sz w:val="24"/>
+          <w:szCs w:val="24"/>
+          <w:lang w:eastAsia="es-ES"/>
+        </w:rPr>
+        <w:t>Valor de la función: -186.73086288400202</w:t>
+      </w:r>
+    </w:p>
+    <w:p>
+      <w:pPr>
+        <w:rPr>
+          <w:rFonts w:ascii="Times New Roman" w:eastAsia="Times New Roman" w:hAnsi="Times New Roman" w:cs="Times New Roman"/>
+          <w:sz w:val="24"/>
+          <w:szCs w:val="24"/>
+          <w:lang w:eastAsia="es-ES"/>
+        </w:rPr>
+      </w:pPr>
+    </w:p>
+    <w:p>
+      <w:pPr>
+        <w:rPr>
+          <w:rFonts w:ascii="Times New Roman" w:eastAsia="Times New Roman" w:hAnsi="Times New Roman" w:cs="Times New Roman"/>
+          <w:color w:val="000000"/>
+          <w:sz w:val="24"/>
+          <w:szCs w:val="24"/>
+          <w:lang w:eastAsia="es-ES"/>
+        </w:rPr>
+      </w:pPr>
+      <w:r>
+        <w:rPr>
+          <w:rFonts w:ascii="Times New Roman" w:eastAsia="Times New Roman" w:hAnsi="Times New Roman" w:cs="Times New Roman"/>
+          <w:sz w:val="24"/>
+          <w:szCs w:val="24"/>
+          <w:lang w:eastAsia="es-ES"/>
+        </w:rPr>
+        <w:t xml:space="preserve">En este problema </w:t>
+      </w:r>
+      <w:r>
+        <w:rPr>
+          <w:rFonts w:ascii="Times New Roman" w:eastAsia="Times New Roman" w:hAnsi="Times New Roman" w:cs="Times New Roman"/>
+          <w:sz w:val="24"/>
+          <w:szCs w:val="24"/>
+          <w:lang w:eastAsia="es-ES"/>
+        </w:rPr>
+        <w:t>la falta de elitismo afecta a los resultados mucho más que en los resultados del problema 1. El mejor resultado obtenido ha sido -</w:t>
+      </w:r>
+      <w:r>
+        <w:t xml:space="preserve"> </w:t>
+      </w:r>
+      <w:r>
+        <w:rPr>
+          <w:rFonts w:ascii="Times New Roman" w:eastAsia="Times New Roman" w:hAnsi="Times New Roman" w:cs="Times New Roman"/>
+          <w:sz w:val="24"/>
+          <w:szCs w:val="24"/>
+          <w:lang w:eastAsia="es-ES"/>
+        </w:rPr>
+        <w:t>186.439</w:t>
+      </w:r>
+      <w:r>
+        <w:rPr>
+          <w:rFonts w:ascii="Times New Roman" w:eastAsia="Times New Roman" w:hAnsi="Times New Roman" w:cs="Times New Roman"/>
+          <w:sz w:val="24"/>
+          <w:szCs w:val="24"/>
+          <w:lang w:eastAsia="es-ES"/>
+        </w:rPr>
+        <w:t xml:space="preserve"> con Selección</w:t>
+      </w:r>
+      <w:r>
+        <w:rPr>
+          <w:rFonts w:ascii="Times New Roman" w:eastAsia="Times New Roman" w:hAnsi="Times New Roman" w:cs="Times New Roman"/>
+          <w:color w:val="000000"/>
+          <w:sz w:val="24"/>
+          <w:szCs w:val="24"/>
+          <w:lang w:eastAsia="es-ES"/>
+        </w:rPr>
+        <w:t xml:space="preserve"> </w:t>
+      </w:r>
+      <w:r>
+        <w:rPr>
+          <w:rFonts w:ascii="Times New Roman" w:eastAsia="Times New Roman" w:hAnsi="Times New Roman" w:cs="Times New Roman"/>
+          <w:color w:val="000000"/>
+          <w:sz w:val="24"/>
+          <w:szCs w:val="24"/>
+          <w:lang w:eastAsia="es-ES"/>
+        </w:rPr>
+        <w:t>Estocástica Universal</w:t>
+      </w:r>
+      <w:r>
+        <w:rPr>
+          <w:rFonts w:ascii="Times New Roman" w:eastAsia="Times New Roman" w:hAnsi="Times New Roman" w:cs="Times New Roman"/>
+          <w:color w:val="000000"/>
+          <w:sz w:val="24"/>
+          <w:szCs w:val="24"/>
+          <w:lang w:eastAsia="es-ES"/>
+        </w:rPr>
+        <w:t xml:space="preserve"> y Cruce  Monopunto:</w:t>
+      </w:r>
+    </w:p>
+    <w:p>
+      <w:pPr>
+        <w:rPr>
+          <w:rFonts w:ascii="Times New Roman" w:eastAsia="Times New Roman" w:hAnsi="Times New Roman" w:cs="Times New Roman"/>
+          <w:sz w:val="24"/>
+          <w:szCs w:val="24"/>
+          <w:lang w:eastAsia="es-ES"/>
+        </w:rPr>
+      </w:pPr>
       <w:r>
         <w:rPr>
           <w:noProof/>
         </w:rPr>
-        <w:t xml:space="preserve"> </w:t>
-      </w:r>
-      <w:r>
-        <w:rPr>
-          <w:rFonts w:ascii="Times New Roman" w:eastAsia="Times New Roman" w:hAnsi="Times New Roman" w:cs="Times New Roman"/>
-          <w:sz w:val="24"/>
-          <w:szCs w:val="24"/>
-          <w:lang w:eastAsia="es-ES"/>
-        </w:rPr>
-        <w:t xml:space="preserve"> mejorías a lo largo de las generaciones.</w:t>
-      </w:r>
-    </w:p>
-    <w:p>
-      <w:pPr>
-        <w:rPr>
-          <w:rFonts w:ascii="Times New Roman" w:eastAsia="Times New Roman" w:hAnsi="Times New Roman" w:cs="Times New Roman"/>
-          <w:sz w:val="24"/>
-          <w:szCs w:val="24"/>
-          <w:lang w:eastAsia="es-ES"/>
-        </w:rPr>
-      </w:pPr>
-    </w:p>
-    <w:p>
-      <w:pPr>
-        <w:rPr>
-          <w:rFonts w:ascii="Times New Roman" w:eastAsia="Times New Roman" w:hAnsi="Times New Roman" w:cs="Times New Roman"/>
-          <w:sz w:val="24"/>
-          <w:szCs w:val="24"/>
-          <w:lang w:eastAsia="es-ES"/>
-        </w:rPr>
-      </w:pPr>
-    </w:p>
-    <w:p>
-      <w:pPr>
-        <w:rPr>
-          <w:rFonts w:ascii="Times New Roman" w:eastAsia="Times New Roman" w:hAnsi="Times New Roman" w:cs="Times New Roman"/>
-          <w:sz w:val="24"/>
-          <w:szCs w:val="24"/>
-          <w:lang w:eastAsia="es-ES"/>
-        </w:rPr>
-      </w:pPr>
-      <w:r>
-        <w:rPr>
-          <w:rFonts w:ascii="Times New Roman" w:eastAsia="Times New Roman" w:hAnsi="Times New Roman" w:cs="Times New Roman"/>
-          <w:sz w:val="24"/>
-          <w:szCs w:val="24"/>
-          <w:lang w:eastAsia="es-ES"/>
-        </w:rPr>
-        <w:t>Esta es la imagen del mejor resultado obtenido. En general la media de la generación no parece mejorar</w:t>
-      </w:r>
-      <w:r>
-        <w:rPr>
-          <w:rFonts w:ascii="Times New Roman" w:eastAsia="Times New Roman" w:hAnsi="Times New Roman" w:cs="Times New Roman"/>
-          <w:sz w:val="24"/>
-          <w:szCs w:val="24"/>
-          <w:lang w:eastAsia="es-ES"/>
-        </w:rPr>
-        <w:t xml:space="preserve"> aunque se aumente el tamaño de la población o se varíen las probabilidades de cruce o de mutación.</w:t>
-      </w:r>
-    </w:p>
-    <w:p>
-      <w:pPr>
-        <w:rPr>
-          <w:rFonts w:ascii="Times New Roman" w:eastAsia="Times New Roman" w:hAnsi="Times New Roman" w:cs="Times New Roman"/>
-          <w:sz w:val="24"/>
-          <w:szCs w:val="24"/>
-          <w:lang w:eastAsia="es-ES"/>
-        </w:rPr>
-      </w:pPr>
-    </w:p>
-    <w:p>
-      <w:pPr>
-        <w:rPr>
-          <w:rFonts w:ascii="Times New Roman" w:eastAsia="Times New Roman" w:hAnsi="Times New Roman" w:cs="Times New Roman"/>
-          <w:sz w:val="24"/>
-          <w:szCs w:val="24"/>
-          <w:lang w:eastAsia="es-ES"/>
-        </w:rPr>
-      </w:pPr>
-    </w:p>
-    <w:p>
-      <w:pPr>
-        <w:rPr>
-          <w:rFonts w:ascii="Times New Roman" w:eastAsia="Times New Roman" w:hAnsi="Times New Roman" w:cs="Times New Roman"/>
-          <w:sz w:val="24"/>
-          <w:szCs w:val="24"/>
-          <w:lang w:eastAsia="es-ES"/>
-        </w:rPr>
-      </w:pPr>
-    </w:p>
-    <w:p>
-      <w:pPr>
-        <w:rPr>
-          <w:rFonts w:ascii="Times New Roman" w:eastAsia="Times New Roman" w:hAnsi="Times New Roman" w:cs="Times New Roman"/>
-          <w:sz w:val="24"/>
-          <w:szCs w:val="24"/>
-          <w:lang w:eastAsia="es-ES"/>
-        </w:rPr>
-      </w:pPr>
-    </w:p>
-    <w:p>
-      <w:pPr>
-        <w:rPr>
-          <w:rFonts w:ascii="Times New Roman" w:eastAsia="Times New Roman" w:hAnsi="Times New Roman" w:cs="Times New Roman"/>
-          <w:sz w:val="24"/>
-          <w:szCs w:val="24"/>
-          <w:lang w:eastAsia="es-ES"/>
-        </w:rPr>
-      </w:pPr>
-    </w:p>
-    <w:p>
-      <w:pPr>
-        <w:rPr>
-          <w:rFonts w:ascii="Times New Roman" w:eastAsia="Times New Roman" w:hAnsi="Times New Roman" w:cs="Times New Roman"/>
-          <w:sz w:val="24"/>
-          <w:szCs w:val="24"/>
-          <w:lang w:eastAsia="es-ES"/>
-        </w:rPr>
-      </w:pPr>
-    </w:p>
-    <w:p>
-      <w:pPr>
-        <w:rPr>
-          <w:rFonts w:ascii="Times New Roman" w:eastAsia="Times New Roman" w:hAnsi="Times New Roman" w:cs="Times New Roman"/>
-          <w:sz w:val="24"/>
-          <w:szCs w:val="24"/>
-          <w:lang w:eastAsia="es-ES"/>
-        </w:rPr>
-      </w:pPr>
-    </w:p>
-    <w:p>
-      <w:pPr>
-        <w:rPr>
-          <w:rFonts w:ascii="Times New Roman" w:eastAsia="Times New Roman" w:hAnsi="Times New Roman" w:cs="Times New Roman"/>
-          <w:sz w:val="24"/>
-          <w:szCs w:val="24"/>
-          <w:lang w:eastAsia="es-ES"/>
-        </w:rPr>
-      </w:pPr>
+        <w:drawing>
+          <wp:inline distT="0" distB="0" distL="0" distR="0" wp14:anchorId="2D78A61B" wp14:editId="6D8354AE">
+            <wp:extent cx="5400040" cy="6054090"/>
+            <wp:effectExtent l="0" t="0" r="0" b="3810"/>
+            <wp:docPr id="14" name="Imagen 14" descr="Gráfico&#10;&#10;Descripción generada automáticamente"/>
+            <wp:cNvGraphicFramePr>
+              <a:graphicFrameLocks xmlns:a="http://schemas.openxmlformats.org/drawingml/2006/main" noChangeAspect="1"/>
+            </wp:cNvGraphicFramePr>
+            <a:graphic xmlns:a="http://schemas.openxmlformats.org/drawingml/2006/main">
+              <a:graphicData uri="http://schemas.openxmlformats.org/drawingml/2006/picture">
+                <pic:pic xmlns:pic="http://schemas.openxmlformats.org/drawingml/2006/picture">
+                  <pic:nvPicPr>
+                    <pic:cNvPr id="14" name="Imagen 14" descr="Gráfico&#10;&#10;Descripción generada automáticamente"/>
+                    <pic:cNvPicPr/>
+                  </pic:nvPicPr>
+                  <pic:blipFill>
+                    <a:blip r:embed="rId10"/>
+                    <a:stretch>
+                      <a:fillRect/>
+                    </a:stretch>
+                  </pic:blipFill>
+                  <pic:spPr>
+                    <a:xfrm>
+                      <a:off x="0" y="0"/>
+                      <a:ext cx="5400040" cy="6054090"/>
+                    </a:xfrm>
+                    <a:prstGeom prst="rect">
+                      <a:avLst/>
+                    </a:prstGeom>
+                  </pic:spPr>
+                </pic:pic>
+              </a:graphicData>
+            </a:graphic>
+          </wp:inline>
+        </w:drawing>
+      </w:r>
+    </w:p>
+    <w:p>
+      <w:pPr>
+        <w:rPr>
+          <w:rFonts w:ascii="Times New Roman" w:eastAsia="Times New Roman" w:hAnsi="Times New Roman" w:cs="Times New Roman"/>
+          <w:sz w:val="24"/>
+          <w:szCs w:val="24"/>
+          <w:lang w:eastAsia="es-ES"/>
+        </w:rPr>
+      </w:pPr>
+    </w:p>
+    <w:p>
+      <w:pPr>
+        <w:rPr>
+          <w:rFonts w:ascii="Times New Roman" w:eastAsia="Times New Roman" w:hAnsi="Times New Roman" w:cs="Times New Roman"/>
+          <w:sz w:val="24"/>
+          <w:szCs w:val="24"/>
+          <w:lang w:eastAsia="es-ES"/>
+        </w:rPr>
+      </w:pPr>
+      <w:r>
+        <w:rPr>
+          <w:rFonts w:ascii="Times New Roman" w:eastAsia="Times New Roman" w:hAnsi="Times New Roman" w:cs="Times New Roman"/>
+          <w:sz w:val="24"/>
+          <w:szCs w:val="24"/>
+          <w:lang w:eastAsia="es-ES"/>
+        </w:rPr>
+        <w:t>X0 = 5.485564304461942, X1 = -1.414270890557285</w:t>
+      </w:r>
+    </w:p>
+    <w:p>
+      <w:pPr>
+        <w:rPr>
+          <w:rFonts w:ascii="Times New Roman" w:eastAsia="Times New Roman" w:hAnsi="Times New Roman" w:cs="Times New Roman"/>
+          <w:sz w:val="24"/>
+          <w:szCs w:val="24"/>
+          <w:lang w:eastAsia="es-ES"/>
+        </w:rPr>
+      </w:pPr>
+      <w:r>
+        <w:rPr>
+          <w:rFonts w:ascii="Times New Roman" w:eastAsia="Times New Roman" w:hAnsi="Times New Roman" w:cs="Times New Roman"/>
+          <w:sz w:val="24"/>
+          <w:szCs w:val="24"/>
+          <w:lang w:eastAsia="es-ES"/>
+        </w:rPr>
+        <w:t>Valor de la función: -186.43925055019176</w:t>
+      </w:r>
     </w:p>
     <w:p>
       <w:pPr>
@@ -1554,7 +1883,7 @@
                     <pic:cNvPicPr/>
                   </pic:nvPicPr>
                   <pic:blipFill>
-                    <a:blip r:embed="rId9"/>
+                    <a:blip r:embed="rId11"/>
                     <a:stretch>
                       <a:fillRect/>
                     </a:stretch>
@@ -1584,31 +1913,145 @@
           <w:lang w:eastAsia="es-ES"/>
         </w:rPr>
       </w:pPr>
+    </w:p>
+    <w:p>
+      <w:pPr>
+        <w:rPr>
+          <w:rFonts w:ascii="Times New Roman" w:eastAsia="Times New Roman" w:hAnsi="Times New Roman" w:cs="Times New Roman"/>
+          <w:sz w:val="24"/>
+          <w:szCs w:val="24"/>
+          <w:lang w:eastAsia="es-ES"/>
+        </w:rPr>
+      </w:pPr>
+      <w:r>
+        <w:rPr>
+          <w:rFonts w:ascii="Times New Roman" w:eastAsia="Times New Roman" w:hAnsi="Times New Roman" w:cs="Times New Roman"/>
+          <w:sz w:val="24"/>
+          <w:szCs w:val="24"/>
+          <w:lang w:eastAsia="es-ES"/>
+        </w:rPr>
+        <w:t xml:space="preserve">El mínimo encontrado ha sido -959.577 con la Selección por Truncamiento y el Cruce Uniforme. </w:t>
+      </w:r>
+      <w:r>
+        <w:rPr>
+          <w:rFonts w:ascii="Times New Roman" w:eastAsia="Times New Roman" w:hAnsi="Times New Roman" w:cs="Times New Roman"/>
+          <w:sz w:val="24"/>
+          <w:szCs w:val="24"/>
+          <w:lang w:eastAsia="es-ES"/>
+        </w:rPr>
+        <w:t>La mejor selección ha sido la Selección por Truncamiento</w:t>
+      </w:r>
+      <w:r>
+        <w:rPr>
+          <w:rFonts w:ascii="Times New Roman" w:eastAsia="Times New Roman" w:hAnsi="Times New Roman" w:cs="Times New Roman"/>
+          <w:sz w:val="24"/>
+          <w:szCs w:val="24"/>
+          <w:lang w:eastAsia="es-ES"/>
+        </w:rPr>
+        <w:t xml:space="preserve">. </w:t>
+      </w:r>
+      <w:r>
+        <w:rPr>
+          <w:rFonts w:ascii="Times New Roman" w:eastAsia="Times New Roman" w:hAnsi="Times New Roman" w:cs="Times New Roman"/>
+          <w:sz w:val="24"/>
+          <w:szCs w:val="24"/>
+          <w:lang w:eastAsia="es-ES"/>
+        </w:rPr>
+        <w:t>En este problema se ha comportado mucho mejor el Cruce Uniforme</w:t>
+      </w:r>
+      <w:r>
+        <w:rPr>
+          <w:rFonts w:ascii="Times New Roman" w:eastAsia="Times New Roman" w:hAnsi="Times New Roman" w:cs="Times New Roman"/>
+          <w:sz w:val="24"/>
+          <w:szCs w:val="24"/>
+          <w:lang w:eastAsia="es-ES"/>
+        </w:rPr>
+        <w:t xml:space="preserve"> que el Cruce Monopunto</w:t>
+      </w:r>
+      <w:r>
+        <w:rPr>
+          <w:rFonts w:ascii="Times New Roman" w:eastAsia="Times New Roman" w:hAnsi="Times New Roman" w:cs="Times New Roman"/>
+          <w:sz w:val="24"/>
+          <w:szCs w:val="24"/>
+          <w:lang w:eastAsia="es-ES"/>
+        </w:rPr>
+        <w:t>.</w:t>
+      </w:r>
+    </w:p>
+    <w:p>
+      <w:pPr>
+        <w:pStyle w:val="Prrafodelista"/>
+        <w:numPr>
+          <w:ilvl w:val="0"/>
+          <w:numId w:val="2"/>
+        </w:numPr>
+        <w:rPr>
+          <w:rFonts w:ascii="Times New Roman" w:eastAsia="Times New Roman" w:hAnsi="Times New Roman" w:cs="Times New Roman"/>
+          <w:sz w:val="24"/>
+          <w:szCs w:val="24"/>
+          <w:lang w:eastAsia="es-ES"/>
+        </w:rPr>
+      </w:pPr>
+      <w:r>
+        <w:rPr>
+          <w:rFonts w:ascii="Times New Roman" w:eastAsia="Times New Roman" w:hAnsi="Times New Roman" w:cs="Times New Roman"/>
+          <w:sz w:val="24"/>
+          <w:szCs w:val="24"/>
+          <w:lang w:eastAsia="es-ES"/>
+        </w:rPr>
+        <w:t>Media Cruce Monopunto: -935.4645</w:t>
+      </w:r>
+    </w:p>
+    <w:p>
+      <w:pPr>
+        <w:pStyle w:val="Prrafodelista"/>
+        <w:numPr>
+          <w:ilvl w:val="0"/>
+          <w:numId w:val="2"/>
+        </w:numPr>
+        <w:rPr>
+          <w:rFonts w:ascii="Times New Roman" w:eastAsia="Times New Roman" w:hAnsi="Times New Roman" w:cs="Times New Roman"/>
+          <w:sz w:val="24"/>
+          <w:szCs w:val="24"/>
+          <w:lang w:eastAsia="es-ES"/>
+        </w:rPr>
+      </w:pPr>
+      <w:r>
+        <w:rPr>
+          <w:rFonts w:ascii="Times New Roman" w:eastAsia="Times New Roman" w:hAnsi="Times New Roman" w:cs="Times New Roman"/>
+          <w:sz w:val="24"/>
+          <w:szCs w:val="24"/>
+          <w:lang w:eastAsia="es-ES"/>
+        </w:rPr>
+        <w:t>Media Cruce Uniforme: -949.5231</w:t>
+      </w:r>
+    </w:p>
+    <w:p>
+      <w:pPr>
+        <w:rPr>
+          <w:rFonts w:ascii="Times New Roman" w:eastAsia="Times New Roman" w:hAnsi="Times New Roman" w:cs="Times New Roman"/>
+          <w:sz w:val="24"/>
+          <w:szCs w:val="24"/>
+          <w:lang w:eastAsia="es-ES"/>
+        </w:rPr>
+      </w:pPr>
       <w:r>
         <w:rPr>
           <w:noProof/>
         </w:rPr>
         <w:drawing>
-          <wp:anchor distT="0" distB="0" distL="114300" distR="114300" simplePos="0" relativeHeight="251660288" behindDoc="0" locked="0" layoutInCell="1" allowOverlap="1" wp14:anchorId="61A5B253" wp14:editId="732A2295">
+          <wp:anchor distT="0" distB="0" distL="114300" distR="114300" simplePos="0" relativeHeight="251666432" behindDoc="0" locked="0" layoutInCell="1" allowOverlap="1" wp14:anchorId="6FD6AFC0" wp14:editId="284F8304">
             <wp:simplePos x="0" y="0"/>
             <wp:positionH relativeFrom="column">
-              <wp:posOffset>-301515</wp:posOffset>
+              <wp:posOffset>1905</wp:posOffset>
             </wp:positionH>
             <wp:positionV relativeFrom="paragraph">
-              <wp:posOffset>2093099</wp:posOffset>
+              <wp:posOffset>2540</wp:posOffset>
             </wp:positionV>
-            <wp:extent cx="6131560" cy="4438603"/>
-            <wp:effectExtent l="0" t="0" r="2540" b="635"/>
-            <wp:wrapThrough wrapText="bothSides">
-              <wp:wrapPolygon edited="0">
-                <wp:start x="0" y="0"/>
-                <wp:lineTo x="0" y="21510"/>
-                <wp:lineTo x="21542" y="21510"/>
-                <wp:lineTo x="21542" y="0"/>
-                <wp:lineTo x="0" y="0"/>
-              </wp:wrapPolygon>
-            </wp:wrapThrough>
-            <wp:docPr id="7" name="Imagen 7" descr="Interfaz de usuario gráfica, Gráfico, Aplicación&#10;&#10;Descripción generada automáticamente"/>
+            <wp:extent cx="4287520" cy="4622800"/>
+            <wp:effectExtent l="0" t="0" r="0" b="6350"/>
+            <wp:wrapTopAndBottom/>
+            <wp:docPr id="16" name="Imagen 16" descr="Gráfico, Gráfico de líneas&#10;&#10;Descripción generada automáticamente"/>
             <wp:cNvGraphicFramePr>
               <a:graphicFrameLocks xmlns:a="http://schemas.openxmlformats.org/drawingml/2006/main" noChangeAspect="1"/>
             </wp:cNvGraphicFramePr>
@@ -1616,11 +2059,11 @@
               <a:graphicData uri="http://schemas.openxmlformats.org/drawingml/2006/picture">
                 <pic:pic xmlns:pic="http://schemas.openxmlformats.org/drawingml/2006/picture">
                   <pic:nvPicPr>
-                    <pic:cNvPr id="7" name="Imagen 7" descr="Interfaz de usuario gráfica, Gráfico, Aplicación&#10;&#10;Descripción generada automáticamente"/>
+                    <pic:cNvPr id="16" name="Imagen 16" descr="Gráfico, Gráfico de líneas&#10;&#10;Descripción generada automáticamente"/>
                     <pic:cNvPicPr/>
                   </pic:nvPicPr>
                   <pic:blipFill>
-                    <a:blip r:embed="rId10">
+                    <a:blip r:embed="rId12">
                       <a:extLst>
                         <a:ext uri="{28A0092B-C50C-407E-A947-70E740481C1C}">
                           <a14:useLocalDpi xmlns:a14="http://schemas.microsoft.com/office/drawing/2010/main" val="0"/>
@@ -1634,7 +2077,7 @@
                   <pic:spPr>
                     <a:xfrm>
                       <a:off x="0" y="0"/>
-                      <a:ext cx="6131560" cy="4438603"/>
+                      <a:ext cx="4287520" cy="4622800"/>
                     </a:xfrm>
                     <a:prstGeom prst="rect">
                       <a:avLst/>
@@ -1653,63 +2096,262 @@
           <w:szCs w:val="24"/>
           <w:lang w:eastAsia="es-ES"/>
         </w:rPr>
-        <w:t xml:space="preserve">Los resultados están comprendidos en un rango [-771.0 , </w:t>
-      </w:r>
-      <w:r>
-        <w:rPr>
-          <w:rFonts w:ascii="Times New Roman" w:eastAsia="Times New Roman" w:hAnsi="Times New Roman" w:cs="Times New Roman"/>
-          <w:sz w:val="24"/>
-          <w:szCs w:val="24"/>
-          <w:lang w:eastAsia="es-ES"/>
-        </w:rPr>
-        <w:t>-490.0] aproximandamente. Al igual que en otras funciones suelen encontrar los máximos globales en las primeras 50 generaciones y la media de generaciones no suele mejorar con el tiempo.</w:t>
-      </w:r>
-    </w:p>
-    <w:p>
-      <w:pPr>
-        <w:rPr>
-          <w:rFonts w:ascii="Times New Roman" w:eastAsia="Times New Roman" w:hAnsi="Times New Roman" w:cs="Times New Roman"/>
-          <w:sz w:val="24"/>
-          <w:szCs w:val="24"/>
-          <w:lang w:eastAsia="es-ES"/>
-        </w:rPr>
-      </w:pPr>
-      <w:r>
-        <w:rPr>
-          <w:rFonts w:ascii="Times New Roman" w:eastAsia="Times New Roman" w:hAnsi="Times New Roman" w:cs="Times New Roman"/>
-          <w:sz w:val="24"/>
-          <w:szCs w:val="24"/>
-          <w:lang w:eastAsia="es-ES"/>
-        </w:rPr>
-        <w:t>En el mejor resultado obtenido se ha conseguido mejorar a partir de las 50 generaciones cosa que era más difícil de ver en las funciones anteriores.</w:t>
-      </w:r>
-    </w:p>
-    <w:p>
-      <w:pPr>
-        <w:rPr>
-          <w:rFonts w:ascii="Times New Roman" w:eastAsia="Times New Roman" w:hAnsi="Times New Roman" w:cs="Times New Roman"/>
-          <w:sz w:val="24"/>
-          <w:szCs w:val="24"/>
-          <w:lang w:eastAsia="es-ES"/>
-        </w:rPr>
-      </w:pPr>
-      <w:r>
-        <w:rPr>
-          <w:rFonts w:ascii="Times New Roman" w:eastAsia="Times New Roman" w:hAnsi="Times New Roman" w:cs="Times New Roman"/>
-          <w:sz w:val="24"/>
-          <w:szCs w:val="24"/>
-          <w:lang w:eastAsia="es-ES"/>
-        </w:rPr>
-        <w:t>En este caso también se ve una pequeña mejora cuando se aumenta el porcentaje de élite, pero no se observan mejores resultados con un mayor tamaño de población</w:t>
-      </w:r>
-    </w:p>
-    <w:p>
-      <w:pPr>
-        <w:rPr>
-          <w:rFonts w:ascii="Times New Roman" w:eastAsia="Times New Roman" w:hAnsi="Times New Roman" w:cs="Times New Roman"/>
-          <w:sz w:val="24"/>
-          <w:szCs w:val="24"/>
-          <w:lang w:eastAsia="es-ES"/>
+        <w:t>X0 = 512.0, X1 = 403.9958877485042</w:t>
+      </w:r>
+    </w:p>
+    <w:p>
+      <w:pPr>
+        <w:rPr>
+          <w:rFonts w:ascii="Times New Roman" w:eastAsia="Times New Roman" w:hAnsi="Times New Roman" w:cs="Times New Roman"/>
+          <w:sz w:val="24"/>
+          <w:szCs w:val="24"/>
+          <w:lang w:eastAsia="es-ES"/>
+        </w:rPr>
+      </w:pPr>
+      <w:r>
+        <w:rPr>
+          <w:rFonts w:ascii="Times New Roman" w:eastAsia="Times New Roman" w:hAnsi="Times New Roman" w:cs="Times New Roman"/>
+          <w:sz w:val="24"/>
+          <w:szCs w:val="24"/>
+          <w:lang w:eastAsia="es-ES"/>
+        </w:rPr>
+        <w:t>Valor de la función: -959.5774905032591</w:t>
+      </w:r>
+    </w:p>
+    <w:p>
+      <w:pPr>
+        <w:rPr>
+          <w:rFonts w:ascii="Times New Roman" w:eastAsia="Times New Roman" w:hAnsi="Times New Roman" w:cs="Times New Roman"/>
+          <w:sz w:val="24"/>
+          <w:szCs w:val="24"/>
+          <w:lang w:eastAsia="es-ES"/>
+        </w:rPr>
+      </w:pPr>
+      <w:r>
+        <w:rPr>
+          <w:rFonts w:ascii="Times New Roman" w:eastAsia="Times New Roman" w:hAnsi="Times New Roman" w:cs="Times New Roman"/>
+          <w:sz w:val="24"/>
+          <w:szCs w:val="24"/>
+          <w:lang w:eastAsia="es-ES"/>
+        </w:rPr>
+        <w:lastRenderedPageBreak/>
+        <w:t xml:space="preserve">El pequeño porcentaje de elitismo ha conseguido resultados mucho mejores, como pasaba en el problema 2. Aun así se ha podido llegar a un buen resultado con </w:t>
+      </w:r>
+      <w:r>
+        <w:rPr>
+          <w:rFonts w:ascii="Times New Roman" w:eastAsia="Times New Roman" w:hAnsi="Times New Roman" w:cs="Times New Roman"/>
+          <w:sz w:val="24"/>
+          <w:szCs w:val="24"/>
+          <w:lang w:eastAsia="es-ES"/>
+        </w:rPr>
+        <w:t>Selección por Truncamiento y el Cruce Uniforme</w:t>
+      </w:r>
+      <w:r>
+        <w:rPr>
+          <w:rFonts w:ascii="Times New Roman" w:eastAsia="Times New Roman" w:hAnsi="Times New Roman" w:cs="Times New Roman"/>
+          <w:sz w:val="24"/>
+          <w:szCs w:val="24"/>
+          <w:lang w:eastAsia="es-ES"/>
+        </w:rPr>
+        <w:t>.</w:t>
+      </w:r>
+    </w:p>
+    <w:p>
+      <w:pPr>
+        <w:rPr>
+          <w:rFonts w:ascii="Times New Roman" w:eastAsia="Times New Roman" w:hAnsi="Times New Roman" w:cs="Times New Roman"/>
+          <w:sz w:val="24"/>
+          <w:szCs w:val="24"/>
+          <w:lang w:eastAsia="es-ES"/>
+        </w:rPr>
+      </w:pPr>
+      <w:r>
+        <w:rPr>
+          <w:noProof/>
+        </w:rPr>
+        <w:drawing>
+          <wp:inline distT="0" distB="0" distL="0" distR="0" wp14:anchorId="438556CC" wp14:editId="62110F1E">
+            <wp:extent cx="4413142" cy="4791456"/>
+            <wp:effectExtent l="0" t="0" r="6985" b="0"/>
+            <wp:docPr id="17" name="Imagen 17" descr="Gráfico, Gráfico de líneas&#10;&#10;Descripción generada automáticamente"/>
+            <wp:cNvGraphicFramePr>
+              <a:graphicFrameLocks xmlns:a="http://schemas.openxmlformats.org/drawingml/2006/main" noChangeAspect="1"/>
+            </wp:cNvGraphicFramePr>
+            <a:graphic xmlns:a="http://schemas.openxmlformats.org/drawingml/2006/main">
+              <a:graphicData uri="http://schemas.openxmlformats.org/drawingml/2006/picture">
+                <pic:pic xmlns:pic="http://schemas.openxmlformats.org/drawingml/2006/picture">
+                  <pic:nvPicPr>
+                    <pic:cNvPr id="17" name="Imagen 17" descr="Gráfico, Gráfico de líneas&#10;&#10;Descripción generada automáticamente"/>
+                    <pic:cNvPicPr/>
+                  </pic:nvPicPr>
+                  <pic:blipFill>
+                    <a:blip r:embed="rId13"/>
+                    <a:stretch>
+                      <a:fillRect/>
+                    </a:stretch>
+                  </pic:blipFill>
+                  <pic:spPr>
+                    <a:xfrm>
+                      <a:off x="0" y="0"/>
+                      <a:ext cx="4416563" cy="4795171"/>
+                    </a:xfrm>
+                    <a:prstGeom prst="rect">
+                      <a:avLst/>
+                    </a:prstGeom>
+                  </pic:spPr>
+                </pic:pic>
+              </a:graphicData>
+            </a:graphic>
+          </wp:inline>
+        </w:drawing>
+      </w:r>
+    </w:p>
+    <w:p>
+      <w:pPr>
+        <w:rPr>
+          <w:rFonts w:ascii="Times New Roman" w:eastAsia="Times New Roman" w:hAnsi="Times New Roman" w:cs="Times New Roman"/>
+          <w:sz w:val="24"/>
+          <w:szCs w:val="24"/>
+          <w:lang w:eastAsia="es-ES"/>
+        </w:rPr>
+      </w:pPr>
+      <w:r>
+        <w:rPr>
+          <w:rFonts w:ascii="Times New Roman" w:eastAsia="Times New Roman" w:hAnsi="Times New Roman" w:cs="Times New Roman"/>
+          <w:sz w:val="24"/>
+          <w:szCs w:val="24"/>
+          <w:lang w:eastAsia="es-ES"/>
+        </w:rPr>
+        <w:t>X0 = 510.9238260723612</w:t>
+      </w:r>
+      <w:r>
+        <w:rPr>
+          <w:rFonts w:ascii="Times New Roman" w:eastAsia="Times New Roman" w:hAnsi="Times New Roman" w:cs="Times New Roman"/>
+          <w:sz w:val="24"/>
+          <w:szCs w:val="24"/>
+          <w:lang w:eastAsia="es-ES"/>
+        </w:rPr>
+        <w:t xml:space="preserve">, </w:t>
+      </w:r>
+      <w:r>
+        <w:rPr>
+          <w:rFonts w:ascii="Times New Roman" w:eastAsia="Times New Roman" w:hAnsi="Times New Roman" w:cs="Times New Roman"/>
+          <w:sz w:val="24"/>
+          <w:szCs w:val="24"/>
+          <w:lang w:eastAsia="es-ES"/>
+        </w:rPr>
+        <w:t>X1 = 402.4822129863986</w:t>
+      </w:r>
+    </w:p>
+    <w:p>
+      <w:pPr>
+        <w:rPr>
+          <w:rFonts w:ascii="Times New Roman" w:eastAsia="Times New Roman" w:hAnsi="Times New Roman" w:cs="Times New Roman"/>
+          <w:sz w:val="24"/>
+          <w:szCs w:val="24"/>
+          <w:lang w:eastAsia="es-ES"/>
+        </w:rPr>
+      </w:pPr>
+      <w:r>
+        <w:rPr>
+          <w:rFonts w:ascii="Times New Roman" w:eastAsia="Times New Roman" w:hAnsi="Times New Roman" w:cs="Times New Roman"/>
+          <w:sz w:val="24"/>
+          <w:szCs w:val="24"/>
+          <w:lang w:eastAsia="es-ES"/>
+        </w:rPr>
+        <w:t>Valor de la función: -955.1107264509658</w:t>
+      </w:r>
+    </w:p>
+    <w:p>
+      <w:pPr>
+        <w:rPr>
+          <w:rFonts w:ascii="Times New Roman" w:eastAsia="Times New Roman" w:hAnsi="Times New Roman" w:cs="Times New Roman"/>
+          <w:sz w:val="24"/>
+          <w:szCs w:val="24"/>
+          <w:lang w:eastAsia="es-ES"/>
+        </w:rPr>
+      </w:pPr>
+    </w:p>
+    <w:p>
+      <w:pPr>
+        <w:rPr>
+          <w:rFonts w:ascii="Times New Roman" w:eastAsia="Times New Roman" w:hAnsi="Times New Roman" w:cs="Times New Roman"/>
+          <w:sz w:val="24"/>
+          <w:szCs w:val="24"/>
+          <w:lang w:eastAsia="es-ES"/>
+        </w:rPr>
+      </w:pPr>
+    </w:p>
+    <w:p>
+      <w:pPr>
+        <w:rPr>
+          <w:rFonts w:ascii="Times New Roman" w:eastAsia="Times New Roman" w:hAnsi="Times New Roman" w:cs="Times New Roman"/>
+          <w:sz w:val="24"/>
+          <w:szCs w:val="24"/>
+          <w:lang w:eastAsia="es-ES"/>
+        </w:rPr>
+      </w:pPr>
+    </w:p>
+    <w:p>
+      <w:pPr>
+        <w:rPr>
+          <w:rFonts w:ascii="Times New Roman" w:eastAsia="Times New Roman" w:hAnsi="Times New Roman" w:cs="Times New Roman"/>
+          <w:sz w:val="24"/>
+          <w:szCs w:val="24"/>
+          <w:lang w:eastAsia="es-ES"/>
+        </w:rPr>
+      </w:pPr>
+    </w:p>
+    <w:p>
+      <w:pPr>
+        <w:rPr>
+          <w:rFonts w:ascii="Times New Roman" w:eastAsia="Times New Roman" w:hAnsi="Times New Roman" w:cs="Times New Roman"/>
+          <w:sz w:val="24"/>
+          <w:szCs w:val="24"/>
+          <w:lang w:eastAsia="es-ES"/>
+        </w:rPr>
+      </w:pPr>
+    </w:p>
+    <w:p>
+      <w:pPr>
+        <w:rPr>
+          <w:rFonts w:ascii="Times New Roman" w:eastAsia="Times New Roman" w:hAnsi="Times New Roman" w:cs="Times New Roman"/>
+          <w:sz w:val="24"/>
+          <w:szCs w:val="24"/>
+          <w:lang w:eastAsia="es-ES"/>
+        </w:rPr>
+      </w:pPr>
+    </w:p>
+    <w:p>
+      <w:pPr>
+        <w:rPr>
+          <w:rFonts w:ascii="Times New Roman" w:eastAsia="Times New Roman" w:hAnsi="Times New Roman" w:cs="Times New Roman"/>
+          <w:sz w:val="24"/>
+          <w:szCs w:val="24"/>
+          <w:lang w:eastAsia="es-ES"/>
+        </w:rPr>
+      </w:pPr>
+    </w:p>
+    <w:p>
+      <w:pPr>
+        <w:rPr>
+          <w:rFonts w:ascii="Times New Roman" w:eastAsia="Times New Roman" w:hAnsi="Times New Roman" w:cs="Times New Roman"/>
+          <w:sz w:val="24"/>
+          <w:szCs w:val="24"/>
+          <w:lang w:eastAsia="es-ES"/>
+        </w:rPr>
+      </w:pPr>
+    </w:p>
+    <w:p>
+      <w:pPr>
+        <w:spacing w:after="0" w:line="240" w:lineRule="auto"/>
+        <w:rPr>
+          <w:rFonts w:ascii="Times New Roman" w:hAnsi="Times New Roman" w:cs="Times New Roman"/>
+          <w:b/>
+          <w:bCs/>
+          <w:color w:val="000000"/>
+          <w:sz w:val="32"/>
+          <w:szCs w:val="32"/>
         </w:rPr>
       </w:pPr>
     </w:p>
@@ -1819,7 +2461,7 @@
                     <pic:cNvPicPr/>
                   </pic:nvPicPr>
                   <pic:blipFill>
-                    <a:blip r:embed="rId11">
+                    <a:blip r:embed="rId14">
                       <a:extLst>
                         <a:ext uri="{28A0092B-C50C-407E-A947-70E740481C1C}">
                           <a14:useLocalDpi xmlns:a14="http://schemas.microsoft.com/office/drawing/2010/main" val="0"/>
@@ -1865,33 +2507,14 @@
           <w:szCs w:val="24"/>
         </w:rPr>
       </w:pPr>
-    </w:p>
-    <w:p>
-      <w:pPr>
-        <w:rPr>
-          <w:rFonts w:ascii="Times New Roman" w:eastAsia="Times New Roman" w:hAnsi="Times New Roman" w:cs="Times New Roman"/>
-          <w:sz w:val="24"/>
-          <w:szCs w:val="24"/>
-          <w:lang w:eastAsia="es-ES"/>
-        </w:rPr>
-      </w:pPr>
-      <w:r>
-        <w:rPr>
-          <w:rFonts w:ascii="Times New Roman" w:eastAsia="Times New Roman" w:hAnsi="Times New Roman" w:cs="Times New Roman"/>
-          <w:sz w:val="24"/>
-          <w:szCs w:val="24"/>
-          <w:lang w:eastAsia="es-ES"/>
-        </w:rPr>
-        <w:t>No hay mucha diferencia</w:t>
-      </w:r>
-      <w:r>
-        <w:rPr>
-          <w:rFonts w:ascii="Times New Roman" w:eastAsia="Times New Roman" w:hAnsi="Times New Roman" w:cs="Times New Roman"/>
-          <w:sz w:val="24"/>
-          <w:szCs w:val="24"/>
-          <w:lang w:eastAsia="es-ES"/>
-        </w:rPr>
-        <w:t xml:space="preserve"> entre los tipos de selección y cruces pero se podría decir que en general los mejores son:</w:t>
+      <w:r>
+        <w:rPr>
+          <w:rFonts w:ascii="Times New Roman" w:hAnsi="Times New Roman" w:cs="Times New Roman"/>
+          <w:color w:val="000000"/>
+          <w:sz w:val="24"/>
+          <w:szCs w:val="24"/>
+        </w:rPr>
+        <w:t>Cuanto mayor era la n, peores han sido los resultados obtenidos en general. Hemos calculado las medias en la n=7 para determinar cuál era el mejor tipo de selección y el mejor cruce en este problema. La mejor selección ha sido Selección por Torneo Determinístico y el mejor cruce  ha sido Cruce Monopunto, donde las medias en n=7 con diferentes selecciones, han sido:</w:t>
       </w:r>
     </w:p>
     <w:p>
@@ -1899,23 +2522,24 @@
         <w:pStyle w:val="Prrafodelista"/>
         <w:numPr>
           <w:ilvl w:val="0"/>
-          <w:numId w:val="1"/>
+          <w:numId w:val="2"/>
         </w:numPr>
-        <w:rPr>
-          <w:rFonts w:ascii="Times New Roman" w:eastAsia="Times New Roman" w:hAnsi="Times New Roman" w:cs="Times New Roman"/>
-          <w:sz w:val="24"/>
-          <w:szCs w:val="24"/>
-          <w:lang w:eastAsia="es-ES"/>
-        </w:rPr>
-      </w:pPr>
-      <w:r>
-        <w:rPr>
-          <w:rFonts w:ascii="Times New Roman" w:eastAsia="Times New Roman" w:hAnsi="Times New Roman" w:cs="Times New Roman"/>
-          <w:sz w:val="24"/>
-          <w:szCs w:val="24"/>
-          <w:lang w:eastAsia="es-ES"/>
-        </w:rPr>
-        <w:t>Selección Estocástico Universal</w:t>
+        <w:spacing w:after="0" w:line="240" w:lineRule="auto"/>
+        <w:rPr>
+          <w:rFonts w:ascii="Times New Roman" w:hAnsi="Times New Roman" w:cs="Times New Roman"/>
+          <w:color w:val="000000"/>
+          <w:sz w:val="24"/>
+          <w:szCs w:val="24"/>
+        </w:rPr>
+      </w:pPr>
+      <w:r>
+        <w:rPr>
+          <w:rFonts w:ascii="Times New Roman" w:hAnsi="Times New Roman" w:cs="Times New Roman"/>
+          <w:color w:val="000000"/>
+          <w:sz w:val="24"/>
+          <w:szCs w:val="24"/>
+        </w:rPr>
+        <w:t>Media Cruce Monopunto: -6.287</w:t>
       </w:r>
     </w:p>
     <w:p>
@@ -1923,70 +2547,163 @@
         <w:pStyle w:val="Prrafodelista"/>
         <w:numPr>
           <w:ilvl w:val="0"/>
-          <w:numId w:val="1"/>
+          <w:numId w:val="2"/>
         </w:numPr>
-        <w:rPr>
-          <w:rFonts w:ascii="Times New Roman" w:eastAsia="Times New Roman" w:hAnsi="Times New Roman" w:cs="Times New Roman"/>
-          <w:sz w:val="24"/>
-          <w:szCs w:val="24"/>
-          <w:lang w:eastAsia="es-ES"/>
-        </w:rPr>
-      </w:pPr>
-      <w:r>
-        <w:rPr>
-          <w:rFonts w:ascii="Times New Roman" w:eastAsia="Times New Roman" w:hAnsi="Times New Roman" w:cs="Times New Roman"/>
-          <w:sz w:val="24"/>
-          <w:szCs w:val="24"/>
-          <w:lang w:eastAsia="es-ES"/>
-        </w:rPr>
-        <w:t>Cruce Monopunto Binario</w:t>
-      </w:r>
-    </w:p>
-    <w:p>
-      <w:pPr>
-        <w:rPr>
-          <w:rFonts w:ascii="Times New Roman" w:eastAsia="Times New Roman" w:hAnsi="Times New Roman" w:cs="Times New Roman"/>
-          <w:sz w:val="24"/>
-          <w:szCs w:val="24"/>
-          <w:lang w:eastAsia="es-ES"/>
-        </w:rPr>
-      </w:pPr>
-      <w:r>
-        <w:rPr>
-          <w:rFonts w:ascii="Times New Roman" w:eastAsia="Times New Roman" w:hAnsi="Times New Roman" w:cs="Times New Roman"/>
-          <w:sz w:val="24"/>
-          <w:szCs w:val="24"/>
-          <w:lang w:eastAsia="es-ES"/>
-        </w:rPr>
-        <w:t>A diferencia de los problemas anteriores este si que mejora si se aumenta el tamaño de la población</w:t>
-      </w:r>
-      <w:r>
-        <w:rPr>
-          <w:rFonts w:ascii="Times New Roman" w:eastAsia="Times New Roman" w:hAnsi="Times New Roman" w:cs="Times New Roman"/>
-          <w:sz w:val="24"/>
-          <w:szCs w:val="24"/>
-          <w:lang w:eastAsia="es-ES"/>
-        </w:rPr>
-        <w:t>.</w:t>
-      </w:r>
-    </w:p>
-    <w:p>
-      <w:pPr>
-        <w:rPr>
-          <w:rFonts w:ascii="Times New Roman" w:eastAsia="Times New Roman" w:hAnsi="Times New Roman" w:cs="Times New Roman"/>
-          <w:sz w:val="24"/>
-          <w:szCs w:val="24"/>
-          <w:lang w:eastAsia="es-ES"/>
-        </w:rPr>
-      </w:pPr>
-    </w:p>
-    <w:p>
-      <w:pPr>
-        <w:rPr>
-          <w:rFonts w:ascii="Times New Roman" w:eastAsia="Times New Roman" w:hAnsi="Times New Roman" w:cs="Times New Roman"/>
-          <w:sz w:val="24"/>
-          <w:szCs w:val="24"/>
-          <w:lang w:eastAsia="es-ES"/>
+        <w:spacing w:after="0" w:line="240" w:lineRule="auto"/>
+        <w:rPr>
+          <w:rFonts w:ascii="Times New Roman" w:hAnsi="Times New Roman" w:cs="Times New Roman"/>
+          <w:color w:val="000000"/>
+          <w:sz w:val="24"/>
+          <w:szCs w:val="24"/>
+        </w:rPr>
+      </w:pPr>
+      <w:r>
+        <w:rPr>
+          <w:rFonts w:ascii="Times New Roman" w:hAnsi="Times New Roman" w:cs="Times New Roman"/>
+          <w:color w:val="000000"/>
+          <w:sz w:val="24"/>
+          <w:szCs w:val="24"/>
+        </w:rPr>
+        <w:t>Media Cruce Uniforme: -6.147</w:t>
+      </w:r>
+    </w:p>
+    <w:p>
+      <w:pPr>
+        <w:pStyle w:val="Prrafodelista"/>
+        <w:spacing w:after="0" w:line="240" w:lineRule="auto"/>
+        <w:rPr>
+          <w:rFonts w:ascii="Times New Roman" w:hAnsi="Times New Roman" w:cs="Times New Roman"/>
+          <w:color w:val="000000"/>
+          <w:sz w:val="24"/>
+          <w:szCs w:val="24"/>
+        </w:rPr>
+      </w:pPr>
+    </w:p>
+    <w:p>
+      <w:pPr>
+        <w:spacing w:after="0" w:line="240" w:lineRule="auto"/>
+        <w:rPr>
+          <w:rFonts w:ascii="Times New Roman" w:hAnsi="Times New Roman" w:cs="Times New Roman"/>
+          <w:color w:val="000000"/>
+          <w:sz w:val="24"/>
+          <w:szCs w:val="24"/>
+        </w:rPr>
+      </w:pPr>
+      <w:r>
+        <w:rPr>
+          <w:rFonts w:ascii="Times New Roman" w:hAnsi="Times New Roman" w:cs="Times New Roman"/>
+          <w:color w:val="000000"/>
+          <w:sz w:val="24"/>
+          <w:szCs w:val="24"/>
+        </w:rPr>
+        <w:t>La diferencias entre cruces han sido mínimas y también ha sido difícil distinguir la mejor selección ya que los resultados dependían en parte por la suerte.</w:t>
+      </w:r>
+    </w:p>
+    <w:p>
+      <w:pPr>
+        <w:spacing w:after="0" w:line="240" w:lineRule="auto"/>
+        <w:rPr>
+          <w:rFonts w:ascii="Times New Roman" w:hAnsi="Times New Roman" w:cs="Times New Roman"/>
+          <w:color w:val="000000"/>
+          <w:sz w:val="24"/>
+          <w:szCs w:val="24"/>
+        </w:rPr>
+      </w:pPr>
+    </w:p>
+    <w:p>
+      <w:pPr>
+        <w:spacing w:after="0" w:line="240" w:lineRule="auto"/>
+        <w:rPr>
+          <w:rFonts w:ascii="Times New Roman" w:hAnsi="Times New Roman" w:cs="Times New Roman"/>
+          <w:color w:val="000000"/>
+          <w:sz w:val="24"/>
+          <w:szCs w:val="24"/>
+        </w:rPr>
+      </w:pPr>
+      <w:r>
+        <w:rPr>
+          <w:rFonts w:ascii="Times New Roman" w:hAnsi="Times New Roman" w:cs="Times New Roman"/>
+          <w:color w:val="000000"/>
+          <w:sz w:val="24"/>
+          <w:szCs w:val="24"/>
+        </w:rPr>
+        <w:t>El mejor resultado en n=7 se ha conseguido con Cruce Uniforme y Selección por Torneo Determinístico.</w:t>
+      </w:r>
+    </w:p>
+    <w:p>
+      <w:pPr>
+        <w:spacing w:after="0" w:line="240" w:lineRule="auto"/>
+        <w:rPr>
+          <w:rFonts w:ascii="Times New Roman" w:hAnsi="Times New Roman" w:cs="Times New Roman"/>
+          <w:color w:val="000000"/>
+          <w:sz w:val="24"/>
+          <w:szCs w:val="24"/>
+        </w:rPr>
+      </w:pPr>
+    </w:p>
+    <w:p>
+      <w:pPr>
+        <w:spacing w:after="0" w:line="240" w:lineRule="auto"/>
+        <w:rPr>
+          <w:rFonts w:ascii="Times New Roman" w:hAnsi="Times New Roman" w:cs="Times New Roman"/>
+          <w:color w:val="000000"/>
+          <w:sz w:val="24"/>
+          <w:szCs w:val="24"/>
+        </w:rPr>
+      </w:pPr>
+    </w:p>
+    <w:p>
+      <w:pPr>
+        <w:spacing w:after="0" w:line="240" w:lineRule="auto"/>
+        <w:rPr>
+          <w:rFonts w:ascii="Times New Roman" w:hAnsi="Times New Roman" w:cs="Times New Roman"/>
+          <w:color w:val="000000"/>
+          <w:sz w:val="24"/>
+          <w:szCs w:val="24"/>
+        </w:rPr>
+      </w:pPr>
+    </w:p>
+    <w:p>
+      <w:pPr>
+        <w:spacing w:after="0" w:line="240" w:lineRule="auto"/>
+        <w:rPr>
+          <w:rFonts w:ascii="Times New Roman" w:hAnsi="Times New Roman" w:cs="Times New Roman"/>
+          <w:color w:val="000000"/>
+          <w:sz w:val="24"/>
+          <w:szCs w:val="24"/>
+        </w:rPr>
+      </w:pPr>
+    </w:p>
+    <w:p>
+      <w:pPr>
+        <w:spacing w:after="0" w:line="240" w:lineRule="auto"/>
+        <w:rPr>
+          <w:rFonts w:ascii="Times New Roman" w:hAnsi="Times New Roman" w:cs="Times New Roman"/>
+          <w:color w:val="000000"/>
+          <w:sz w:val="24"/>
+          <w:szCs w:val="24"/>
+        </w:rPr>
+      </w:pPr>
+    </w:p>
+    <w:p>
+      <w:pPr>
+        <w:spacing w:after="0" w:line="240" w:lineRule="auto"/>
+        <w:rPr>
+          <w:rFonts w:ascii="Times New Roman" w:hAnsi="Times New Roman" w:cs="Times New Roman"/>
+          <w:color w:val="000000"/>
+          <w:sz w:val="24"/>
+          <w:szCs w:val="24"/>
+        </w:rPr>
+      </w:pPr>
+    </w:p>
+    <w:p>
+      <w:pPr>
+        <w:spacing w:after="0" w:line="240" w:lineRule="auto"/>
+        <w:rPr>
+          <w:rFonts w:ascii="Times New Roman" w:hAnsi="Times New Roman" w:cs="Times New Roman"/>
+          <w:color w:val="000000"/>
+          <w:sz w:val="24"/>
+          <w:szCs w:val="24"/>
         </w:rPr>
       </w:pPr>
     </w:p>
@@ -1994,23 +2711,23 @@
       <w:tblPr>
         <w:tblStyle w:val="Tablaconcuadrcula"/>
         <w:tblpPr w:leftFromText="141" w:rightFromText="141" w:vertAnchor="text" w:horzAnchor="margin" w:tblpY="-13"/>
-        <w:tblW w:w="0" w:type="auto"/>
+        <w:tblW w:w="8642" w:type="dxa"/>
         <w:tblLook w:val="04A0" w:firstRow="1" w:lastRow="0" w:firstColumn="1" w:lastColumn="0" w:noHBand="0" w:noVBand="1"/>
       </w:tblPr>
       <w:tblGrid>
-        <w:gridCol w:w="1124"/>
-        <w:gridCol w:w="1052"/>
-        <w:gridCol w:w="1053"/>
-        <w:gridCol w:w="1053"/>
-        <w:gridCol w:w="1053"/>
-        <w:gridCol w:w="1053"/>
-        <w:gridCol w:w="1053"/>
-        <w:gridCol w:w="1053"/>
+        <w:gridCol w:w="1123"/>
+        <w:gridCol w:w="997"/>
+        <w:gridCol w:w="1136"/>
+        <w:gridCol w:w="1269"/>
+        <w:gridCol w:w="999"/>
+        <w:gridCol w:w="992"/>
+        <w:gridCol w:w="1134"/>
+        <w:gridCol w:w="992"/>
       </w:tblGrid>
       <w:tr>
         <w:tc>
           <w:tcPr>
-            <w:tcW w:w="1124" w:type="dxa"/>
+            <w:tcW w:w="1123" w:type="dxa"/>
           </w:tcPr>
           <w:p>
             <w:pPr>
@@ -2039,7 +2756,7 @@
         </w:tc>
         <w:tc>
           <w:tcPr>
-            <w:tcW w:w="1052" w:type="dxa"/>
+            <w:tcW w:w="997" w:type="dxa"/>
           </w:tcPr>
           <w:p>
             <w:pPr>
@@ -2068,7 +2785,7 @@
         </w:tc>
         <w:tc>
           <w:tcPr>
-            <w:tcW w:w="1053" w:type="dxa"/>
+            <w:tcW w:w="1136" w:type="dxa"/>
           </w:tcPr>
           <w:p>
             <w:pPr>
@@ -2097,7 +2814,7 @@
         </w:tc>
         <w:tc>
           <w:tcPr>
-            <w:tcW w:w="1053" w:type="dxa"/>
+            <w:tcW w:w="1269" w:type="dxa"/>
           </w:tcPr>
           <w:p>
             <w:pPr>
@@ -2126,7 +2843,7 @@
         </w:tc>
         <w:tc>
           <w:tcPr>
-            <w:tcW w:w="1053" w:type="dxa"/>
+            <w:tcW w:w="999" w:type="dxa"/>
           </w:tcPr>
           <w:p>
             <w:pPr>
@@ -2155,7 +2872,7 @@
         </w:tc>
         <w:tc>
           <w:tcPr>
-            <w:tcW w:w="1053" w:type="dxa"/>
+            <w:tcW w:w="992" w:type="dxa"/>
           </w:tcPr>
           <w:p>
             <w:pPr>
@@ -2184,7 +2901,7 @@
         </w:tc>
         <w:tc>
           <w:tcPr>
-            <w:tcW w:w="1053" w:type="dxa"/>
+            <w:tcW w:w="1134" w:type="dxa"/>
           </w:tcPr>
           <w:p>
             <w:pPr>
@@ -2213,7 +2930,7 @@
         </w:tc>
         <w:tc>
           <w:tcPr>
-            <w:tcW w:w="1053" w:type="dxa"/>
+            <w:tcW w:w="992" w:type="dxa"/>
           </w:tcPr>
           <w:p>
             <w:pPr>
@@ -2244,7 +2961,7 @@
       <w:tr>
         <w:tc>
           <w:tcPr>
-            <w:tcW w:w="1124" w:type="dxa"/>
+            <w:tcW w:w="1123" w:type="dxa"/>
           </w:tcPr>
           <w:p>
             <w:pPr>
@@ -2273,7 +2990,7 @@
         </w:tc>
         <w:tc>
           <w:tcPr>
-            <w:tcW w:w="1052" w:type="dxa"/>
+            <w:tcW w:w="997" w:type="dxa"/>
           </w:tcPr>
           <w:p>
             <w:pPr>
@@ -2292,13 +3009,22 @@
                 <w:szCs w:val="24"/>
                 <w:lang w:eastAsia="es-ES"/>
               </w:rPr>
-              <w:t>-0.489</w:t>
+              <w:t>-0.</w:t>
+            </w:r>
+            <w:r>
+              <w:rPr>
+                <w:rFonts w:ascii="Times New Roman" w:eastAsia="Times New Roman" w:hAnsi="Times New Roman" w:cs="Times New Roman"/>
+                <w:sz w:val="24"/>
+                <w:szCs w:val="24"/>
+                <w:lang w:eastAsia="es-ES"/>
+              </w:rPr>
+              <w:t>9999</w:t>
             </w:r>
           </w:p>
         </w:tc>
         <w:tc>
           <w:tcPr>
-            <w:tcW w:w="1053" w:type="dxa"/>
+            <w:tcW w:w="1136" w:type="dxa"/>
           </w:tcPr>
           <w:p>
             <w:pPr>
@@ -2317,13 +3043,22 @@
                 <w:szCs w:val="24"/>
                 <w:lang w:eastAsia="es-ES"/>
               </w:rPr>
-              <w:t>-1.394</w:t>
+              <w:t>-1.</w:t>
+            </w:r>
+            <w:r>
+              <w:rPr>
+                <w:rFonts w:ascii="Times New Roman" w:eastAsia="Times New Roman" w:hAnsi="Times New Roman" w:cs="Times New Roman"/>
+                <w:sz w:val="24"/>
+                <w:szCs w:val="24"/>
+                <w:lang w:eastAsia="es-ES"/>
+              </w:rPr>
+              <w:t>95905</w:t>
             </w:r>
           </w:p>
         </w:tc>
         <w:tc>
           <w:tcPr>
-            <w:tcW w:w="1053" w:type="dxa"/>
+            <w:tcW w:w="1269" w:type="dxa"/>
           </w:tcPr>
           <w:p>
             <w:pPr>
@@ -2342,13 +3077,22 @@
                 <w:szCs w:val="24"/>
                 <w:lang w:eastAsia="es-ES"/>
               </w:rPr>
-              <w:t>-1.921</w:t>
+              <w:t>-</w:t>
+            </w:r>
+            <w:r>
+              <w:rPr>
+                <w:rFonts w:ascii="Times New Roman" w:eastAsia="Times New Roman" w:hAnsi="Times New Roman" w:cs="Times New Roman"/>
+                <w:sz w:val="24"/>
+                <w:szCs w:val="24"/>
+                <w:lang w:eastAsia="es-ES"/>
+              </w:rPr>
+              <w:t>2.89688</w:t>
             </w:r>
           </w:p>
         </w:tc>
         <w:tc>
           <w:tcPr>
-            <w:tcW w:w="1053" w:type="dxa"/>
+            <w:tcW w:w="999" w:type="dxa"/>
           </w:tcPr>
           <w:p>
             <w:pPr>
@@ -2367,13 +3111,22 @@
                 <w:szCs w:val="24"/>
                 <w:lang w:eastAsia="es-ES"/>
               </w:rPr>
-              <w:t>-2.586</w:t>
+              <w:t>-</w:t>
+            </w:r>
+            <w:r>
+              <w:rPr>
+                <w:rFonts w:ascii="Times New Roman" w:eastAsia="Times New Roman" w:hAnsi="Times New Roman" w:cs="Times New Roman"/>
+                <w:sz w:val="24"/>
+                <w:szCs w:val="24"/>
+                <w:lang w:eastAsia="es-ES"/>
+              </w:rPr>
+              <w:t>3.8546</w:t>
             </w:r>
           </w:p>
         </w:tc>
         <w:tc>
           <w:tcPr>
-            <w:tcW w:w="1053" w:type="dxa"/>
+            <w:tcW w:w="992" w:type="dxa"/>
           </w:tcPr>
           <w:p>
             <w:pPr>
@@ -2392,13 +3145,22 @@
                 <w:szCs w:val="24"/>
                 <w:lang w:eastAsia="es-ES"/>
               </w:rPr>
-              <w:t>-2.714</w:t>
+              <w:t>-</w:t>
+            </w:r>
+            <w:r>
+              <w:rPr>
+                <w:rFonts w:ascii="Times New Roman" w:eastAsia="Times New Roman" w:hAnsi="Times New Roman" w:cs="Times New Roman"/>
+                <w:sz w:val="24"/>
+                <w:szCs w:val="24"/>
+                <w:lang w:eastAsia="es-ES"/>
+              </w:rPr>
+              <w:t>4.8604</w:t>
             </w:r>
           </w:p>
         </w:tc>
         <w:tc>
           <w:tcPr>
-            <w:tcW w:w="1053" w:type="dxa"/>
+            <w:tcW w:w="1134" w:type="dxa"/>
           </w:tcPr>
           <w:p>
             <w:pPr>
@@ -2417,13 +3179,22 @@
                 <w:szCs w:val="24"/>
                 <w:lang w:eastAsia="es-ES"/>
               </w:rPr>
-              <w:t>-3.116</w:t>
+              <w:t>-</w:t>
+            </w:r>
+            <w:r>
+              <w:rPr>
+                <w:rFonts w:ascii="Times New Roman" w:eastAsia="Times New Roman" w:hAnsi="Times New Roman" w:cs="Times New Roman"/>
+                <w:sz w:val="24"/>
+                <w:szCs w:val="24"/>
+                <w:lang w:eastAsia="es-ES"/>
+              </w:rPr>
+              <w:t>5.7032</w:t>
             </w:r>
           </w:p>
         </w:tc>
         <w:tc>
           <w:tcPr>
-            <w:tcW w:w="1053" w:type="dxa"/>
+            <w:tcW w:w="992" w:type="dxa"/>
           </w:tcPr>
           <w:p>
             <w:pPr>
@@ -2442,7 +3213,16 @@
                 <w:szCs w:val="24"/>
                 <w:lang w:eastAsia="es-ES"/>
               </w:rPr>
-              <w:t>-3.408</w:t>
+              <w:t>-</w:t>
+            </w:r>
+            <w:r>
+              <w:rPr>
+                <w:rFonts w:ascii="Times New Roman" w:eastAsia="Times New Roman" w:hAnsi="Times New Roman" w:cs="Times New Roman"/>
+                <w:sz w:val="24"/>
+                <w:szCs w:val="24"/>
+                <w:lang w:eastAsia="es-ES"/>
+              </w:rPr>
+              <w:t>6.5763</w:t>
             </w:r>
           </w:p>
         </w:tc>
@@ -2486,42 +3266,16 @@
           <w:lang w:eastAsia="es-ES"/>
         </w:rPr>
       </w:pPr>
-    </w:p>
-    <w:p>
-      <w:pPr>
-        <w:rPr>
-          <w:rFonts w:ascii="Times New Roman" w:eastAsia="Times New Roman" w:hAnsi="Times New Roman" w:cs="Times New Roman"/>
-          <w:sz w:val="24"/>
-          <w:szCs w:val="24"/>
-          <w:lang w:eastAsia="es-ES"/>
-        </w:rPr>
-      </w:pPr>
       <w:r>
         <w:rPr>
           <w:noProof/>
         </w:rPr>
         <w:lastRenderedPageBreak/>
         <w:drawing>
-          <wp:anchor distT="0" distB="0" distL="114300" distR="114300" simplePos="0" relativeHeight="251664384" behindDoc="0" locked="0" layoutInCell="1" allowOverlap="1" wp14:anchorId="38A3A8F3" wp14:editId="0E4A16C9">
-            <wp:simplePos x="0" y="0"/>
-            <wp:positionH relativeFrom="margin">
-              <wp:align>center</wp:align>
-            </wp:positionH>
-            <wp:positionV relativeFrom="paragraph">
-              <wp:posOffset>229207</wp:posOffset>
-            </wp:positionV>
-            <wp:extent cx="6522085" cy="5033010"/>
+          <wp:inline distT="0" distB="0" distL="0" distR="0" wp14:anchorId="771CC84E" wp14:editId="021FA9BD">
+            <wp:extent cx="5400040" cy="5829300"/>
             <wp:effectExtent l="0" t="0" r="0" b="0"/>
-            <wp:wrapThrough wrapText="bothSides">
-              <wp:wrapPolygon edited="0">
-                <wp:start x="0" y="0"/>
-                <wp:lineTo x="0" y="21502"/>
-                <wp:lineTo x="21514" y="21502"/>
-                <wp:lineTo x="21514" y="0"/>
-                <wp:lineTo x="0" y="0"/>
-              </wp:wrapPolygon>
-            </wp:wrapThrough>
-            <wp:docPr id="9" name="Imagen 9" descr="Interfaz de usuario gráfica&#10;&#10;Descripción generada automáticamente"/>
+            <wp:docPr id="18" name="Imagen 18" descr="Gráfico, Gráfico de líneas&#10;&#10;Descripción generada automáticamente"/>
             <wp:cNvGraphicFramePr>
               <a:graphicFrameLocks xmlns:a="http://schemas.openxmlformats.org/drawingml/2006/main" noChangeAspect="1"/>
             </wp:cNvGraphicFramePr>
@@ -2529,17 +3283,11 @@
               <a:graphicData uri="http://schemas.openxmlformats.org/drawingml/2006/picture">
                 <pic:pic xmlns:pic="http://schemas.openxmlformats.org/drawingml/2006/picture">
                   <pic:nvPicPr>
-                    <pic:cNvPr id="9" name="Imagen 9" descr="Interfaz de usuario gráfica&#10;&#10;Descripción generada automáticamente"/>
+                    <pic:cNvPr id="18" name="Imagen 18" descr="Gráfico, Gráfico de líneas&#10;&#10;Descripción generada automáticamente"/>
                     <pic:cNvPicPr/>
                   </pic:nvPicPr>
                   <pic:blipFill>
-                    <a:blip r:embed="rId12">
-                      <a:extLst>
-                        <a:ext uri="{28A0092B-C50C-407E-A947-70E740481C1C}">
-                          <a14:useLocalDpi xmlns:a14="http://schemas.microsoft.com/office/drawing/2010/main" val="0"/>
-                        </a:ext>
-                      </a:extLst>
-                    </a:blip>
+                    <a:blip r:embed="rId15"/>
                     <a:stretch>
                       <a:fillRect/>
                     </a:stretch>
@@ -2547,7 +3295,7 @@
                   <pic:spPr>
                     <a:xfrm>
                       <a:off x="0" y="0"/>
-                      <a:ext cx="6522085" cy="5033010"/>
+                      <a:ext cx="5400040" cy="5829300"/>
                     </a:xfrm>
                     <a:prstGeom prst="rect">
                       <a:avLst/>
@@ -2556,13 +3304,7 @@
                 </pic:pic>
               </a:graphicData>
             </a:graphic>
-            <wp14:sizeRelH relativeFrom="margin">
-              <wp14:pctWidth>0</wp14:pctWidth>
-            </wp14:sizeRelH>
-            <wp14:sizeRelV relativeFrom="margin">
-              <wp14:pctHeight>0</wp14:pctHeight>
-            </wp14:sizeRelV>
-          </wp:anchor>
+          </wp:inline>
         </w:drawing>
       </w:r>
     </w:p>
@@ -2575,36 +3317,208 @@
           <w:lang w:eastAsia="es-ES"/>
         </w:rPr>
       </w:pPr>
-    </w:p>
-    <w:p>
-      <w:pPr>
-        <w:rPr>
-          <w:rFonts w:ascii="Times New Roman" w:eastAsia="Times New Roman" w:hAnsi="Times New Roman" w:cs="Times New Roman"/>
-          <w:sz w:val="24"/>
-          <w:szCs w:val="24"/>
-          <w:lang w:eastAsia="es-ES"/>
-        </w:rPr>
-      </w:pPr>
-    </w:p>
-    <w:p>
-      <w:pPr>
-        <w:rPr>
-          <w:rFonts w:ascii="Times New Roman" w:eastAsia="Times New Roman" w:hAnsi="Times New Roman" w:cs="Times New Roman"/>
-          <w:sz w:val="24"/>
-          <w:szCs w:val="24"/>
-          <w:lang w:eastAsia="es-ES"/>
-        </w:rPr>
-      </w:pPr>
-    </w:p>
-    <w:p>
-      <w:pPr>
-        <w:rPr>
-          <w:rFonts w:ascii="Times New Roman" w:eastAsia="Times New Roman" w:hAnsi="Times New Roman" w:cs="Times New Roman"/>
-          <w:sz w:val="24"/>
-          <w:szCs w:val="24"/>
-          <w:lang w:eastAsia="es-ES"/>
-        </w:rPr>
-      </w:pPr>
+      <w:r>
+        <w:rPr>
+          <w:rFonts w:ascii="Times New Roman" w:eastAsia="Times New Roman" w:hAnsi="Times New Roman" w:cs="Times New Roman"/>
+          <w:sz w:val="24"/>
+          <w:szCs w:val="24"/>
+          <w:lang w:eastAsia="es-ES"/>
+        </w:rPr>
+        <w:t>X0 = 1.5715636918788218, X1 = 1.2983817220014484, X2 = 1.9230169003165662, X3 = 1.0236650219562247, X4 = 1.5777026125502234, X5 = 1.4625978499614425, X6 = 1.75112712151732</w:t>
+      </w:r>
+    </w:p>
+    <w:p>
+      <w:pPr>
+        <w:rPr>
+          <w:rFonts w:ascii="Times New Roman" w:eastAsia="Times New Roman" w:hAnsi="Times New Roman" w:cs="Times New Roman"/>
+          <w:sz w:val="24"/>
+          <w:szCs w:val="24"/>
+          <w:lang w:eastAsia="es-ES"/>
+        </w:rPr>
+      </w:pPr>
+      <w:r>
+        <w:rPr>
+          <w:rFonts w:ascii="Times New Roman" w:eastAsia="Times New Roman" w:hAnsi="Times New Roman" w:cs="Times New Roman"/>
+          <w:sz w:val="24"/>
+          <w:szCs w:val="24"/>
+          <w:lang w:eastAsia="es-ES"/>
+        </w:rPr>
+        <w:t>Valor de la función: -6.576365222941088</w:t>
+      </w:r>
+    </w:p>
+    <w:p>
+      <w:pPr>
+        <w:rPr>
+          <w:rFonts w:ascii="Times New Roman" w:eastAsia="Times New Roman" w:hAnsi="Times New Roman" w:cs="Times New Roman"/>
+          <w:sz w:val="24"/>
+          <w:szCs w:val="24"/>
+          <w:lang w:eastAsia="es-ES"/>
+        </w:rPr>
+      </w:pPr>
+    </w:p>
+    <w:p>
+      <w:pPr>
+        <w:rPr>
+          <w:rFonts w:ascii="Times New Roman" w:eastAsia="Times New Roman" w:hAnsi="Times New Roman" w:cs="Times New Roman"/>
+          <w:sz w:val="24"/>
+          <w:szCs w:val="24"/>
+          <w:lang w:eastAsia="es-ES"/>
+        </w:rPr>
+      </w:pPr>
+      <w:r>
+        <w:rPr>
+          <w:rFonts w:ascii="Times New Roman" w:eastAsia="Times New Roman" w:hAnsi="Times New Roman" w:cs="Times New Roman"/>
+          <w:sz w:val="24"/>
+          <w:szCs w:val="24"/>
+          <w:lang w:eastAsia="es-ES"/>
+        </w:rPr>
+        <w:t>Se puede observar en este problema que el algoritmo necesita más generaciones para llegar a un nivel alto de rendimiento. Esto no ocurría en los problemas anteriores donde lo normal era encontrar una solución bastante buena en las primeras generaciones y luego mejorar muy poco a poco.</w:t>
+      </w:r>
+    </w:p>
+    <w:p>
+      <w:pPr>
+        <w:rPr>
+          <w:rFonts w:ascii="Times New Roman" w:eastAsia="Times New Roman" w:hAnsi="Times New Roman" w:cs="Times New Roman"/>
+          <w:sz w:val="24"/>
+          <w:szCs w:val="24"/>
+          <w:lang w:eastAsia="es-ES"/>
+        </w:rPr>
+      </w:pPr>
+    </w:p>
+    <w:p>
+      <w:pPr>
+        <w:rPr>
+          <w:rFonts w:ascii="Times New Roman" w:eastAsia="Times New Roman" w:hAnsi="Times New Roman" w:cs="Times New Roman"/>
+          <w:sz w:val="24"/>
+          <w:szCs w:val="24"/>
+          <w:lang w:eastAsia="es-ES"/>
+        </w:rPr>
+      </w:pPr>
+      <w:r>
+        <w:rPr>
+          <w:rFonts w:ascii="Times New Roman" w:eastAsia="Times New Roman" w:hAnsi="Times New Roman" w:cs="Times New Roman"/>
+          <w:sz w:val="24"/>
+          <w:szCs w:val="24"/>
+          <w:lang w:eastAsia="es-ES"/>
+        </w:rPr>
+        <w:t xml:space="preserve">En este problema es donde más se ha demostrado la importancia del elitismo. Sin elitismo los resultados conseguidos con n&gt;4 son bastante mediocres. Aquí mostramos </w:t>
+      </w:r>
+      <w:r>
+        <w:rPr>
+          <w:rFonts w:ascii="Times New Roman" w:eastAsia="Times New Roman" w:hAnsi="Times New Roman" w:cs="Times New Roman"/>
+          <w:sz w:val="24"/>
+          <w:szCs w:val="24"/>
+          <w:lang w:eastAsia="es-ES"/>
+        </w:rPr>
+        <w:lastRenderedPageBreak/>
+        <w:t xml:space="preserve">una gráfica del mejor resultado </w:t>
+      </w:r>
+      <w:r>
+        <w:rPr>
+          <w:rFonts w:ascii="Times New Roman" w:eastAsia="Times New Roman" w:hAnsi="Times New Roman" w:cs="Times New Roman"/>
+          <w:sz w:val="24"/>
+          <w:szCs w:val="24"/>
+          <w:lang w:eastAsia="es-ES"/>
+        </w:rPr>
+        <w:t xml:space="preserve">con n=7 </w:t>
+      </w:r>
+      <w:r>
+        <w:rPr>
+          <w:rFonts w:ascii="Times New Roman" w:eastAsia="Times New Roman" w:hAnsi="Times New Roman" w:cs="Times New Roman"/>
+          <w:sz w:val="24"/>
+          <w:szCs w:val="24"/>
+          <w:lang w:eastAsia="es-ES"/>
+        </w:rPr>
+        <w:t>conseguido sin elitismo. Esto demuestra que depende en gran medida de la suerte.</w:t>
+      </w:r>
+    </w:p>
+    <w:p>
+      <w:pPr>
+        <w:rPr>
+          <w:rFonts w:ascii="Times New Roman" w:eastAsia="Times New Roman" w:hAnsi="Times New Roman" w:cs="Times New Roman"/>
+          <w:sz w:val="24"/>
+          <w:szCs w:val="24"/>
+          <w:lang w:eastAsia="es-ES"/>
+        </w:rPr>
+      </w:pPr>
+      <w:r>
+        <w:rPr>
+          <w:noProof/>
+        </w:rPr>
+        <w:drawing>
+          <wp:inline distT="0" distB="0" distL="0" distR="0" wp14:anchorId="01B68FD8" wp14:editId="715D1AAE">
+            <wp:extent cx="4398375" cy="4791456"/>
+            <wp:effectExtent l="0" t="0" r="2540" b="0"/>
+            <wp:docPr id="19" name="Imagen 19" descr="Gráfico&#10;&#10;Descripción generada automáticamente"/>
+            <wp:cNvGraphicFramePr>
+              <a:graphicFrameLocks xmlns:a="http://schemas.openxmlformats.org/drawingml/2006/main" noChangeAspect="1"/>
+            </wp:cNvGraphicFramePr>
+            <a:graphic xmlns:a="http://schemas.openxmlformats.org/drawingml/2006/main">
+              <a:graphicData uri="http://schemas.openxmlformats.org/drawingml/2006/picture">
+                <pic:pic xmlns:pic="http://schemas.openxmlformats.org/drawingml/2006/picture">
+                  <pic:nvPicPr>
+                    <pic:cNvPr id="19" name="Imagen 19" descr="Gráfico&#10;&#10;Descripción generada automáticamente"/>
+                    <pic:cNvPicPr/>
+                  </pic:nvPicPr>
+                  <pic:blipFill>
+                    <a:blip r:embed="rId16"/>
+                    <a:stretch>
+                      <a:fillRect/>
+                    </a:stretch>
+                  </pic:blipFill>
+                  <pic:spPr>
+                    <a:xfrm>
+                      <a:off x="0" y="0"/>
+                      <a:ext cx="4403265" cy="4796783"/>
+                    </a:xfrm>
+                    <a:prstGeom prst="rect">
+                      <a:avLst/>
+                    </a:prstGeom>
+                  </pic:spPr>
+                </pic:pic>
+              </a:graphicData>
+            </a:graphic>
+          </wp:inline>
+        </w:drawing>
+      </w:r>
+    </w:p>
+    <w:p>
+      <w:pPr>
+        <w:rPr>
+          <w:rFonts w:ascii="Times New Roman" w:eastAsia="Times New Roman" w:hAnsi="Times New Roman" w:cs="Times New Roman"/>
+          <w:sz w:val="24"/>
+          <w:szCs w:val="24"/>
+          <w:lang w:eastAsia="es-ES"/>
+        </w:rPr>
+      </w:pPr>
+      <w:r>
+        <w:rPr>
+          <w:rFonts w:ascii="Times New Roman" w:eastAsia="Times New Roman" w:hAnsi="Times New Roman" w:cs="Times New Roman"/>
+          <w:sz w:val="24"/>
+          <w:szCs w:val="24"/>
+          <w:lang w:eastAsia="es-ES"/>
+        </w:rPr>
+        <w:t>X0 = 1.5592858505360185, X1 = 1.0865889588380917, X2 = 0.5386902889154946, X3 = 1.7188977879924614, X4 = 1.5899804538930267, X5 = 1.4718062309685451, X6 = 1.7495923913494695</w:t>
+      </w:r>
+    </w:p>
+    <w:p>
+      <w:pPr>
+        <w:rPr>
+          <w:rFonts w:ascii="Times New Roman" w:eastAsia="Times New Roman" w:hAnsi="Times New Roman" w:cs="Times New Roman"/>
+          <w:sz w:val="24"/>
+          <w:szCs w:val="24"/>
+          <w:lang w:eastAsia="es-ES"/>
+        </w:rPr>
+      </w:pPr>
+      <w:r>
+        <w:rPr>
+          <w:rFonts w:ascii="Times New Roman" w:eastAsia="Times New Roman" w:hAnsi="Times New Roman" w:cs="Times New Roman"/>
+          <w:sz w:val="24"/>
+          <w:szCs w:val="24"/>
+          <w:lang w:eastAsia="es-ES"/>
+        </w:rPr>
+        <w:t>Valor de la función: -4.795991564146021</w:t>
+      </w:r>
     </w:p>
     <w:p>
       <w:pPr>
@@ -2717,6 +3631,7 @@
           <w:sz w:val="32"/>
           <w:szCs w:val="32"/>
         </w:rPr>
+        <w:lastRenderedPageBreak/>
         <w:t xml:space="preserve">Función </w:t>
       </w:r>
       <w:r>
@@ -2728,18 +3643,7 @@
           <w:sz w:val="32"/>
           <w:szCs w:val="32"/>
         </w:rPr>
-        <w:t xml:space="preserve">4 con representación </w:t>
-      </w:r>
-      <w:r>
-        <w:rPr>
-          <w:rFonts w:ascii="Times New Roman" w:hAnsi="Times New Roman" w:cs="Times New Roman"/>
-          <w:b/>
-          <w:bCs/>
-          <w:color w:val="000000"/>
-          <w:sz w:val="32"/>
-          <w:szCs w:val="32"/>
-        </w:rPr>
-        <w:t>real</w:t>
+        <w:t>4 con representación real</w:t>
       </w:r>
       <w:r>
         <w:rPr>
@@ -2812,7 +3716,7 @@
                     <pic:cNvPicPr/>
                   </pic:nvPicPr>
                   <pic:blipFill>
-                    <a:blip r:embed="rId11">
+                    <a:blip r:embed="rId14">
                       <a:extLst>
                         <a:ext uri="{28A0092B-C50C-407E-A947-70E740481C1C}">
                           <a14:useLocalDpi xmlns:a14="http://schemas.microsoft.com/office/drawing/2010/main" val="0"/>
@@ -2860,111 +3764,627 @@
     </w:p>
     <w:p>
       <w:pPr>
-        <w:rPr>
-          <w:rFonts w:ascii="Times New Roman" w:eastAsia="Times New Roman" w:hAnsi="Times New Roman" w:cs="Times New Roman"/>
-          <w:sz w:val="24"/>
-          <w:szCs w:val="24"/>
-          <w:lang w:eastAsia="es-ES"/>
-        </w:rPr>
-      </w:pPr>
-      <w:r>
-        <w:rPr>
-          <w:rFonts w:ascii="Times New Roman" w:eastAsia="Times New Roman" w:hAnsi="Times New Roman" w:cs="Times New Roman"/>
-          <w:sz w:val="24"/>
-          <w:szCs w:val="24"/>
-          <w:lang w:eastAsia="es-ES"/>
-        </w:rPr>
-        <w:t>Esta representación hace que se obtengan resultados mucho mejores</w:t>
-      </w:r>
-      <w:r>
-        <w:rPr>
-          <w:rFonts w:ascii="Times New Roman" w:eastAsia="Times New Roman" w:hAnsi="Times New Roman" w:cs="Times New Roman"/>
-          <w:sz w:val="24"/>
-          <w:szCs w:val="24"/>
-          <w:lang w:eastAsia="es-ES"/>
-        </w:rPr>
-        <w:t xml:space="preserve"> con n = {1, 2, 3}, pero peores resultados en las demás. Esto se puede comprobar en la imagen del mejor resultado con n = 7. En general obtiene resultados medios, pero para conseguir un resultado bueno depende en gran medida del azar.</w:t>
-      </w:r>
-    </w:p>
-    <w:p>
-      <w:pPr>
-        <w:rPr>
-          <w:rFonts w:ascii="Times New Roman" w:eastAsia="Times New Roman" w:hAnsi="Times New Roman" w:cs="Times New Roman"/>
-          <w:sz w:val="24"/>
-          <w:szCs w:val="24"/>
-          <w:lang w:eastAsia="es-ES"/>
-        </w:rPr>
-      </w:pPr>
-      <w:r>
-        <w:rPr>
-          <w:rFonts w:ascii="Times New Roman" w:eastAsia="Times New Roman" w:hAnsi="Times New Roman" w:cs="Times New Roman"/>
-          <w:sz w:val="24"/>
-          <w:szCs w:val="24"/>
-          <w:lang w:eastAsia="es-ES"/>
-        </w:rPr>
-        <w:t>En el caso de n &gt; 3 los resultados son casi totalmente independientes del tipo de cruce o selección.</w:t>
-      </w:r>
-    </w:p>
-    <w:p>
-      <w:pPr>
-        <w:rPr>
-          <w:rFonts w:ascii="Times New Roman" w:eastAsia="Times New Roman" w:hAnsi="Times New Roman" w:cs="Times New Roman"/>
-          <w:sz w:val="24"/>
-          <w:szCs w:val="24"/>
-          <w:lang w:eastAsia="es-ES"/>
-        </w:rPr>
-      </w:pPr>
-    </w:p>
-    <w:p>
-      <w:pPr>
-        <w:rPr>
-          <w:rFonts w:ascii="Times New Roman" w:eastAsia="Times New Roman" w:hAnsi="Times New Roman" w:cs="Times New Roman"/>
-          <w:sz w:val="24"/>
-          <w:szCs w:val="24"/>
-          <w:lang w:eastAsia="es-ES"/>
-        </w:rPr>
-      </w:pPr>
-    </w:p>
-    <w:p>
-      <w:pPr>
-        <w:rPr>
-          <w:rFonts w:ascii="Times New Roman" w:eastAsia="Times New Roman" w:hAnsi="Times New Roman" w:cs="Times New Roman"/>
-          <w:sz w:val="24"/>
-          <w:szCs w:val="24"/>
-          <w:lang w:eastAsia="es-ES"/>
-        </w:rPr>
-      </w:pPr>
-    </w:p>
-    <w:p>
-      <w:pPr>
-        <w:rPr>
-          <w:rFonts w:ascii="Times New Roman" w:eastAsia="Times New Roman" w:hAnsi="Times New Roman" w:cs="Times New Roman"/>
-          <w:sz w:val="24"/>
-          <w:szCs w:val="24"/>
-          <w:lang w:eastAsia="es-ES"/>
+        <w:spacing w:after="0" w:line="240" w:lineRule="auto"/>
+        <w:rPr>
+          <w:rFonts w:ascii="Times New Roman" w:hAnsi="Times New Roman" w:cs="Times New Roman"/>
+          <w:color w:val="000000"/>
+          <w:sz w:val="24"/>
+          <w:szCs w:val="24"/>
+        </w:rPr>
+      </w:pPr>
+      <w:r>
+        <w:rPr>
+          <w:rFonts w:ascii="Times New Roman" w:hAnsi="Times New Roman" w:cs="Times New Roman"/>
+          <w:color w:val="000000"/>
+          <w:sz w:val="24"/>
+          <w:szCs w:val="24"/>
+        </w:rPr>
+        <w:t xml:space="preserve">En este problema hemos conseguido los peores resultados. En </w:t>
+      </w:r>
+      <w:r>
+        <w:rPr>
+          <w:rFonts w:ascii="Times New Roman" w:hAnsi="Times New Roman" w:cs="Times New Roman"/>
+          <w:color w:val="000000"/>
+          <w:sz w:val="24"/>
+          <w:szCs w:val="24"/>
+        </w:rPr>
+        <w:t>comportamiento</w:t>
+      </w:r>
+      <w:r>
+        <w:rPr>
+          <w:rFonts w:ascii="Times New Roman" w:hAnsi="Times New Roman" w:cs="Times New Roman"/>
+          <w:color w:val="000000"/>
+          <w:sz w:val="24"/>
+          <w:szCs w:val="24"/>
+        </w:rPr>
+        <w:t xml:space="preserve"> general se parece al problema 4 con representación binaria, pero los resultados han sido peores.</w:t>
+      </w:r>
+    </w:p>
+    <w:p>
+      <w:pPr>
+        <w:spacing w:after="0" w:line="240" w:lineRule="auto"/>
+        <w:rPr>
+          <w:rFonts w:ascii="Times New Roman" w:hAnsi="Times New Roman" w:cs="Times New Roman"/>
+          <w:color w:val="000000"/>
+          <w:sz w:val="24"/>
+          <w:szCs w:val="24"/>
+        </w:rPr>
+      </w:pPr>
+      <w:r>
+        <w:rPr>
+          <w:rFonts w:ascii="Times New Roman" w:hAnsi="Times New Roman" w:cs="Times New Roman"/>
+          <w:color w:val="000000"/>
+          <w:sz w:val="24"/>
+          <w:szCs w:val="24"/>
+        </w:rPr>
+        <w:t>La mejor selección ha sido Selección por Truncamiento, con unas medias con n = 7 (los peores resultados) de:</w:t>
+      </w:r>
+    </w:p>
+    <w:p>
+      <w:pPr>
+        <w:pStyle w:val="Prrafodelista"/>
+        <w:numPr>
+          <w:ilvl w:val="0"/>
+          <w:numId w:val="2"/>
+        </w:numPr>
+        <w:spacing w:after="0" w:line="240" w:lineRule="auto"/>
+        <w:rPr>
+          <w:rFonts w:ascii="Times New Roman" w:hAnsi="Times New Roman" w:cs="Times New Roman"/>
+          <w:color w:val="000000"/>
+          <w:sz w:val="24"/>
+          <w:szCs w:val="24"/>
+        </w:rPr>
+      </w:pPr>
+      <w:r>
+        <w:rPr>
+          <w:rFonts w:ascii="Times New Roman" w:hAnsi="Times New Roman" w:cs="Times New Roman"/>
+          <w:color w:val="000000"/>
+          <w:sz w:val="24"/>
+          <w:szCs w:val="24"/>
+        </w:rPr>
+        <w:t>Media Selección Estocástica Universal: -5.063</w:t>
+      </w:r>
+    </w:p>
+    <w:p>
+      <w:pPr>
+        <w:pStyle w:val="Prrafodelista"/>
+        <w:numPr>
+          <w:ilvl w:val="0"/>
+          <w:numId w:val="2"/>
+        </w:numPr>
+        <w:spacing w:after="0" w:line="240" w:lineRule="auto"/>
+        <w:rPr>
+          <w:rFonts w:ascii="Times New Roman" w:hAnsi="Times New Roman" w:cs="Times New Roman"/>
+          <w:color w:val="000000"/>
+          <w:sz w:val="24"/>
+          <w:szCs w:val="24"/>
+        </w:rPr>
+      </w:pPr>
+      <w:r>
+        <w:rPr>
+          <w:rFonts w:ascii="Times New Roman" w:hAnsi="Times New Roman" w:cs="Times New Roman"/>
+          <w:color w:val="000000"/>
+          <w:sz w:val="24"/>
+          <w:szCs w:val="24"/>
+        </w:rPr>
+        <w:t>Media Selección por Restos: -4.983</w:t>
+      </w:r>
+    </w:p>
+    <w:p>
+      <w:pPr>
+        <w:pStyle w:val="Prrafodelista"/>
+        <w:numPr>
+          <w:ilvl w:val="0"/>
+          <w:numId w:val="2"/>
+        </w:numPr>
+        <w:spacing w:after="0" w:line="240" w:lineRule="auto"/>
+        <w:rPr>
+          <w:rFonts w:ascii="Times New Roman" w:hAnsi="Times New Roman" w:cs="Times New Roman"/>
+          <w:color w:val="000000"/>
+          <w:sz w:val="24"/>
+          <w:szCs w:val="24"/>
+        </w:rPr>
+      </w:pPr>
+      <w:r>
+        <w:rPr>
+          <w:rFonts w:ascii="Times New Roman" w:hAnsi="Times New Roman" w:cs="Times New Roman"/>
+          <w:color w:val="000000"/>
+          <w:sz w:val="24"/>
+          <w:szCs w:val="24"/>
+        </w:rPr>
+        <w:t xml:space="preserve">Media Selección por </w:t>
+      </w:r>
+      <w:r>
+        <w:rPr>
+          <w:rFonts w:ascii="Times New Roman" w:hAnsi="Times New Roman" w:cs="Times New Roman"/>
+          <w:color w:val="000000"/>
+          <w:sz w:val="24"/>
+          <w:szCs w:val="24"/>
+        </w:rPr>
+        <w:t>Ruleta</w:t>
+      </w:r>
+      <w:r>
+        <w:rPr>
+          <w:rFonts w:ascii="Times New Roman" w:hAnsi="Times New Roman" w:cs="Times New Roman"/>
+          <w:color w:val="000000"/>
+          <w:sz w:val="24"/>
+          <w:szCs w:val="24"/>
+        </w:rPr>
+        <w:t>:</w:t>
+      </w:r>
+      <w:r>
+        <w:rPr>
+          <w:rFonts w:ascii="Times New Roman" w:hAnsi="Times New Roman" w:cs="Times New Roman"/>
+          <w:color w:val="000000"/>
+          <w:sz w:val="24"/>
+          <w:szCs w:val="24"/>
+        </w:rPr>
+        <w:t xml:space="preserve"> -5.139</w:t>
+      </w:r>
+    </w:p>
+    <w:p>
+      <w:pPr>
+        <w:pStyle w:val="Prrafodelista"/>
+        <w:numPr>
+          <w:ilvl w:val="0"/>
+          <w:numId w:val="2"/>
+        </w:numPr>
+        <w:spacing w:after="0" w:line="240" w:lineRule="auto"/>
+        <w:rPr>
+          <w:rFonts w:ascii="Times New Roman" w:hAnsi="Times New Roman" w:cs="Times New Roman"/>
+          <w:color w:val="000000"/>
+          <w:sz w:val="24"/>
+          <w:szCs w:val="24"/>
+        </w:rPr>
+      </w:pPr>
+      <w:r>
+        <w:rPr>
+          <w:rFonts w:ascii="Times New Roman" w:hAnsi="Times New Roman" w:cs="Times New Roman"/>
+          <w:color w:val="000000"/>
+          <w:sz w:val="24"/>
+          <w:szCs w:val="24"/>
+        </w:rPr>
+        <w:t xml:space="preserve">Media Selección por </w:t>
+      </w:r>
+      <w:r>
+        <w:rPr>
+          <w:rFonts w:ascii="Times New Roman" w:hAnsi="Times New Roman" w:cs="Times New Roman"/>
+          <w:color w:val="000000"/>
+          <w:sz w:val="24"/>
+          <w:szCs w:val="24"/>
+        </w:rPr>
+        <w:t>Torneo Determinístico</w:t>
+      </w:r>
+      <w:r>
+        <w:rPr>
+          <w:rFonts w:ascii="Times New Roman" w:hAnsi="Times New Roman" w:cs="Times New Roman"/>
+          <w:color w:val="000000"/>
+          <w:sz w:val="24"/>
+          <w:szCs w:val="24"/>
+        </w:rPr>
+        <w:t>:</w:t>
+      </w:r>
+      <w:r>
+        <w:rPr>
+          <w:rFonts w:ascii="Times New Roman" w:hAnsi="Times New Roman" w:cs="Times New Roman"/>
+          <w:color w:val="000000"/>
+          <w:sz w:val="24"/>
+          <w:szCs w:val="24"/>
+        </w:rPr>
+        <w:t xml:space="preserve"> -4.912</w:t>
+      </w:r>
+    </w:p>
+    <w:p>
+      <w:pPr>
+        <w:pStyle w:val="Prrafodelista"/>
+        <w:numPr>
+          <w:ilvl w:val="0"/>
+          <w:numId w:val="2"/>
+        </w:numPr>
+        <w:spacing w:after="0" w:line="240" w:lineRule="auto"/>
+        <w:rPr>
+          <w:rFonts w:ascii="Times New Roman" w:hAnsi="Times New Roman" w:cs="Times New Roman"/>
+          <w:color w:val="000000"/>
+          <w:sz w:val="24"/>
+          <w:szCs w:val="24"/>
+        </w:rPr>
+      </w:pPr>
+      <w:r>
+        <w:rPr>
+          <w:rFonts w:ascii="Times New Roman" w:hAnsi="Times New Roman" w:cs="Times New Roman"/>
+          <w:color w:val="000000"/>
+          <w:sz w:val="24"/>
+          <w:szCs w:val="24"/>
+        </w:rPr>
+        <w:t xml:space="preserve">Media Selección por Torneo </w:t>
+      </w:r>
+      <w:r>
+        <w:rPr>
+          <w:rFonts w:ascii="Times New Roman" w:hAnsi="Times New Roman" w:cs="Times New Roman"/>
+          <w:color w:val="000000"/>
+          <w:sz w:val="24"/>
+          <w:szCs w:val="24"/>
+        </w:rPr>
+        <w:t>Probabilístico</w:t>
+      </w:r>
+      <w:r>
+        <w:rPr>
+          <w:rFonts w:ascii="Times New Roman" w:hAnsi="Times New Roman" w:cs="Times New Roman"/>
+          <w:color w:val="000000"/>
+          <w:sz w:val="24"/>
+          <w:szCs w:val="24"/>
+        </w:rPr>
+        <w:t>:</w:t>
+      </w:r>
+      <w:r>
+        <w:rPr>
+          <w:rFonts w:ascii="Times New Roman" w:hAnsi="Times New Roman" w:cs="Times New Roman"/>
+          <w:color w:val="000000"/>
+          <w:sz w:val="24"/>
+          <w:szCs w:val="24"/>
+        </w:rPr>
+        <w:t xml:space="preserve"> -4.863</w:t>
+      </w:r>
+    </w:p>
+    <w:p>
+      <w:pPr>
+        <w:pStyle w:val="Prrafodelista"/>
+        <w:numPr>
+          <w:ilvl w:val="0"/>
+          <w:numId w:val="2"/>
+        </w:numPr>
+        <w:spacing w:after="0" w:line="240" w:lineRule="auto"/>
+        <w:rPr>
+          <w:rFonts w:ascii="Times New Roman" w:hAnsi="Times New Roman" w:cs="Times New Roman"/>
+          <w:color w:val="000000"/>
+          <w:sz w:val="24"/>
+          <w:szCs w:val="24"/>
+        </w:rPr>
+      </w:pPr>
+      <w:r>
+        <w:rPr>
+          <w:rFonts w:ascii="Times New Roman" w:hAnsi="Times New Roman" w:cs="Times New Roman"/>
+          <w:color w:val="000000"/>
+          <w:sz w:val="24"/>
+          <w:szCs w:val="24"/>
+        </w:rPr>
+        <w:t>Media Selección por</w:t>
+      </w:r>
+      <w:r>
+        <w:rPr>
+          <w:rFonts w:ascii="Times New Roman" w:hAnsi="Times New Roman" w:cs="Times New Roman"/>
+          <w:color w:val="000000"/>
+          <w:sz w:val="24"/>
+          <w:szCs w:val="24"/>
+        </w:rPr>
+        <w:t xml:space="preserve"> Truncamiento</w:t>
+      </w:r>
+      <w:r>
+        <w:rPr>
+          <w:rFonts w:ascii="Times New Roman" w:hAnsi="Times New Roman" w:cs="Times New Roman"/>
+          <w:color w:val="000000"/>
+          <w:sz w:val="24"/>
+          <w:szCs w:val="24"/>
+        </w:rPr>
+        <w:t>:</w:t>
+      </w:r>
+      <w:r>
+        <w:rPr>
+          <w:rFonts w:ascii="Times New Roman" w:hAnsi="Times New Roman" w:cs="Times New Roman"/>
+          <w:color w:val="000000"/>
+          <w:sz w:val="24"/>
+          <w:szCs w:val="24"/>
+        </w:rPr>
+        <w:t xml:space="preserve"> </w:t>
+      </w:r>
+      <w:r>
+        <w:rPr>
+          <w:rFonts w:ascii="Times New Roman" w:hAnsi="Times New Roman" w:cs="Times New Roman"/>
+          <w:color w:val="000000"/>
+          <w:sz w:val="24"/>
+          <w:szCs w:val="24"/>
+        </w:rPr>
+        <w:t>-5.395</w:t>
+      </w:r>
+    </w:p>
+    <w:p>
+      <w:pPr>
+        <w:spacing w:after="0" w:line="240" w:lineRule="auto"/>
+        <w:ind w:left="360"/>
+        <w:rPr>
+          <w:rFonts w:ascii="Times New Roman" w:hAnsi="Times New Roman" w:cs="Times New Roman"/>
+          <w:color w:val="000000"/>
+          <w:sz w:val="24"/>
+          <w:szCs w:val="24"/>
+        </w:rPr>
+      </w:pPr>
+    </w:p>
+    <w:p>
+      <w:pPr>
+        <w:spacing w:after="0" w:line="240" w:lineRule="auto"/>
+        <w:rPr>
+          <w:rFonts w:ascii="Times New Roman" w:hAnsi="Times New Roman" w:cs="Times New Roman"/>
+          <w:color w:val="000000"/>
+          <w:sz w:val="24"/>
+          <w:szCs w:val="24"/>
+        </w:rPr>
+      </w:pPr>
+      <w:r>
+        <w:rPr>
+          <w:rFonts w:ascii="Times New Roman" w:hAnsi="Times New Roman" w:cs="Times New Roman"/>
+          <w:color w:val="000000"/>
+          <w:sz w:val="24"/>
+          <w:szCs w:val="24"/>
+        </w:rPr>
+        <w:t>El mejor cruce</w:t>
+      </w:r>
+      <w:r>
+        <w:rPr>
+          <w:rFonts w:ascii="Times New Roman" w:hAnsi="Times New Roman" w:cs="Times New Roman"/>
+          <w:color w:val="000000"/>
+          <w:sz w:val="24"/>
+          <w:szCs w:val="24"/>
+        </w:rPr>
+        <w:t>, con diferencia en este caso,</w:t>
+      </w:r>
+      <w:r>
+        <w:rPr>
+          <w:rFonts w:ascii="Times New Roman" w:hAnsi="Times New Roman" w:cs="Times New Roman"/>
+          <w:color w:val="000000"/>
+          <w:sz w:val="24"/>
+          <w:szCs w:val="24"/>
+        </w:rPr>
+        <w:t xml:space="preserve"> ha sido Cruce Discreto Uniforme</w:t>
+      </w:r>
+      <w:r>
+        <w:rPr>
+          <w:rFonts w:ascii="Times New Roman" w:hAnsi="Times New Roman" w:cs="Times New Roman"/>
+          <w:color w:val="000000"/>
+          <w:sz w:val="24"/>
+          <w:szCs w:val="24"/>
+        </w:rPr>
+        <w:t>. Las medias</w:t>
+      </w:r>
+      <w:r>
+        <w:rPr>
+          <w:rFonts w:ascii="Times New Roman" w:hAnsi="Times New Roman" w:cs="Times New Roman"/>
+          <w:color w:val="000000"/>
+          <w:sz w:val="24"/>
+          <w:szCs w:val="24"/>
+        </w:rPr>
+        <w:t xml:space="preserve"> con n = 7</w:t>
+      </w:r>
+      <w:r>
+        <w:rPr>
+          <w:rFonts w:ascii="Times New Roman" w:hAnsi="Times New Roman" w:cs="Times New Roman"/>
+          <w:color w:val="000000"/>
+          <w:sz w:val="24"/>
+          <w:szCs w:val="24"/>
+        </w:rPr>
+        <w:t xml:space="preserve"> han sido</w:t>
+      </w:r>
+      <w:r>
+        <w:rPr>
+          <w:rFonts w:ascii="Times New Roman" w:hAnsi="Times New Roman" w:cs="Times New Roman"/>
+          <w:color w:val="000000"/>
+          <w:sz w:val="24"/>
+          <w:szCs w:val="24"/>
+        </w:rPr>
+        <w:t>:</w:t>
+      </w:r>
+    </w:p>
+    <w:p>
+      <w:pPr>
+        <w:pStyle w:val="Prrafodelista"/>
+        <w:numPr>
+          <w:ilvl w:val="0"/>
+          <w:numId w:val="2"/>
+        </w:numPr>
+        <w:spacing w:after="0" w:line="240" w:lineRule="auto"/>
+        <w:rPr>
+          <w:rFonts w:ascii="Times New Roman" w:hAnsi="Times New Roman" w:cs="Times New Roman"/>
+          <w:color w:val="000000"/>
+          <w:sz w:val="24"/>
+          <w:szCs w:val="24"/>
+        </w:rPr>
+      </w:pPr>
+      <w:r>
+        <w:rPr>
+          <w:rFonts w:ascii="Times New Roman" w:hAnsi="Times New Roman" w:cs="Times New Roman"/>
+          <w:color w:val="000000"/>
+          <w:sz w:val="24"/>
+          <w:szCs w:val="24"/>
+        </w:rPr>
+        <w:t>Media Cruce Monopunto: -4.378</w:t>
+      </w:r>
+    </w:p>
+    <w:p>
+      <w:pPr>
+        <w:pStyle w:val="Prrafodelista"/>
+        <w:numPr>
+          <w:ilvl w:val="0"/>
+          <w:numId w:val="2"/>
+        </w:numPr>
+        <w:spacing w:after="0" w:line="240" w:lineRule="auto"/>
+        <w:rPr>
+          <w:rFonts w:ascii="Times New Roman" w:hAnsi="Times New Roman" w:cs="Times New Roman"/>
+          <w:color w:val="000000"/>
+          <w:sz w:val="24"/>
+          <w:szCs w:val="24"/>
+        </w:rPr>
+      </w:pPr>
+      <w:r>
+        <w:rPr>
+          <w:rFonts w:ascii="Times New Roman" w:hAnsi="Times New Roman" w:cs="Times New Roman"/>
+          <w:color w:val="000000"/>
+          <w:sz w:val="24"/>
+          <w:szCs w:val="24"/>
+        </w:rPr>
+        <w:t>Media Cruce Discreto Uniforme: -5.650</w:t>
+      </w:r>
+    </w:p>
+    <w:p>
+      <w:pPr>
+        <w:pStyle w:val="Prrafodelista"/>
+        <w:numPr>
+          <w:ilvl w:val="0"/>
+          <w:numId w:val="2"/>
+        </w:numPr>
+        <w:spacing w:after="0" w:line="240" w:lineRule="auto"/>
+        <w:rPr>
+          <w:rFonts w:ascii="Times New Roman" w:hAnsi="Times New Roman" w:cs="Times New Roman"/>
+          <w:color w:val="000000"/>
+          <w:sz w:val="24"/>
+          <w:szCs w:val="24"/>
+        </w:rPr>
+      </w:pPr>
+      <w:r>
+        <w:rPr>
+          <w:rFonts w:ascii="Times New Roman" w:hAnsi="Times New Roman" w:cs="Times New Roman"/>
+          <w:color w:val="000000"/>
+          <w:sz w:val="24"/>
+          <w:szCs w:val="24"/>
+        </w:rPr>
+        <w:t>Media Cruce Aritmético: -5.150</w:t>
+      </w:r>
+    </w:p>
+    <w:p>
+      <w:pPr>
+        <w:pStyle w:val="Prrafodelista"/>
+        <w:numPr>
+          <w:ilvl w:val="0"/>
+          <w:numId w:val="2"/>
+        </w:numPr>
+        <w:spacing w:after="0" w:line="240" w:lineRule="auto"/>
+        <w:rPr>
+          <w:rFonts w:ascii="Times New Roman" w:hAnsi="Times New Roman" w:cs="Times New Roman"/>
+          <w:color w:val="000000"/>
+          <w:sz w:val="24"/>
+          <w:szCs w:val="24"/>
+        </w:rPr>
+      </w:pPr>
+      <w:r>
+        <w:rPr>
+          <w:rFonts w:ascii="Times New Roman" w:hAnsi="Times New Roman" w:cs="Times New Roman"/>
+          <w:color w:val="000000"/>
+          <w:sz w:val="24"/>
+          <w:szCs w:val="24"/>
+        </w:rPr>
+        <w:t>Media Cruce BLX: -4.156</w:t>
+      </w:r>
+    </w:p>
+    <w:p>
+      <w:pPr>
+        <w:spacing w:after="0" w:line="240" w:lineRule="auto"/>
+        <w:rPr>
+          <w:rFonts w:ascii="Times New Roman" w:hAnsi="Times New Roman" w:cs="Times New Roman"/>
+          <w:color w:val="000000"/>
+          <w:sz w:val="24"/>
+          <w:szCs w:val="24"/>
+        </w:rPr>
+      </w:pPr>
+    </w:p>
+    <w:p>
+      <w:pPr>
+        <w:spacing w:after="0" w:line="240" w:lineRule="auto"/>
+        <w:rPr>
+          <w:rFonts w:ascii="Times New Roman" w:hAnsi="Times New Roman" w:cs="Times New Roman"/>
+          <w:color w:val="000000"/>
+          <w:sz w:val="24"/>
+          <w:szCs w:val="24"/>
+        </w:rPr>
+      </w:pPr>
+    </w:p>
+    <w:p>
+      <w:pPr>
+        <w:spacing w:after="0" w:line="240" w:lineRule="auto"/>
+        <w:rPr>
+          <w:rFonts w:ascii="Times New Roman" w:hAnsi="Times New Roman" w:cs="Times New Roman"/>
+          <w:color w:val="000000"/>
+          <w:sz w:val="24"/>
+          <w:szCs w:val="24"/>
+        </w:rPr>
+      </w:pPr>
+      <w:r>
+        <w:rPr>
+          <w:rFonts w:ascii="Times New Roman" w:hAnsi="Times New Roman" w:cs="Times New Roman"/>
+          <w:color w:val="000000"/>
+          <w:sz w:val="24"/>
+          <w:szCs w:val="24"/>
+        </w:rPr>
+        <w:t>El mejor resultado en n=7 se ha conseguido con Cruce</w:t>
+      </w:r>
+      <w:r>
+        <w:rPr>
+          <w:rFonts w:ascii="Times New Roman" w:hAnsi="Times New Roman" w:cs="Times New Roman"/>
+          <w:color w:val="000000"/>
+          <w:sz w:val="24"/>
+          <w:szCs w:val="24"/>
+        </w:rPr>
+        <w:t xml:space="preserve"> Discreto</w:t>
+      </w:r>
+      <w:r>
+        <w:rPr>
+          <w:rFonts w:ascii="Times New Roman" w:hAnsi="Times New Roman" w:cs="Times New Roman"/>
+          <w:color w:val="000000"/>
+          <w:sz w:val="24"/>
+          <w:szCs w:val="24"/>
+        </w:rPr>
+        <w:t xml:space="preserve"> Uniforme y Selección</w:t>
+      </w:r>
+      <w:r>
+        <w:rPr>
+          <w:rFonts w:ascii="Times New Roman" w:hAnsi="Times New Roman" w:cs="Times New Roman"/>
+          <w:color w:val="000000"/>
+          <w:sz w:val="24"/>
+          <w:szCs w:val="24"/>
+        </w:rPr>
+        <w:t xml:space="preserve"> Estocástica, aunque en general haya conseguido mejores resultados las Selección por Truncamiento.</w:t>
+      </w:r>
+    </w:p>
+    <w:p>
+      <w:pPr>
+        <w:spacing w:after="0" w:line="240" w:lineRule="auto"/>
+        <w:rPr>
+          <w:rFonts w:ascii="Times New Roman" w:hAnsi="Times New Roman" w:cs="Times New Roman"/>
+          <w:color w:val="000000"/>
+          <w:sz w:val="24"/>
+          <w:szCs w:val="24"/>
+        </w:rPr>
+      </w:pPr>
+    </w:p>
+    <w:p>
+      <w:pPr>
+        <w:spacing w:after="0" w:line="240" w:lineRule="auto"/>
+        <w:rPr>
+          <w:rFonts w:ascii="Times New Roman" w:hAnsi="Times New Roman" w:cs="Times New Roman"/>
+          <w:color w:val="000000"/>
+          <w:sz w:val="24"/>
+          <w:szCs w:val="24"/>
         </w:rPr>
       </w:pPr>
     </w:p>
     <w:tbl>
       <w:tblPr>
         <w:tblStyle w:val="Tablaconcuadrcula"/>
-        <w:tblW w:w="0" w:type="auto"/>
+        <w:tblpPr w:leftFromText="141" w:rightFromText="141" w:vertAnchor="text" w:horzAnchor="margin" w:tblpY="-13"/>
+        <w:tblW w:w="8642" w:type="dxa"/>
         <w:tblLook w:val="04A0" w:firstRow="1" w:lastRow="0" w:firstColumn="1" w:lastColumn="0" w:noHBand="0" w:noVBand="1"/>
       </w:tblPr>
       <w:tblGrid>
-        <w:gridCol w:w="1124"/>
-        <w:gridCol w:w="1052"/>
-        <w:gridCol w:w="1053"/>
-        <w:gridCol w:w="1053"/>
-        <w:gridCol w:w="1053"/>
-        <w:gridCol w:w="1053"/>
-        <w:gridCol w:w="1053"/>
-        <w:gridCol w:w="1053"/>
+        <w:gridCol w:w="1123"/>
+        <w:gridCol w:w="997"/>
+        <w:gridCol w:w="1136"/>
+        <w:gridCol w:w="1269"/>
+        <w:gridCol w:w="999"/>
+        <w:gridCol w:w="992"/>
+        <w:gridCol w:w="1134"/>
+        <w:gridCol w:w="992"/>
       </w:tblGrid>
       <w:tr>
         <w:tc>
           <w:tcPr>
-            <w:tcW w:w="1124" w:type="dxa"/>
+            <w:tcW w:w="1123" w:type="dxa"/>
           </w:tcPr>
           <w:p>
             <w:pPr>
@@ -2993,7 +4413,7 @@
         </w:tc>
         <w:tc>
           <w:tcPr>
-            <w:tcW w:w="1052" w:type="dxa"/>
+            <w:tcW w:w="997" w:type="dxa"/>
           </w:tcPr>
           <w:p>
             <w:pPr>
@@ -3022,7 +4442,7 @@
         </w:tc>
         <w:tc>
           <w:tcPr>
-            <w:tcW w:w="1053" w:type="dxa"/>
+            <w:tcW w:w="1136" w:type="dxa"/>
           </w:tcPr>
           <w:p>
             <w:pPr>
@@ -3051,7 +4471,7 @@
         </w:tc>
         <w:tc>
           <w:tcPr>
-            <w:tcW w:w="1053" w:type="dxa"/>
+            <w:tcW w:w="1269" w:type="dxa"/>
           </w:tcPr>
           <w:p>
             <w:pPr>
@@ -3080,7 +4500,7 @@
         </w:tc>
         <w:tc>
           <w:tcPr>
-            <w:tcW w:w="1053" w:type="dxa"/>
+            <w:tcW w:w="999" w:type="dxa"/>
           </w:tcPr>
           <w:p>
             <w:pPr>
@@ -3109,7 +4529,7 @@
         </w:tc>
         <w:tc>
           <w:tcPr>
-            <w:tcW w:w="1053" w:type="dxa"/>
+            <w:tcW w:w="992" w:type="dxa"/>
           </w:tcPr>
           <w:p>
             <w:pPr>
@@ -3138,7 +4558,7 @@
         </w:tc>
         <w:tc>
           <w:tcPr>
-            <w:tcW w:w="1053" w:type="dxa"/>
+            <w:tcW w:w="1134" w:type="dxa"/>
           </w:tcPr>
           <w:p>
             <w:pPr>
@@ -3167,7 +4587,7 @@
         </w:tc>
         <w:tc>
           <w:tcPr>
-            <w:tcW w:w="1053" w:type="dxa"/>
+            <w:tcW w:w="992" w:type="dxa"/>
           </w:tcPr>
           <w:p>
             <w:pPr>
@@ -3198,7 +4618,7 @@
       <w:tr>
         <w:tc>
           <w:tcPr>
-            <w:tcW w:w="1124" w:type="dxa"/>
+            <w:tcW w:w="1123" w:type="dxa"/>
           </w:tcPr>
           <w:p>
             <w:pPr>
@@ -3227,7 +4647,7 @@
         </w:tc>
         <w:tc>
           <w:tcPr>
-            <w:tcW w:w="1052" w:type="dxa"/>
+            <w:tcW w:w="997" w:type="dxa"/>
           </w:tcPr>
           <w:p>
             <w:pPr>
@@ -3246,22 +4666,13 @@
                 <w:szCs w:val="24"/>
                 <w:lang w:eastAsia="es-ES"/>
               </w:rPr>
-              <w:t>-0</w:t>
-            </w:r>
-            <w:r>
-              <w:rPr>
-                <w:rFonts w:ascii="Times New Roman" w:eastAsia="Times New Roman" w:hAnsi="Times New Roman" w:cs="Times New Roman"/>
-                <w:sz w:val="24"/>
-                <w:szCs w:val="24"/>
-                <w:lang w:eastAsia="es-ES"/>
-              </w:rPr>
-              <w:t>.800</w:t>
+              <w:t>-0.9999</w:t>
             </w:r>
           </w:p>
         </w:tc>
         <w:tc>
           <w:tcPr>
-            <w:tcW w:w="1053" w:type="dxa"/>
+            <w:tcW w:w="1136" w:type="dxa"/>
           </w:tcPr>
           <w:p>
             <w:pPr>
@@ -3280,7 +4691,7 @@
                 <w:szCs w:val="24"/>
                 <w:lang w:eastAsia="es-ES"/>
               </w:rPr>
-              <w:t>-1.</w:t>
+              <w:t>-1.9590</w:t>
             </w:r>
             <w:r>
               <w:rPr>
@@ -3289,13 +4700,13 @@
                 <w:szCs w:val="24"/>
                 <w:lang w:eastAsia="es-ES"/>
               </w:rPr>
-              <w:t>738</w:t>
+              <w:t>0</w:t>
             </w:r>
           </w:p>
         </w:tc>
         <w:tc>
           <w:tcPr>
-            <w:tcW w:w="1053" w:type="dxa"/>
+            <w:tcW w:w="1269" w:type="dxa"/>
           </w:tcPr>
           <w:p>
             <w:pPr>
@@ -3314,7 +4725,7 @@
                 <w:szCs w:val="24"/>
                 <w:lang w:eastAsia="es-ES"/>
               </w:rPr>
-              <w:t>-</w:t>
+              <w:t>-2.89</w:t>
             </w:r>
             <w:r>
               <w:rPr>
@@ -3323,13 +4734,13 @@
                 <w:szCs w:val="24"/>
                 <w:lang w:eastAsia="es-ES"/>
               </w:rPr>
-              <w:t>2.299</w:t>
+              <w:t>50</w:t>
             </w:r>
           </w:p>
         </w:tc>
         <w:tc>
           <w:tcPr>
-            <w:tcW w:w="1053" w:type="dxa"/>
+            <w:tcW w:w="999" w:type="dxa"/>
           </w:tcPr>
           <w:p>
             <w:pPr>
@@ -3348,7 +4759,7 @@
                 <w:szCs w:val="24"/>
                 <w:lang w:eastAsia="es-ES"/>
               </w:rPr>
-              <w:t>-2</w:t>
+              <w:t>-3.8</w:t>
             </w:r>
             <w:r>
               <w:rPr>
@@ -3357,13 +4768,13 @@
                 <w:szCs w:val="24"/>
                 <w:lang w:eastAsia="es-ES"/>
               </w:rPr>
-              <w:t>.733</w:t>
+              <w:t>704</w:t>
             </w:r>
           </w:p>
         </w:tc>
         <w:tc>
           <w:tcPr>
-            <w:tcW w:w="1053" w:type="dxa"/>
+            <w:tcW w:w="992" w:type="dxa"/>
           </w:tcPr>
           <w:p>
             <w:pPr>
@@ -3382,7 +4793,7 @@
                 <w:szCs w:val="24"/>
                 <w:lang w:eastAsia="es-ES"/>
               </w:rPr>
-              <w:t>-2.</w:t>
+              <w:t>-4.</w:t>
             </w:r>
             <w:r>
               <w:rPr>
@@ -3391,13 +4802,13 @@
                 <w:szCs w:val="24"/>
                 <w:lang w:eastAsia="es-ES"/>
               </w:rPr>
-              <w:t>660</w:t>
+              <w:t>7508</w:t>
             </w:r>
           </w:p>
         </w:tc>
         <w:tc>
           <w:tcPr>
-            <w:tcW w:w="1053" w:type="dxa"/>
+            <w:tcW w:w="1134" w:type="dxa"/>
           </w:tcPr>
           <w:p>
             <w:pPr>
@@ -3416,7 +4827,7 @@
                 <w:szCs w:val="24"/>
                 <w:lang w:eastAsia="es-ES"/>
               </w:rPr>
-              <w:t>-3.</w:t>
+              <w:t>-5.</w:t>
             </w:r>
             <w:r>
               <w:rPr>
@@ -3425,13 +4836,13 @@
                 <w:szCs w:val="24"/>
                 <w:lang w:eastAsia="es-ES"/>
               </w:rPr>
-              <w:t>393</w:t>
+              <w:t>6112</w:t>
             </w:r>
           </w:p>
         </w:tc>
         <w:tc>
           <w:tcPr>
-            <w:tcW w:w="1053" w:type="dxa"/>
+            <w:tcW w:w="992" w:type="dxa"/>
           </w:tcPr>
           <w:p>
             <w:pPr>
@@ -3450,7 +4861,7 @@
                 <w:szCs w:val="24"/>
                 <w:lang w:eastAsia="es-ES"/>
               </w:rPr>
-              <w:t>-3.</w:t>
+              <w:t>-</w:t>
             </w:r>
             <w:r>
               <w:rPr>
@@ -3459,7 +4870,16 @@
                 <w:szCs w:val="24"/>
                 <w:lang w:eastAsia="es-ES"/>
               </w:rPr>
-              <w:t>564</w:t>
+              <w:t>6.</w:t>
+            </w:r>
+            <w:r>
+              <w:rPr>
+                <w:rFonts w:ascii="Times New Roman" w:eastAsia="Times New Roman" w:hAnsi="Times New Roman" w:cs="Times New Roman"/>
+                <w:sz w:val="24"/>
+                <w:szCs w:val="24"/>
+                <w:lang w:eastAsia="es-ES"/>
+              </w:rPr>
+              <w:t>1072</w:t>
             </w:r>
           </w:p>
         </w:tc>
@@ -3469,61 +4889,20 @@
       <w:pPr>
         <w:rPr>
           <w:rFonts w:ascii="Times New Roman" w:eastAsia="Times New Roman" w:hAnsi="Times New Roman" w:cs="Times New Roman"/>
-          <w:sz w:val="24"/>
-          <w:szCs w:val="24"/>
-          <w:lang w:eastAsia="es-ES"/>
-        </w:rPr>
-      </w:pPr>
-    </w:p>
-    <w:p>
-      <w:pPr>
-        <w:rPr>
-          <w:rFonts w:ascii="Times New Roman" w:eastAsia="Times New Roman" w:hAnsi="Times New Roman" w:cs="Times New Roman"/>
-          <w:sz w:val="24"/>
-          <w:szCs w:val="24"/>
-          <w:lang w:eastAsia="es-ES"/>
-        </w:rPr>
-      </w:pPr>
-    </w:p>
-    <w:p>
-      <w:pPr>
-        <w:rPr>
-          <w:rFonts w:ascii="Times New Roman" w:eastAsia="Times New Roman" w:hAnsi="Times New Roman" w:cs="Times New Roman"/>
-          <w:sz w:val="24"/>
-          <w:szCs w:val="24"/>
-          <w:lang w:eastAsia="es-ES"/>
-        </w:rPr>
-      </w:pPr>
-    </w:p>
-    <w:p>
-      <w:pPr>
-        <w:rPr>
-          <w:rFonts w:ascii="Times New Roman" w:eastAsia="Times New Roman" w:hAnsi="Times New Roman" w:cs="Times New Roman"/>
-          <w:sz w:val="24"/>
-          <w:szCs w:val="24"/>
-          <w:lang w:eastAsia="es-ES"/>
-        </w:rPr>
-      </w:pPr>
-    </w:p>
-    <w:p>
-      <w:pPr>
-        <w:rPr>
-          <w:rFonts w:ascii="Times New Roman" w:eastAsia="Times New Roman" w:hAnsi="Times New Roman" w:cs="Times New Roman"/>
-          <w:sz w:val="24"/>
-          <w:szCs w:val="24"/>
-          <w:lang w:eastAsia="es-ES"/>
-        </w:rPr>
-      </w:pPr>
-    </w:p>
-    <w:p>
-      <w:pPr>
-        <w:rPr>
-          <w:rFonts w:ascii="Times New Roman" w:eastAsia="Times New Roman" w:hAnsi="Times New Roman" w:cs="Times New Roman"/>
-          <w:sz w:val="24"/>
-          <w:szCs w:val="24"/>
-          <w:lang w:eastAsia="es-ES"/>
-        </w:rPr>
-      </w:pPr>
+          <w:i/>
+          <w:iCs/>
+          <w:lang w:eastAsia="es-ES"/>
+        </w:rPr>
+      </w:pPr>
+      <w:r>
+        <w:rPr>
+          <w:rFonts w:ascii="Times New Roman" w:eastAsia="Times New Roman" w:hAnsi="Times New Roman" w:cs="Times New Roman"/>
+          <w:i/>
+          <w:iCs/>
+          <w:lang w:eastAsia="es-ES"/>
+        </w:rPr>
+        <w:t>Mínimos son los mejores valores obtenidos después de ejecutar varias veces y con varios tipos de selección y cruce los algoritmos con diferente n.</w:t>
+      </w:r>
     </w:p>
     <w:p>
       <w:pPr>
@@ -3548,28 +4927,11 @@
         <w:rPr>
           <w:noProof/>
         </w:rPr>
-        <w:lastRenderedPageBreak/>
         <w:drawing>
-          <wp:anchor distT="0" distB="0" distL="114300" distR="114300" simplePos="0" relativeHeight="251665408" behindDoc="1" locked="0" layoutInCell="1" allowOverlap="1" wp14:anchorId="77C00BAC" wp14:editId="55FF8F95">
-            <wp:simplePos x="0" y="0"/>
-            <wp:positionH relativeFrom="column">
-              <wp:posOffset>-293370</wp:posOffset>
-            </wp:positionH>
-            <wp:positionV relativeFrom="paragraph">
-              <wp:posOffset>0</wp:posOffset>
-            </wp:positionV>
-            <wp:extent cx="6480175" cy="4986655"/>
-            <wp:effectExtent l="0" t="0" r="0" b="4445"/>
-            <wp:wrapTight wrapText="bothSides">
-              <wp:wrapPolygon edited="0">
-                <wp:start x="0" y="0"/>
-                <wp:lineTo x="0" y="21537"/>
-                <wp:lineTo x="21526" y="21537"/>
-                <wp:lineTo x="21526" y="0"/>
-                <wp:lineTo x="0" y="0"/>
-              </wp:wrapPolygon>
-            </wp:wrapTight>
-            <wp:docPr id="11" name="Imagen 11" descr="Interfaz de usuario gráfica, Aplicación&#10;&#10;Descripción generada automáticamente"/>
+          <wp:inline distT="0" distB="0" distL="0" distR="0" wp14:anchorId="2F6F6589" wp14:editId="4119CEDA">
+            <wp:extent cx="4271249" cy="4652467"/>
+            <wp:effectExtent l="0" t="0" r="0" b="0"/>
+            <wp:docPr id="20" name="Imagen 20" descr="Gráfico, Gráfico de líneas&#10;&#10;Descripción generada automáticamente"/>
             <wp:cNvGraphicFramePr>
               <a:graphicFrameLocks xmlns:a="http://schemas.openxmlformats.org/drawingml/2006/main" noChangeAspect="1"/>
             </wp:cNvGraphicFramePr>
@@ -3577,17 +4939,11 @@
               <a:graphicData uri="http://schemas.openxmlformats.org/drawingml/2006/picture">
                 <pic:pic xmlns:pic="http://schemas.openxmlformats.org/drawingml/2006/picture">
                   <pic:nvPicPr>
-                    <pic:cNvPr id="11" name="Imagen 11" descr="Interfaz de usuario gráfica, Aplicación&#10;&#10;Descripción generada automáticamente"/>
+                    <pic:cNvPr id="20" name="Imagen 20" descr="Gráfico, Gráfico de líneas&#10;&#10;Descripción generada automáticamente"/>
                     <pic:cNvPicPr/>
                   </pic:nvPicPr>
                   <pic:blipFill>
-                    <a:blip r:embed="rId13">
-                      <a:extLst>
-                        <a:ext uri="{28A0092B-C50C-407E-A947-70E740481C1C}">
-                          <a14:useLocalDpi xmlns:a14="http://schemas.microsoft.com/office/drawing/2010/main" val="0"/>
-                        </a:ext>
-                      </a:extLst>
-                    </a:blip>
+                    <a:blip r:embed="rId17"/>
                     <a:stretch>
                       <a:fillRect/>
                     </a:stretch>
@@ -3595,7 +4951,7 @@
                   <pic:spPr>
                     <a:xfrm>
                       <a:off x="0" y="0"/>
-                      <a:ext cx="6480175" cy="4986655"/>
+                      <a:ext cx="4275533" cy="4657133"/>
                     </a:xfrm>
                     <a:prstGeom prst="rect">
                       <a:avLst/>
@@ -3604,13 +4960,7 @@
                 </pic:pic>
               </a:graphicData>
             </a:graphic>
-            <wp14:sizeRelH relativeFrom="margin">
-              <wp14:pctWidth>0</wp14:pctWidth>
-            </wp14:sizeRelH>
-            <wp14:sizeRelV relativeFrom="margin">
-              <wp14:pctHeight>0</wp14:pctHeight>
-            </wp14:sizeRelV>
-          </wp:anchor>
+          </wp:inline>
         </w:drawing>
       </w:r>
     </w:p>
@@ -3623,104 +4973,276 @@
           <w:lang w:eastAsia="es-ES"/>
         </w:rPr>
       </w:pPr>
-    </w:p>
-    <w:p>
-      <w:pPr>
-        <w:rPr>
-          <w:rFonts w:ascii="Times New Roman" w:eastAsia="Times New Roman" w:hAnsi="Times New Roman" w:cs="Times New Roman"/>
-          <w:sz w:val="24"/>
-          <w:szCs w:val="24"/>
-          <w:lang w:eastAsia="es-ES"/>
-        </w:rPr>
-      </w:pPr>
-    </w:p>
-    <w:p>
-      <w:pPr>
-        <w:rPr>
-          <w:rFonts w:ascii="Times New Roman" w:eastAsia="Times New Roman" w:hAnsi="Times New Roman" w:cs="Times New Roman"/>
-          <w:sz w:val="24"/>
-          <w:szCs w:val="24"/>
-          <w:lang w:eastAsia="es-ES"/>
-        </w:rPr>
-      </w:pPr>
-    </w:p>
-    <w:p>
-      <w:pPr>
-        <w:rPr>
-          <w:rFonts w:ascii="Times New Roman" w:eastAsia="Times New Roman" w:hAnsi="Times New Roman" w:cs="Times New Roman"/>
-          <w:sz w:val="24"/>
-          <w:szCs w:val="24"/>
-          <w:lang w:eastAsia="es-ES"/>
-        </w:rPr>
-      </w:pPr>
-    </w:p>
-    <w:p>
-      <w:pPr>
-        <w:rPr>
-          <w:rFonts w:ascii="Times New Roman" w:eastAsia="Times New Roman" w:hAnsi="Times New Roman" w:cs="Times New Roman"/>
-          <w:sz w:val="24"/>
-          <w:szCs w:val="24"/>
-          <w:lang w:eastAsia="es-ES"/>
-        </w:rPr>
-      </w:pPr>
-    </w:p>
-    <w:p>
-      <w:pPr>
-        <w:rPr>
-          <w:rFonts w:ascii="Times New Roman" w:eastAsia="Times New Roman" w:hAnsi="Times New Roman" w:cs="Times New Roman"/>
-          <w:sz w:val="24"/>
-          <w:szCs w:val="24"/>
-          <w:lang w:eastAsia="es-ES"/>
-        </w:rPr>
-      </w:pPr>
-    </w:p>
-    <w:p>
-      <w:pPr>
-        <w:rPr>
-          <w:rFonts w:ascii="Times New Roman" w:eastAsia="Times New Roman" w:hAnsi="Times New Roman" w:cs="Times New Roman"/>
-          <w:sz w:val="24"/>
-          <w:szCs w:val="24"/>
-          <w:lang w:eastAsia="es-ES"/>
-        </w:rPr>
-      </w:pPr>
-    </w:p>
-    <w:p>
-      <w:pPr>
-        <w:rPr>
-          <w:rFonts w:ascii="Times New Roman" w:eastAsia="Times New Roman" w:hAnsi="Times New Roman" w:cs="Times New Roman"/>
-          <w:sz w:val="24"/>
-          <w:szCs w:val="24"/>
-          <w:lang w:eastAsia="es-ES"/>
-        </w:rPr>
-      </w:pPr>
-    </w:p>
-    <w:p>
-      <w:pPr>
-        <w:rPr>
-          <w:rFonts w:ascii="Times New Roman" w:eastAsia="Times New Roman" w:hAnsi="Times New Roman" w:cs="Times New Roman"/>
-          <w:sz w:val="24"/>
-          <w:szCs w:val="24"/>
-          <w:lang w:eastAsia="es-ES"/>
-        </w:rPr>
-      </w:pPr>
-    </w:p>
-    <w:p>
-      <w:pPr>
-        <w:rPr>
-          <w:rFonts w:ascii="Times New Roman" w:eastAsia="Times New Roman" w:hAnsi="Times New Roman" w:cs="Times New Roman"/>
-          <w:sz w:val="24"/>
-          <w:szCs w:val="24"/>
-          <w:lang w:eastAsia="es-ES"/>
-        </w:rPr>
-      </w:pPr>
-    </w:p>
-    <w:p>
-      <w:pPr>
-        <w:rPr>
-          <w:rFonts w:ascii="Times New Roman" w:eastAsia="Times New Roman" w:hAnsi="Times New Roman" w:cs="Times New Roman"/>
-          <w:sz w:val="24"/>
-          <w:szCs w:val="24"/>
-          <w:lang w:eastAsia="es-ES"/>
+      <w:r>
+        <w:rPr>
+          <w:rFonts w:ascii="Times New Roman" w:eastAsia="Times New Roman" w:hAnsi="Times New Roman" w:cs="Times New Roman"/>
+          <w:sz w:val="24"/>
+          <w:szCs w:val="24"/>
+          <w:lang w:eastAsia="es-ES"/>
+        </w:rPr>
+        <w:t>X0 = 1.572896686513999, X1 = 1.3044892953530944, X2 = 1.1147361079516322, X3 = 0.9958208857925375, X4 = 0.9175974596819022, X5 = 1.446353841781929, X6 = 0.7742002574180024</w:t>
+      </w:r>
+    </w:p>
+    <w:p>
+      <w:pPr>
+        <w:rPr>
+          <w:rFonts w:ascii="Times New Roman" w:eastAsia="Times New Roman" w:hAnsi="Times New Roman" w:cs="Times New Roman"/>
+          <w:sz w:val="24"/>
+          <w:szCs w:val="24"/>
+          <w:lang w:eastAsia="es-ES"/>
+        </w:rPr>
+      </w:pPr>
+      <w:r>
+        <w:rPr>
+          <w:rFonts w:ascii="Times New Roman" w:eastAsia="Times New Roman" w:hAnsi="Times New Roman" w:cs="Times New Roman"/>
+          <w:sz w:val="24"/>
+          <w:szCs w:val="24"/>
+          <w:lang w:eastAsia="es-ES"/>
+        </w:rPr>
+        <w:t>Valor de la función: -6.107216808033903</w:t>
+      </w:r>
+    </w:p>
+    <w:p>
+      <w:pPr>
+        <w:rPr>
+          <w:rFonts w:ascii="Times New Roman" w:eastAsia="Times New Roman" w:hAnsi="Times New Roman" w:cs="Times New Roman"/>
+          <w:sz w:val="24"/>
+          <w:szCs w:val="24"/>
+          <w:lang w:eastAsia="es-ES"/>
+        </w:rPr>
+      </w:pPr>
+    </w:p>
+    <w:p>
+      <w:pPr>
+        <w:rPr>
+          <w:rFonts w:ascii="Times New Roman" w:eastAsia="Times New Roman" w:hAnsi="Times New Roman" w:cs="Times New Roman"/>
+          <w:sz w:val="24"/>
+          <w:szCs w:val="24"/>
+          <w:lang w:eastAsia="es-ES"/>
+        </w:rPr>
+      </w:pPr>
+    </w:p>
+    <w:p>
+      <w:pPr>
+        <w:rPr>
+          <w:rFonts w:ascii="Times New Roman" w:eastAsia="Times New Roman" w:hAnsi="Times New Roman" w:cs="Times New Roman"/>
+          <w:sz w:val="24"/>
+          <w:szCs w:val="24"/>
+          <w:lang w:eastAsia="es-ES"/>
+        </w:rPr>
+      </w:pPr>
+    </w:p>
+    <w:p>
+      <w:pPr>
+        <w:rPr>
+          <w:rFonts w:ascii="Times New Roman" w:eastAsia="Times New Roman" w:hAnsi="Times New Roman" w:cs="Times New Roman"/>
+          <w:sz w:val="24"/>
+          <w:szCs w:val="24"/>
+          <w:lang w:eastAsia="es-ES"/>
+        </w:rPr>
+      </w:pPr>
+      <w:r>
+        <w:rPr>
+          <w:rFonts w:ascii="Times New Roman" w:eastAsia="Times New Roman" w:hAnsi="Times New Roman" w:cs="Times New Roman"/>
+          <w:sz w:val="24"/>
+          <w:szCs w:val="24"/>
+          <w:lang w:eastAsia="es-ES"/>
+        </w:rPr>
+        <w:t>Este problema también obtiene resultados mediocres si no se incluye el elitismo, sobre todo para n&gt;4. El mejor resultado en n=7 ha sido -4.113 que difiere mucho de -6.1072 que es el resultado obtenido con un 2% de elitismo.</w:t>
+      </w:r>
+    </w:p>
+    <w:p>
+      <w:pPr>
+        <w:rPr>
+          <w:rFonts w:ascii="Times New Roman" w:eastAsia="Times New Roman" w:hAnsi="Times New Roman" w:cs="Times New Roman"/>
+          <w:sz w:val="24"/>
+          <w:szCs w:val="24"/>
+          <w:lang w:eastAsia="es-ES"/>
+        </w:rPr>
+      </w:pPr>
+    </w:p>
+    <w:p>
+      <w:pPr>
+        <w:rPr>
+          <w:rFonts w:ascii="Times New Roman" w:eastAsia="Times New Roman" w:hAnsi="Times New Roman" w:cs="Times New Roman"/>
+          <w:sz w:val="24"/>
+          <w:szCs w:val="24"/>
+          <w:lang w:eastAsia="es-ES"/>
+        </w:rPr>
+      </w:pPr>
+      <w:r>
+        <w:rPr>
+          <w:noProof/>
+        </w:rPr>
+        <w:lastRenderedPageBreak/>
+        <w:drawing>
+          <wp:inline distT="0" distB="0" distL="0" distR="0" wp14:anchorId="66424A01" wp14:editId="6442CD69">
+            <wp:extent cx="4520197" cy="4893868"/>
+            <wp:effectExtent l="0" t="0" r="0" b="2540"/>
+            <wp:docPr id="21" name="Imagen 21" descr="Gráfico&#10;&#10;Descripción generada automáticamente"/>
+            <wp:cNvGraphicFramePr>
+              <a:graphicFrameLocks xmlns:a="http://schemas.openxmlformats.org/drawingml/2006/main" noChangeAspect="1"/>
+            </wp:cNvGraphicFramePr>
+            <a:graphic xmlns:a="http://schemas.openxmlformats.org/drawingml/2006/main">
+              <a:graphicData uri="http://schemas.openxmlformats.org/drawingml/2006/picture">
+                <pic:pic xmlns:pic="http://schemas.openxmlformats.org/drawingml/2006/picture">
+                  <pic:nvPicPr>
+                    <pic:cNvPr id="21" name="Imagen 21" descr="Gráfico&#10;&#10;Descripción generada automáticamente"/>
+                    <pic:cNvPicPr/>
+                  </pic:nvPicPr>
+                  <pic:blipFill>
+                    <a:blip r:embed="rId18"/>
+                    <a:stretch>
+                      <a:fillRect/>
+                    </a:stretch>
+                  </pic:blipFill>
+                  <pic:spPr>
+                    <a:xfrm>
+                      <a:off x="0" y="0"/>
+                      <a:ext cx="4528097" cy="4902421"/>
+                    </a:xfrm>
+                    <a:prstGeom prst="rect">
+                      <a:avLst/>
+                    </a:prstGeom>
+                  </pic:spPr>
+                </pic:pic>
+              </a:graphicData>
+            </a:graphic>
+          </wp:inline>
+        </w:drawing>
+      </w:r>
+    </w:p>
+    <w:p>
+      <w:pPr>
+        <w:rPr>
+          <w:rFonts w:ascii="Times New Roman" w:eastAsia="Times New Roman" w:hAnsi="Times New Roman" w:cs="Times New Roman"/>
+          <w:sz w:val="24"/>
+          <w:szCs w:val="24"/>
+          <w:lang w:eastAsia="es-ES"/>
+        </w:rPr>
+      </w:pPr>
+      <w:r>
+        <w:rPr>
+          <w:rFonts w:ascii="Times New Roman" w:eastAsia="Times New Roman" w:hAnsi="Times New Roman" w:cs="Times New Roman"/>
+          <w:sz w:val="24"/>
+          <w:szCs w:val="24"/>
+          <w:lang w:eastAsia="es-ES"/>
+        </w:rPr>
+        <w:t>X0 = 2.7092301876518237, X1 = 0.06321245687282266, X2 = 2.4790922260444312, X3 = 0.9505355666375215, X4 = 1.5463219706086302, X5 = 2.2119137719759125, X6 = 1.3447420148820097</w:t>
+      </w:r>
+    </w:p>
+    <w:p>
+      <w:pPr>
+        <w:rPr>
+          <w:rFonts w:ascii="Times New Roman" w:eastAsia="Times New Roman" w:hAnsi="Times New Roman" w:cs="Times New Roman"/>
+          <w:sz w:val="24"/>
+          <w:szCs w:val="24"/>
+          <w:lang w:eastAsia="es-ES"/>
+        </w:rPr>
+      </w:pPr>
+      <w:r>
+        <w:rPr>
+          <w:rFonts w:ascii="Times New Roman" w:eastAsia="Times New Roman" w:hAnsi="Times New Roman" w:cs="Times New Roman"/>
+          <w:sz w:val="24"/>
+          <w:szCs w:val="24"/>
+          <w:lang w:eastAsia="es-ES"/>
+        </w:rPr>
+        <w:t>Valor de la función: -4.113552274614283</w:t>
+      </w:r>
+    </w:p>
+    <w:p>
+      <w:pPr>
+        <w:rPr>
+          <w:rFonts w:ascii="Times New Roman" w:eastAsia="Times New Roman" w:hAnsi="Times New Roman" w:cs="Times New Roman"/>
+          <w:sz w:val="24"/>
+          <w:szCs w:val="24"/>
+          <w:lang w:eastAsia="es-ES"/>
+        </w:rPr>
+      </w:pPr>
+    </w:p>
+    <w:p>
+      <w:pPr>
+        <w:rPr>
+          <w:rFonts w:ascii="Times New Roman" w:eastAsia="Times New Roman" w:hAnsi="Times New Roman" w:cs="Times New Roman"/>
+          <w:sz w:val="24"/>
+          <w:szCs w:val="24"/>
+          <w:lang w:eastAsia="es-ES"/>
+        </w:rPr>
+      </w:pPr>
+    </w:p>
+    <w:p>
+      <w:pPr>
+        <w:rPr>
+          <w:rFonts w:ascii="Times New Roman" w:eastAsia="Times New Roman" w:hAnsi="Times New Roman" w:cs="Times New Roman"/>
+          <w:sz w:val="24"/>
+          <w:szCs w:val="24"/>
+          <w:lang w:eastAsia="es-ES"/>
+        </w:rPr>
+      </w:pPr>
+    </w:p>
+    <w:p>
+      <w:pPr>
+        <w:rPr>
+          <w:rFonts w:ascii="Times New Roman" w:eastAsia="Times New Roman" w:hAnsi="Times New Roman" w:cs="Times New Roman"/>
+          <w:sz w:val="24"/>
+          <w:szCs w:val="24"/>
+          <w:lang w:eastAsia="es-ES"/>
+        </w:rPr>
+      </w:pPr>
+    </w:p>
+    <w:p>
+      <w:pPr>
+        <w:rPr>
+          <w:rFonts w:ascii="Times New Roman" w:eastAsia="Times New Roman" w:hAnsi="Times New Roman" w:cs="Times New Roman"/>
+          <w:sz w:val="24"/>
+          <w:szCs w:val="24"/>
+          <w:lang w:eastAsia="es-ES"/>
+        </w:rPr>
+      </w:pPr>
+    </w:p>
+    <w:p>
+      <w:pPr>
+        <w:rPr>
+          <w:rFonts w:ascii="Times New Roman" w:eastAsia="Times New Roman" w:hAnsi="Times New Roman" w:cs="Times New Roman"/>
+          <w:sz w:val="24"/>
+          <w:szCs w:val="24"/>
+          <w:lang w:eastAsia="es-ES"/>
+        </w:rPr>
+      </w:pPr>
+    </w:p>
+    <w:p>
+      <w:pPr>
+        <w:rPr>
+          <w:rFonts w:ascii="Times New Roman" w:eastAsia="Times New Roman" w:hAnsi="Times New Roman" w:cs="Times New Roman"/>
+          <w:sz w:val="24"/>
+          <w:szCs w:val="24"/>
+          <w:lang w:eastAsia="es-ES"/>
+        </w:rPr>
+      </w:pPr>
+    </w:p>
+    <w:p>
+      <w:pPr>
+        <w:spacing w:after="0" w:line="240" w:lineRule="auto"/>
+        <w:rPr>
+          <w:rFonts w:ascii="Times New Roman" w:hAnsi="Times New Roman" w:cs="Times New Roman"/>
+          <w:b/>
+          <w:bCs/>
+          <w:color w:val="000000"/>
+          <w:sz w:val="32"/>
+          <w:szCs w:val="32"/>
+        </w:rPr>
+      </w:pPr>
+    </w:p>
+    <w:p>
+      <w:pPr>
+        <w:spacing w:after="0" w:line="240" w:lineRule="auto"/>
+        <w:rPr>
+          <w:rFonts w:ascii="Times New Roman" w:hAnsi="Times New Roman" w:cs="Times New Roman"/>
+          <w:b/>
+          <w:bCs/>
+          <w:color w:val="000000"/>
+          <w:sz w:val="32"/>
+          <w:szCs w:val="32"/>
         </w:rPr>
       </w:pPr>
     </w:p>
@@ -3853,7 +5375,25 @@
           <w:szCs w:val="24"/>
           <w:lang w:eastAsia="es-ES"/>
         </w:rPr>
-        <w:t>Las funciones de Seleccion, Cruce y Mutación.</w:t>
+        <w:t xml:space="preserve">Las funciones de </w:t>
+      </w:r>
+      <w:r>
+        <w:rPr>
+          <w:rFonts w:ascii="Times New Roman" w:eastAsia="Times New Roman" w:hAnsi="Times New Roman" w:cs="Times New Roman"/>
+          <w:sz w:val="24"/>
+          <w:szCs w:val="24"/>
+          <w:lang w:eastAsia="es-ES"/>
+        </w:rPr>
+        <w:t>Selección</w:t>
+      </w:r>
+      <w:r>
+        <w:rPr>
+          <w:rFonts w:ascii="Times New Roman" w:eastAsia="Times New Roman" w:hAnsi="Times New Roman" w:cs="Times New Roman"/>
+          <w:sz w:val="24"/>
+          <w:szCs w:val="24"/>
+          <w:lang w:eastAsia="es-ES"/>
+        </w:rPr>
+        <w:t>, Cruce y Mutación.</w:t>
       </w:r>
     </w:p>
     <w:p>
@@ -3987,6 +5527,30 @@
           <w:lang w:eastAsia="es-ES"/>
         </w:rPr>
         <w:t>Hacer la parte general de la clase AlgoritmoGenetico.</w:t>
+      </w:r>
+    </w:p>
+    <w:p>
+      <w:pPr>
+        <w:pStyle w:val="Prrafodelista"/>
+        <w:numPr>
+          <w:ilvl w:val="0"/>
+          <w:numId w:val="1"/>
+        </w:numPr>
+        <w:rPr>
+          <w:rFonts w:ascii="Times New Roman" w:eastAsia="Times New Roman" w:hAnsi="Times New Roman" w:cs="Times New Roman"/>
+          <w:sz w:val="24"/>
+          <w:szCs w:val="24"/>
+          <w:lang w:eastAsia="es-ES"/>
+        </w:rPr>
+      </w:pPr>
+      <w:r>
+        <w:rPr>
+          <w:rFonts w:ascii="Times New Roman" w:eastAsia="Times New Roman" w:hAnsi="Times New Roman" w:cs="Times New Roman"/>
+          <w:sz w:val="24"/>
+          <w:szCs w:val="24"/>
+          <w:lang w:eastAsia="es-ES"/>
+        </w:rPr>
+        <w:t>Creación de funciones necesarias en diversas partes del programa.</w:t>
       </w:r>
     </w:p>
     <w:p>
@@ -4153,8 +5717,123 @@
       </w:rPr>
     </w:lvl>
   </w:abstractNum>
+  <w:abstractNum w:abstractNumId="1" w15:restartNumberingAfterBreak="0">
+    <w:nsid w:val="76AB5297"/>
+    <w:multiLevelType w:val="hybridMultilevel"/>
+    <w:tmpl w:val="2F9E4E84"/>
+    <w:lvl w:ilvl="0" w:tplc="38822524">
+      <w:numFmt w:val="bullet"/>
+      <w:lvlText w:val="-"/>
+      <w:lvlJc w:val="left"/>
+      <w:pPr>
+        <w:ind w:left="720" w:hanging="360"/>
+      </w:pPr>
+      <w:rPr>
+        <w:rFonts w:ascii="Times New Roman" w:eastAsia="Times New Roman" w:hAnsi="Times New Roman" w:cs="Times New Roman" w:hint="default"/>
+      </w:rPr>
+    </w:lvl>
+    <w:lvl w:ilvl="1" w:tplc="0C0A0003" w:tentative="1">
+      <w:start w:val="1"/>
+      <w:numFmt w:val="bullet"/>
+      <w:lvlText w:val="o"/>
+      <w:lvlJc w:val="left"/>
+      <w:pPr>
+        <w:ind w:left="1440" w:hanging="360"/>
+      </w:pPr>
+      <w:rPr>
+        <w:rFonts w:ascii="Courier New" w:hAnsi="Courier New" w:cs="Courier New" w:hint="default"/>
+      </w:rPr>
+    </w:lvl>
+    <w:lvl w:ilvl="2" w:tplc="0C0A0005" w:tentative="1">
+      <w:start w:val="1"/>
+      <w:numFmt w:val="bullet"/>
+      <w:lvlText w:val=""/>
+      <w:lvlJc w:val="left"/>
+      <w:pPr>
+        <w:ind w:left="2160" w:hanging="360"/>
+      </w:pPr>
+      <w:rPr>
+        <w:rFonts w:ascii="Wingdings" w:hAnsi="Wingdings" w:hint="default"/>
+      </w:rPr>
+    </w:lvl>
+    <w:lvl w:ilvl="3" w:tplc="0C0A0001" w:tentative="1">
+      <w:start w:val="1"/>
+      <w:numFmt w:val="bullet"/>
+      <w:lvlText w:val=""/>
+      <w:lvlJc w:val="left"/>
+      <w:pPr>
+        <w:ind w:left="2880" w:hanging="360"/>
+      </w:pPr>
+      <w:rPr>
+        <w:rFonts w:ascii="Symbol" w:hAnsi="Symbol" w:hint="default"/>
+      </w:rPr>
+    </w:lvl>
+    <w:lvl w:ilvl="4" w:tplc="0C0A0003" w:tentative="1">
+      <w:start w:val="1"/>
+      <w:numFmt w:val="bullet"/>
+      <w:lvlText w:val="o"/>
+      <w:lvlJc w:val="left"/>
+      <w:pPr>
+        <w:ind w:left="3600" w:hanging="360"/>
+      </w:pPr>
+      <w:rPr>
+        <w:rFonts w:ascii="Courier New" w:hAnsi="Courier New" w:cs="Courier New" w:hint="default"/>
+      </w:rPr>
+    </w:lvl>
+    <w:lvl w:ilvl="5" w:tplc="0C0A0005" w:tentative="1">
+      <w:start w:val="1"/>
+      <w:numFmt w:val="bullet"/>
+      <w:lvlText w:val=""/>
+      <w:lvlJc w:val="left"/>
+      <w:pPr>
+        <w:ind w:left="4320" w:hanging="360"/>
+      </w:pPr>
+      <w:rPr>
+        <w:rFonts w:ascii="Wingdings" w:hAnsi="Wingdings" w:hint="default"/>
+      </w:rPr>
+    </w:lvl>
+    <w:lvl w:ilvl="6" w:tplc="0C0A0001" w:tentative="1">
+      <w:start w:val="1"/>
+      <w:numFmt w:val="bullet"/>
+      <w:lvlText w:val=""/>
+      <w:lvlJc w:val="left"/>
+      <w:pPr>
+        <w:ind w:left="5040" w:hanging="360"/>
+      </w:pPr>
+      <w:rPr>
+        <w:rFonts w:ascii="Symbol" w:hAnsi="Symbol" w:hint="default"/>
+      </w:rPr>
+    </w:lvl>
+    <w:lvl w:ilvl="7" w:tplc="0C0A0003" w:tentative="1">
+      <w:start w:val="1"/>
+      <w:numFmt w:val="bullet"/>
+      <w:lvlText w:val="o"/>
+      <w:lvlJc w:val="left"/>
+      <w:pPr>
+        <w:ind w:left="5760" w:hanging="360"/>
+      </w:pPr>
+      <w:rPr>
+        <w:rFonts w:ascii="Courier New" w:hAnsi="Courier New" w:cs="Courier New" w:hint="default"/>
+      </w:rPr>
+    </w:lvl>
+    <w:lvl w:ilvl="8" w:tplc="0C0A0005" w:tentative="1">
+      <w:start w:val="1"/>
+      <w:numFmt w:val="bullet"/>
+      <w:lvlText w:val=""/>
+      <w:lvlJc w:val="left"/>
+      <w:pPr>
+        <w:ind w:left="6480" w:hanging="360"/>
+      </w:pPr>
+      <w:rPr>
+        <w:rFonts w:ascii="Wingdings" w:hAnsi="Wingdings" w:hint="default"/>
+      </w:rPr>
+    </w:lvl>
+  </w:abstractNum>
   <w:num w:numId="1">
     <w:abstractNumId w:val="0"/>
+  </w:num>
+  <w:num w:numId="2">
+    <w:abstractNumId w:val="1"/>
   </w:num>
 </w:numbering>
 </file>

</xml_diff>